<commit_message>
Start Week 11 Lectures in Coursera Stanford ML
</commit_message>
<xml_diff>
--- a/MachineLearning/Coursera/StanfordMachineLearning/Week11_ApplicationExample_PhotoOCR/Week_11_PhotoOCR.docx
+++ b/MachineLearning/Coursera/StanfordMachineLearning/Week11_ApplicationExample_PhotoOCR/Week_11_PhotoOCR.docx
@@ -762,13 +762,10 @@
         <w:t xml:space="preserve">segmented out individual characters, we can then run a </w:t>
       </w:r>
       <w:r>
-        <w:rPr>
-          <w:b/>
-        </w:rPr>
-        <w:t>crossfire</w:t>
-      </w:r>
-      <w:r>
-        <w:t xml:space="preserve"> = </w:t>
+        <w:t xml:space="preserve">classifier </w:t>
+      </w:r>
+      <w:r>
+        <w:t xml:space="preserve">= </w:t>
       </w:r>
       <w:r>
         <w:t xml:space="preserve">looks at the </w:t>
@@ -1409,8 +1406,6 @@
         </w:numPr>
         <w:ind w:left="1440" w:firstLine="720"/>
       </w:pPr>
-      <w:bookmarkStart w:id="0" w:name="_GoBack"/>
-      <w:bookmarkEnd w:id="0"/>
       <w:r>
         <w:rPr>
           <w:noProof/>
@@ -1463,549 +1458,1721 @@
       </w:pPr>
       <w:r>
         <w:lastRenderedPageBreak/>
-        <w:t xml:space="preserve">. Here are examples of 82 X 36 image patches that do contain pedestrians </w:t>
+        <w:t xml:space="preserve">May </w:t>
+      </w:r>
+      <w:r>
+        <w:t>have anywhere from a 1k</w:t>
+      </w:r>
+      <w:r>
+        <w:t xml:space="preserve"> up to maybe 10</w:t>
+      </w:r>
+      <w:r>
+        <w:t>k</w:t>
+      </w:r>
+      <w:r>
+        <w:t xml:space="preserve"> training examples, or even more if you can</w:t>
+      </w:r>
+      <w:r>
+        <w:t xml:space="preserve"> get even larger training sets</w:t>
+      </w:r>
+    </w:p>
+    <w:p>
+      <w:pPr>
+        <w:pStyle w:val="ListBullet"/>
+        <w:tabs>
+          <w:tab w:val="clear" w:pos="360"/>
+          <w:tab w:val="num" w:pos="720"/>
+        </w:tabs>
+        <w:ind w:left="720"/>
+      </w:pPr>
+      <w:r>
+        <w:t xml:space="preserve">Then </w:t>
+      </w:r>
+      <w:r>
+        <w:t xml:space="preserve">train </w:t>
+      </w:r>
+      <w:r>
+        <w:t xml:space="preserve">an NN </w:t>
+      </w:r>
+      <w:r>
+        <w:t>or some other learning algorithm to take this input</w:t>
+      </w:r>
+      <w:r>
+        <w:t xml:space="preserve"> (an image patch of dimension 82x</w:t>
+      </w:r>
+      <w:r>
+        <w:t>36</w:t>
+      </w:r>
+      <w:r>
+        <w:t xml:space="preserve">) </w:t>
       </w:r>
       <w:r>
         <w:t>+</w:t>
       </w:r>
       <w:r>
-        <w:t xml:space="preserve"> here are examples of images that do not. On this slide I show 12 positive examples of y1 </w:t>
+        <w:t xml:space="preserve"> to classify that image patch Y</w:t>
+      </w:r>
+      <w:r>
+        <w:t xml:space="preserve"> as either containing a pedestrian or not. </w:t>
+      </w:r>
+    </w:p>
+    <w:p>
+      <w:pPr>
+        <w:pStyle w:val="ListBullet"/>
+        <w:tabs>
+          <w:tab w:val="clear" w:pos="360"/>
+          <w:tab w:val="num" w:pos="720"/>
+        </w:tabs>
+        <w:ind w:left="720"/>
+      </w:pPr>
+      <w:r>
+        <w:t xml:space="preserve">This </w:t>
+      </w:r>
+      <w:r>
+        <w:t xml:space="preserve">gives you a way of applying supervised learning in order to take an image patch can determine whether or not a pedestrian appears in that image capture. </w:t>
+      </w:r>
+    </w:p>
+    <w:p>
+      <w:pPr>
+        <w:pStyle w:val="ListBullet"/>
+        <w:tabs>
+          <w:tab w:val="clear" w:pos="360"/>
+          <w:tab w:val="num" w:pos="720"/>
+        </w:tabs>
+        <w:ind w:left="720"/>
+      </w:pPr>
+      <w:r>
+        <w:t xml:space="preserve">Say </w:t>
+      </w:r>
+      <w:r>
+        <w:t>we get a new/</w:t>
+      </w:r>
+      <w:r>
+        <w:t xml:space="preserve">test set image </w:t>
+      </w:r>
+      <w:r>
+        <w:sym w:font="Wingdings" w:char="F0E0"/>
+      </w:r>
+      <w:r>
+        <w:t xml:space="preserve"> want to find pedestrian in the </w:t>
+      </w:r>
+      <w:r>
+        <w:t>image</w:t>
+      </w:r>
+    </w:p>
+    <w:p>
+      <w:pPr>
+        <w:pStyle w:val="ListBullet"/>
+        <w:tabs>
+          <w:tab w:val="clear" w:pos="360"/>
+          <w:tab w:val="num" w:pos="720"/>
+        </w:tabs>
+        <w:ind w:left="720"/>
+      </w:pPr>
+      <w:r>
+        <w:t>St</w:t>
+      </w:r>
+      <w:r>
+        <w:t>art by taking a</w:t>
+      </w:r>
+      <w:r>
+        <w:t>n 82x36</w:t>
+      </w:r>
+      <w:r>
+        <w:t xml:space="preserve"> rectangular patch of </w:t>
+      </w:r>
+      <w:r>
+        <w:t xml:space="preserve">the </w:t>
+      </w:r>
+      <w:r>
+        <w:t>image</w:t>
+      </w:r>
+      <w:r>
+        <w:t xml:space="preserve"> </w:t>
       </w:r>
       <w:r>
         <w:t>+</w:t>
       </w:r>
       <w:r>
-        <w:t xml:space="preserve"> 12 examples of y0. In a more typical pedestrian detection application, we may have anywhere from a 1,000 training examples up to maybe 10,000 training examples, or even more if you can get even larger training sets. </w:t>
+        <w:t xml:space="preserve"> run that patch through our classifier to determine whether or not there is a </w:t>
+      </w:r>
+      <w:r>
+        <w:t>pedestrian in that image patch</w:t>
+      </w:r>
+    </w:p>
+    <w:p>
+      <w:pPr>
+        <w:pStyle w:val="ListBullet"/>
+        <w:numPr>
+          <w:ilvl w:val="0"/>
+          <w:numId w:val="0"/>
+        </w:numPr>
+        <w:ind w:left="2160" w:firstLine="720"/>
+      </w:pPr>
+      <w:r>
+        <w:rPr>
+          <w:noProof/>
+        </w:rPr>
+        <w:drawing>
+          <wp:inline distT="0" distB="0" distL="0" distR="0" wp14:anchorId="25268A36" wp14:editId="4684DEC0">
+            <wp:extent cx="3162300" cy="2061610"/>
+            <wp:effectExtent l="0" t="0" r="0" b="0"/>
+            <wp:docPr id="35" name="Picture 35"/>
+            <wp:cNvGraphicFramePr>
+              <a:graphicFrameLocks xmlns:a="http://schemas.openxmlformats.org/drawingml/2006/main" noChangeAspect="1"/>
+            </wp:cNvGraphicFramePr>
+            <a:graphic xmlns:a="http://schemas.openxmlformats.org/drawingml/2006/main">
+              <a:graphicData uri="http://schemas.openxmlformats.org/drawingml/2006/picture">
+                <pic:pic xmlns:pic="http://schemas.openxmlformats.org/drawingml/2006/picture">
+                  <pic:nvPicPr>
+                    <pic:cNvPr id="1" name=""/>
+                    <pic:cNvPicPr/>
+                  </pic:nvPicPr>
+                  <pic:blipFill>
+                    <a:blip r:embed="rId9"/>
+                    <a:stretch>
+                      <a:fillRect/>
+                    </a:stretch>
+                  </pic:blipFill>
+                  <pic:spPr>
+                    <a:xfrm>
+                      <a:off x="0" y="0"/>
+                      <a:ext cx="3173401" cy="2068847"/>
+                    </a:xfrm>
+                    <a:prstGeom prst="rect">
+                      <a:avLst/>
+                    </a:prstGeom>
+                  </pic:spPr>
+                </pic:pic>
+              </a:graphicData>
+            </a:graphic>
+          </wp:inline>
+        </w:drawing>
+      </w:r>
+    </w:p>
+    <w:p>
+      <w:pPr>
+        <w:pStyle w:val="ListBullet"/>
+        <w:tabs>
+          <w:tab w:val="clear" w:pos="360"/>
+          <w:tab w:val="num" w:pos="720"/>
+        </w:tabs>
+        <w:ind w:left="720"/>
+      </w:pPr>
+      <w:r>
+        <w:t xml:space="preserve">Hopefully </w:t>
+      </w:r>
+      <w:r>
+        <w:t xml:space="preserve">our classifier will return y </w:t>
+      </w:r>
+      <w:r>
+        <w:t>=</w:t>
+      </w:r>
+      <w:r>
+        <w:t xml:space="preserve"> 0 for that patch, since there is no pedestrian. </w:t>
+      </w:r>
+    </w:p>
+    <w:p>
+      <w:pPr>
+        <w:pStyle w:val="ListBullet"/>
+        <w:tabs>
+          <w:tab w:val="clear" w:pos="360"/>
+          <w:tab w:val="num" w:pos="720"/>
+        </w:tabs>
+        <w:ind w:left="720"/>
+      </w:pPr>
+      <w:r>
+        <w:t xml:space="preserve">Next, take </w:t>
+      </w:r>
+      <w:r>
+        <w:t xml:space="preserve">the green rectangle, slide it over a bit, + run the </w:t>
+      </w:r>
+      <w:r>
+        <w:t>new image patch through our classifier to decide</w:t>
+      </w:r>
+      <w:r>
+        <w:t xml:space="preserve"> if there's a pedestrian there, and so on.</w:t>
+      </w:r>
+    </w:p>
+    <w:p>
+      <w:pPr>
+        <w:pStyle w:val="ListBullet"/>
+        <w:tabs>
+          <w:tab w:val="clear" w:pos="360"/>
+          <w:tab w:val="num" w:pos="720"/>
+        </w:tabs>
+        <w:ind w:left="720"/>
+      </w:pPr>
+      <w:r>
+        <w:t>The amount by which you shift the rectangle over each time is a parameter</w:t>
+      </w:r>
+      <w:r>
+        <w:t xml:space="preserve"> = </w:t>
+      </w:r>
+      <w:r>
+        <w:t xml:space="preserve">the </w:t>
+      </w:r>
+      <w:r>
+        <w:rPr>
+          <w:b/>
+        </w:rPr>
+        <w:t>step size</w:t>
+      </w:r>
+      <w:r>
+        <w:t xml:space="preserve"> </w:t>
+      </w:r>
+      <w:r>
+        <w:t xml:space="preserve">or </w:t>
+      </w:r>
+      <w:r>
+        <w:rPr>
+          <w:b/>
+        </w:rPr>
+        <w:t xml:space="preserve">slide </w:t>
+      </w:r>
+      <w:r>
+        <w:rPr>
+          <w:b/>
+        </w:rPr>
+        <w:t>parameter</w:t>
+      </w:r>
+    </w:p>
+    <w:p>
+      <w:pPr>
+        <w:pStyle w:val="ListBullet"/>
+        <w:tabs>
+          <w:tab w:val="clear" w:pos="360"/>
+          <w:tab w:val="num" w:pos="720"/>
+        </w:tabs>
+        <w:ind w:left="720"/>
+      </w:pPr>
+      <w:r>
+        <w:t xml:space="preserve">If </w:t>
+      </w:r>
+      <w:r>
+        <w:t xml:space="preserve">you step </w:t>
+      </w:r>
+      <w:r>
+        <w:t xml:space="preserve">1 </w:t>
+      </w:r>
+      <w:r>
+        <w:t>pixel at a time</w:t>
+      </w:r>
+      <w:r>
+        <w:t xml:space="preserve"> (</w:t>
+      </w:r>
+      <w:r>
+        <w:t xml:space="preserve">step size or stride </w:t>
+      </w:r>
+      <w:r>
+        <w:t xml:space="preserve">= 1), </w:t>
+      </w:r>
+      <w:r>
+        <w:t>that usually performs best</w:t>
+      </w:r>
+      <w:r>
+        <w:t xml:space="preserve"> but is </w:t>
+      </w:r>
+      <w:r>
+        <w:t xml:space="preserve">more </w:t>
+      </w:r>
+      <w:r>
+        <w:t>computationally-expensive</w:t>
+      </w:r>
+    </w:p>
+    <w:p>
+      <w:pPr>
+        <w:pStyle w:val="ListBullet"/>
+        <w:tabs>
+          <w:tab w:val="clear" w:pos="360"/>
+          <w:tab w:val="num" w:pos="1080"/>
+        </w:tabs>
+        <w:ind w:left="1080"/>
+      </w:pPr>
+      <w:r>
+        <w:t xml:space="preserve">A </w:t>
+      </w:r>
+      <w:r>
+        <w:t xml:space="preserve">step size of maybe 4 </w:t>
+      </w:r>
+      <w:r>
+        <w:t xml:space="preserve">or 8 </w:t>
+      </w:r>
+      <w:r>
+        <w:t xml:space="preserve">pixels at a time might be more common, </w:t>
+      </w:r>
+    </w:p>
+    <w:p>
+      <w:pPr>
+        <w:pStyle w:val="ListBullet"/>
+        <w:tabs>
+          <w:tab w:val="clear" w:pos="360"/>
+          <w:tab w:val="num" w:pos="720"/>
+        </w:tabs>
+        <w:ind w:left="720"/>
+      </w:pPr>
+      <w:r>
+        <w:t>E</w:t>
+      </w:r>
+      <w:r>
+        <w:t xml:space="preserve">ventually, as you slide this window over the different locations in the image, </w:t>
+      </w:r>
+      <w:r>
+        <w:t xml:space="preserve">you’d have </w:t>
+      </w:r>
+      <w:r>
+        <w:t xml:space="preserve">run all of these different image patches through </w:t>
+      </w:r>
+      <w:r>
+        <w:t xml:space="preserve">the </w:t>
+      </w:r>
+      <w:r>
+        <w:t xml:space="preserve">classifier. </w:t>
+      </w:r>
+    </w:p>
+    <w:p>
+      <w:pPr>
+        <w:pStyle w:val="ListBullet"/>
+        <w:tabs>
+          <w:tab w:val="clear" w:pos="360"/>
+          <w:tab w:val="num" w:pos="720"/>
+        </w:tabs>
+        <w:ind w:left="720"/>
+      </w:pPr>
+      <w:r>
+        <w:t>This was</w:t>
+      </w:r>
+      <w:r>
+        <w:t xml:space="preserve"> a pretty small rectangle</w:t>
+      </w:r>
+      <w:r>
+        <w:t xml:space="preserve"> + </w:t>
+      </w:r>
+      <w:r>
+        <w:t>would</w:t>
+      </w:r>
+      <w:r>
+        <w:t xml:space="preserve"> only detect pedestrians of 1 </w:t>
+      </w:r>
+      <w:r>
+        <w:t xml:space="preserve">specific size. </w:t>
+      </w:r>
+    </w:p>
+    <w:p>
+      <w:pPr>
+        <w:pStyle w:val="ListBullet"/>
+        <w:tabs>
+          <w:tab w:val="clear" w:pos="360"/>
+          <w:tab w:val="num" w:pos="720"/>
+        </w:tabs>
+        <w:ind w:left="720"/>
+      </w:pPr>
+      <w:r>
+        <w:t xml:space="preserve">Next </w:t>
+      </w:r>
+      <w:r>
+        <w:t xml:space="preserve">we </w:t>
+      </w:r>
+      <w:r>
+        <w:t xml:space="preserve">start to look at </w:t>
+      </w:r>
+      <w:r>
+        <w:rPr>
+          <w:i/>
+        </w:rPr>
+        <w:t>larger</w:t>
+      </w:r>
+      <w:r>
+        <w:t xml:space="preserve"> image patches</w:t>
+      </w:r>
+      <w:r>
+        <w:t xml:space="preserve"> + </w:t>
+      </w:r>
+      <w:r>
+        <w:t xml:space="preserve">run them through the classifier </w:t>
+      </w:r>
+      <w:r>
+        <w:t>as well</w:t>
+      </w:r>
+      <w:r>
+        <w:t xml:space="preserve"> by taking the larger </w:t>
       </w:r>
       <w:r>
         <w:t>+</w:t>
       </w:r>
       <w:r>
-        <w:t xml:space="preserve"> what you can do, is then train in your network or some other learning algorithm to take this input, an MS patch of dimension 82 by 36, </w:t>
+        <w:t xml:space="preserve"> </w:t>
+      </w:r>
+      <w:r>
+        <w:rPr>
+          <w:i/>
+        </w:rPr>
+        <w:t>resizing it down to 82x3</w:t>
+      </w:r>
+      <w:r>
+        <w:rPr>
+          <w:i/>
+        </w:rPr>
+        <w:t>6</w:t>
+      </w:r>
+      <w:r>
+        <w:t xml:space="preserve"> to</w:t>
+      </w:r>
+      <w:r>
+        <w:t xml:space="preserve"> pass through </w:t>
+      </w:r>
+      <w:r>
+        <w:t xml:space="preserve">the </w:t>
+      </w:r>
+      <w:r>
+        <w:t xml:space="preserve">classifier </w:t>
+      </w:r>
+    </w:p>
+    <w:p>
+      <w:pPr>
+        <w:pStyle w:val="ListBullet"/>
+        <w:tabs>
+          <w:tab w:val="clear" w:pos="360"/>
+          <w:tab w:val="num" w:pos="720"/>
+        </w:tabs>
+        <w:ind w:left="720"/>
+      </w:pPr>
+      <w:r>
+        <w:t xml:space="preserve">After </w:t>
+      </w:r>
+      <w:r>
+        <w:t xml:space="preserve">this whole process hopefully </w:t>
+      </w:r>
+      <w:r>
+        <w:t>the</w:t>
+      </w:r>
+      <w:r>
+        <w:t xml:space="preserve"> algorithm will detect whether there</w:t>
+      </w:r>
+      <w:r>
+        <w:t>’</w:t>
+      </w:r>
+      <w:r>
+        <w:t>s pedestrian in the image</w:t>
+      </w:r>
+    </w:p>
+    <w:p>
+      <w:pPr>
+        <w:pStyle w:val="ListBullet"/>
+        <w:tabs>
+          <w:tab w:val="clear" w:pos="360"/>
+          <w:tab w:val="num" w:pos="720"/>
+        </w:tabs>
+        <w:ind w:left="720"/>
+      </w:pPr>
+      <w:r>
+        <w:t>That</w:t>
+      </w:r>
+      <w:r>
+        <w:t>’</w:t>
+      </w:r>
+      <w:r>
+        <w:t xml:space="preserve">s </w:t>
+      </w:r>
+      <w:r>
+        <w:t xml:space="preserve">how you </w:t>
+      </w:r>
+      <w:r>
+        <w:t xml:space="preserve">use a </w:t>
+      </w:r>
+      <w:r>
+        <w:rPr>
+          <w:b/>
+        </w:rPr>
+        <w:t>sliding windows detector</w:t>
+      </w:r>
+      <w:r>
+        <w:t xml:space="preserve"> in order to </w:t>
+      </w:r>
+      <w:r>
+        <w:t xml:space="preserve">train to </w:t>
+      </w:r>
+      <w:r>
+        <w:t xml:space="preserve">find pedestrians in </w:t>
+      </w:r>
+      <w:r>
+        <w:t xml:space="preserve">an </w:t>
+      </w:r>
+      <w:r>
+        <w:t xml:space="preserve">image. </w:t>
+      </w:r>
+    </w:p>
+    <w:p>
+      <w:pPr>
+        <w:pStyle w:val="ListBullet"/>
+      </w:pPr>
+      <w:r>
+        <w:t>S</w:t>
+      </w:r>
+      <w:r>
+        <w:t xml:space="preserve">imilar to pedestrian detection you can come up </w:t>
+      </w:r>
+      <w:r>
+        <w:t>w/</w:t>
+      </w:r>
+      <w:r>
+        <w:t xml:space="preserve"> a label</w:t>
+      </w:r>
+      <w:r>
+        <w:t>ed</w:t>
+      </w:r>
+      <w:r>
+        <w:t xml:space="preserve"> training set </w:t>
+      </w:r>
+      <w:r>
+        <w:t>w/</w:t>
+      </w:r>
+      <w:r>
+        <w:t xml:space="preserve"> positive examples </w:t>
       </w:r>
       <w:r>
         <w:t>+</w:t>
       </w:r>
       <w:r>
-        <w:t xml:space="preserve"> to classify  'y' </w:t>
+        <w:t xml:space="preserve"> negative examples </w:t>
+      </w:r>
+      <w:r>
+        <w:t>w/</w:t>
+      </w:r>
+      <w:r>
+        <w:t xml:space="preserve"> examples corresponding to regions where </w:t>
+      </w:r>
+      <w:r>
+        <w:rPr>
+          <w:u w:val="single"/>
+        </w:rPr>
+        <w:t>text</w:t>
+      </w:r>
+      <w:r>
+        <w:t xml:space="preserve"> appears. </w:t>
+      </w:r>
+    </w:p>
+    <w:p>
+      <w:pPr>
+        <w:pStyle w:val="ListBullet"/>
+        <w:numPr>
+          <w:ilvl w:val="0"/>
+          <w:numId w:val="0"/>
+        </w:numPr>
+        <w:ind w:left="1800" w:firstLine="360"/>
+      </w:pPr>
+      <w:r>
+        <w:rPr>
+          <w:noProof/>
+        </w:rPr>
+        <w:drawing>
+          <wp:inline distT="0" distB="0" distL="0" distR="0" wp14:anchorId="060C49C9" wp14:editId="59139A7B">
+            <wp:extent cx="3268493" cy="1066800"/>
+            <wp:effectExtent l="0" t="0" r="8255" b="0"/>
+            <wp:docPr id="36" name="Picture 36"/>
+            <wp:cNvGraphicFramePr>
+              <a:graphicFrameLocks xmlns:a="http://schemas.openxmlformats.org/drawingml/2006/main" noChangeAspect="1"/>
+            </wp:cNvGraphicFramePr>
+            <a:graphic xmlns:a="http://schemas.openxmlformats.org/drawingml/2006/main">
+              <a:graphicData uri="http://schemas.openxmlformats.org/drawingml/2006/picture">
+                <pic:pic xmlns:pic="http://schemas.openxmlformats.org/drawingml/2006/picture">
+                  <pic:nvPicPr>
+                    <pic:cNvPr id="1" name=""/>
+                    <pic:cNvPicPr/>
+                  </pic:nvPicPr>
+                  <pic:blipFill>
+                    <a:blip r:embed="rId10"/>
+                    <a:stretch>
+                      <a:fillRect/>
+                    </a:stretch>
+                  </pic:blipFill>
+                  <pic:spPr>
+                    <a:xfrm>
+                      <a:off x="0" y="0"/>
+                      <a:ext cx="3293267" cy="1074886"/>
+                    </a:xfrm>
+                    <a:prstGeom prst="rect">
+                      <a:avLst/>
+                    </a:prstGeom>
+                  </pic:spPr>
+                </pic:pic>
+              </a:graphicData>
+            </a:graphic>
+          </wp:inline>
+        </w:drawing>
+      </w:r>
+    </w:p>
+    <w:p>
+      <w:pPr>
+        <w:pStyle w:val="ListBullet"/>
+      </w:pPr>
+      <w:r>
+        <w:lastRenderedPageBreak/>
+        <w:t>So instead of trying to detect pedestrians, we're now trying to detect texts</w:t>
+      </w:r>
+    </w:p>
+    <w:p>
+      <w:pPr>
+        <w:pStyle w:val="ListBullet"/>
+      </w:pPr>
+      <w:r>
+        <w:t>Using a fixed-</w:t>
+      </w:r>
+      <w:r>
+        <w:t xml:space="preserve">scale </w:t>
+      </w:r>
+      <w:r>
+        <w:t>window:</w:t>
+      </w:r>
+    </w:p>
+    <w:p>
+      <w:pPr>
+        <w:pStyle w:val="ListBullet"/>
+        <w:numPr>
+          <w:ilvl w:val="0"/>
+          <w:numId w:val="0"/>
+        </w:numPr>
+        <w:ind w:left="720"/>
+      </w:pPr>
+      <w:r>
+        <w:rPr>
+          <w:noProof/>
+        </w:rPr>
+        <w:drawing>
+          <wp:inline distT="0" distB="0" distL="0" distR="0" wp14:anchorId="68C3D6AD" wp14:editId="43EF9980">
+            <wp:extent cx="2200275" cy="1371600"/>
+            <wp:effectExtent l="0" t="0" r="9525" b="0"/>
+            <wp:docPr id="37" name="Picture 37"/>
+            <wp:cNvGraphicFramePr>
+              <a:graphicFrameLocks xmlns:a="http://schemas.openxmlformats.org/drawingml/2006/main" noChangeAspect="1"/>
+            </wp:cNvGraphicFramePr>
+            <a:graphic xmlns:a="http://schemas.openxmlformats.org/drawingml/2006/main">
+              <a:graphicData uri="http://schemas.openxmlformats.org/drawingml/2006/picture">
+                <pic:pic xmlns:pic="http://schemas.openxmlformats.org/drawingml/2006/picture">
+                  <pic:nvPicPr>
+                    <pic:cNvPr id="1" name=""/>
+                    <pic:cNvPicPr/>
+                  </pic:nvPicPr>
+                  <pic:blipFill>
+                    <a:blip r:embed="rId11"/>
+                    <a:stretch>
+                      <a:fillRect/>
+                    </a:stretch>
+                  </pic:blipFill>
+                  <pic:spPr>
+                    <a:xfrm>
+                      <a:off x="0" y="0"/>
+                      <a:ext cx="2200275" cy="1371600"/>
+                    </a:xfrm>
+                    <a:prstGeom prst="rect">
+                      <a:avLst/>
+                    </a:prstGeom>
+                  </pic:spPr>
+                </pic:pic>
+              </a:graphicData>
+            </a:graphic>
+          </wp:inline>
+        </w:drawing>
+      </w:r>
+      <w:r>
+        <w:rPr>
+          <w:noProof/>
+        </w:rPr>
+        <w:t xml:space="preserve"> </w:t>
+      </w:r>
+      <w:r>
+        <w:rPr>
+          <w:noProof/>
+        </w:rPr>
+        <w:drawing>
+          <wp:inline distT="0" distB="0" distL="0" distR="0" wp14:anchorId="78D8809E" wp14:editId="0E89F14A">
+            <wp:extent cx="2314575" cy="1427321"/>
+            <wp:effectExtent l="0" t="0" r="0" b="1905"/>
+            <wp:docPr id="38" name="Picture 38"/>
+            <wp:cNvGraphicFramePr>
+              <a:graphicFrameLocks xmlns:a="http://schemas.openxmlformats.org/drawingml/2006/main" noChangeAspect="1"/>
+            </wp:cNvGraphicFramePr>
+            <a:graphic xmlns:a="http://schemas.openxmlformats.org/drawingml/2006/main">
+              <a:graphicData uri="http://schemas.openxmlformats.org/drawingml/2006/picture">
+                <pic:pic xmlns:pic="http://schemas.openxmlformats.org/drawingml/2006/picture">
+                  <pic:nvPicPr>
+                    <pic:cNvPr id="1" name=""/>
+                    <pic:cNvPicPr/>
+                  </pic:nvPicPr>
+                  <pic:blipFill>
+                    <a:blip r:embed="rId12"/>
+                    <a:stretch>
+                      <a:fillRect/>
+                    </a:stretch>
+                  </pic:blipFill>
+                  <pic:spPr>
+                    <a:xfrm>
+                      <a:off x="0" y="0"/>
+                      <a:ext cx="2323176" cy="1432625"/>
+                    </a:xfrm>
+                    <a:prstGeom prst="rect">
+                      <a:avLst/>
+                    </a:prstGeom>
+                  </pic:spPr>
+                </pic:pic>
+              </a:graphicData>
+            </a:graphic>
+          </wp:inline>
+        </w:drawing>
+      </w:r>
+    </w:p>
+    <w:p>
+      <w:pPr>
+        <w:pStyle w:val="ListBullet"/>
+        <w:tabs>
+          <w:tab w:val="clear" w:pos="360"/>
+          <w:tab w:val="num" w:pos="720"/>
+        </w:tabs>
+        <w:ind w:left="720"/>
+      </w:pPr>
+      <w:r>
+        <w:t xml:space="preserve">White </w:t>
+      </w:r>
+      <w:r>
+        <w:t>region</w:t>
+      </w:r>
+      <w:r>
+        <w:t>s</w:t>
+      </w:r>
+      <w:r>
+        <w:t xml:space="preserve"> </w:t>
+      </w:r>
+      <w:r>
+        <w:t>=</w:t>
+      </w:r>
+      <w:r>
+        <w:t xml:space="preserve"> where my text detection system has found text </w:t>
+      </w:r>
+    </w:p>
+    <w:p>
+      <w:pPr>
+        <w:pStyle w:val="ListBullet"/>
+        <w:tabs>
+          <w:tab w:val="clear" w:pos="360"/>
+          <w:tab w:val="num" w:pos="720"/>
+        </w:tabs>
+        <w:ind w:left="720"/>
+      </w:pPr>
+      <w:r>
+        <w:t xml:space="preserve">black = </w:t>
+      </w:r>
+      <w:r>
+        <w:t>classifier does</w:t>
+      </w:r>
+      <w:r>
+        <w:t xml:space="preserve"> not think it's found any text </w:t>
+      </w:r>
+      <w:r>
+        <w:t xml:space="preserve">up there, </w:t>
+      </w:r>
+    </w:p>
+    <w:p>
+      <w:pPr>
+        <w:pStyle w:val="ListBullet"/>
+        <w:tabs>
+          <w:tab w:val="clear" w:pos="360"/>
+          <w:tab w:val="num" w:pos="720"/>
+        </w:tabs>
+        <w:ind w:left="720"/>
+      </w:pPr>
+      <w:r>
+        <w:t xml:space="preserve">different shades of grey </w:t>
+      </w:r>
+      <w:r>
+        <w:t xml:space="preserve">= </w:t>
+      </w:r>
+      <w:r>
+        <w:t>probability output by the classifier</w:t>
+      </w:r>
+      <w:r>
+        <w:t xml:space="preserve"> of </w:t>
+      </w:r>
+      <w:r>
+        <w:t>where it thinks it might have found text but has lo</w:t>
+      </w:r>
+      <w:r>
+        <w:t xml:space="preserve">wer confidence the bright whites </w:t>
+      </w:r>
+    </w:p>
+    <w:p>
+      <w:pPr>
+        <w:pStyle w:val="ListBullet"/>
+      </w:pPr>
+      <w:r>
+        <w:t>Now d</w:t>
+      </w:r>
+      <w:r>
+        <w:t xml:space="preserve">raw rectangles around all </w:t>
+      </w:r>
+      <w:r>
+        <w:t xml:space="preserve">regions </w:t>
+      </w:r>
+      <w:r>
+        <w:t xml:space="preserve">where </w:t>
+      </w:r>
+      <w:r>
+        <w:t xml:space="preserve">there is </w:t>
+      </w:r>
+      <w:r>
+        <w:t>text in the image</w:t>
+      </w:r>
+      <w:r>
+        <w:t xml:space="preserve"> via 1 </w:t>
+      </w:r>
+      <w:r>
+        <w:t xml:space="preserve">more step </w:t>
+      </w:r>
+      <w:r>
+        <w:t xml:space="preserve">of applying an </w:t>
+      </w:r>
+      <w:r>
+        <w:rPr>
+          <w:b/>
+        </w:rPr>
+        <w:t>expansion operator</w:t>
+      </w:r>
+      <w:r>
+        <w:t xml:space="preserve"> to </w:t>
+      </w:r>
+      <w:r>
+        <w:t xml:space="preserve">the output of the classifier </w:t>
+      </w:r>
+    </w:p>
+    <w:p>
+      <w:pPr>
+        <w:pStyle w:val="ListBullet"/>
+        <w:tabs>
+          <w:tab w:val="clear" w:pos="360"/>
+          <w:tab w:val="num" w:pos="2520"/>
+        </w:tabs>
+        <w:ind w:left="2520"/>
+      </w:pPr>
+      <w:r>
+        <w:rPr>
+          <w:noProof/>
+        </w:rPr>
+        <w:drawing>
+          <wp:inline distT="0" distB="0" distL="0" distR="0" wp14:anchorId="23534923" wp14:editId="4AA90627">
+            <wp:extent cx="2570539" cy="1571625"/>
+            <wp:effectExtent l="0" t="0" r="1270" b="0"/>
+            <wp:docPr id="40" name="Picture 40"/>
+            <wp:cNvGraphicFramePr>
+              <a:graphicFrameLocks xmlns:a="http://schemas.openxmlformats.org/drawingml/2006/main" noChangeAspect="1"/>
+            </wp:cNvGraphicFramePr>
+            <a:graphic xmlns:a="http://schemas.openxmlformats.org/drawingml/2006/main">
+              <a:graphicData uri="http://schemas.openxmlformats.org/drawingml/2006/picture">
+                <pic:pic xmlns:pic="http://schemas.openxmlformats.org/drawingml/2006/picture">
+                  <pic:nvPicPr>
+                    <pic:cNvPr id="1" name=""/>
+                    <pic:cNvPicPr/>
+                  </pic:nvPicPr>
+                  <pic:blipFill>
+                    <a:blip r:embed="rId13"/>
+                    <a:stretch>
+                      <a:fillRect/>
+                    </a:stretch>
+                  </pic:blipFill>
+                  <pic:spPr>
+                    <a:xfrm>
+                      <a:off x="0" y="0"/>
+                      <a:ext cx="2576117" cy="1575035"/>
+                    </a:xfrm>
+                    <a:prstGeom prst="rect">
+                      <a:avLst/>
+                    </a:prstGeom>
+                  </pic:spPr>
+                </pic:pic>
+              </a:graphicData>
+            </a:graphic>
+          </wp:inline>
+        </w:drawing>
+      </w:r>
+    </w:p>
+    <w:p>
+      <w:pPr>
+        <w:pStyle w:val="ListBullet"/>
+        <w:tabs>
+          <w:tab w:val="clear" w:pos="360"/>
+          <w:tab w:val="num" w:pos="720"/>
+        </w:tabs>
+        <w:ind w:left="720"/>
+      </w:pPr>
+      <w:r>
+        <w:t xml:space="preserve">Takes each of the white blobs in the </w:t>
+      </w:r>
+      <w:r>
+        <w:t>image</w:t>
+      </w:r>
+      <w:r>
+        <w:t xml:space="preserve"> </w:t>
+      </w:r>
+      <w:r>
+        <w:t xml:space="preserve">+ </w:t>
+      </w:r>
+      <w:r>
+        <w:t xml:space="preserve">expands </w:t>
+      </w:r>
+      <w:r>
+        <w:t xml:space="preserve">the </w:t>
+      </w:r>
+      <w:r>
+        <w:t xml:space="preserve">white region. </w:t>
+      </w:r>
+    </w:p>
+    <w:p>
+      <w:pPr>
+        <w:pStyle w:val="ListBullet"/>
+        <w:tabs>
+          <w:tab w:val="clear" w:pos="360"/>
+          <w:tab w:val="num" w:pos="1080"/>
+        </w:tabs>
+        <w:ind w:left="1080"/>
+      </w:pPr>
+      <w:r>
+        <w:t>Mathematically, the way you implement that is, for every pixel we ask</w:t>
+      </w:r>
+      <w:r>
+        <w:t xml:space="preserve"> if its</w:t>
+      </w:r>
+      <w:r>
+        <w:t xml:space="preserve"> </w:t>
+      </w:r>
+      <w:r>
+        <w:t>w/</w:t>
+      </w:r>
+      <w:r>
+        <w:t xml:space="preserve">in </w:t>
+      </w:r>
+      <w:r>
+        <w:t xml:space="preserve">some distance of a white pixel </w:t>
+      </w:r>
+    </w:p>
+    <w:p>
+      <w:pPr>
+        <w:pStyle w:val="ListBullet"/>
+        <w:tabs>
+          <w:tab w:val="clear" w:pos="360"/>
+          <w:tab w:val="num" w:pos="1080"/>
+        </w:tabs>
+        <w:ind w:left="1080"/>
+      </w:pPr>
+      <w:r>
+        <w:t xml:space="preserve">If </w:t>
+      </w:r>
+      <w:r>
+        <w:t xml:space="preserve">a specific pixel is </w:t>
+      </w:r>
+      <w:r>
+        <w:t>w/</w:t>
+      </w:r>
+      <w:r>
+        <w:t>in</w:t>
+      </w:r>
+      <w:r>
+        <w:t xml:space="preserve"> 5 </w:t>
+      </w:r>
+      <w:r>
+        <w:t xml:space="preserve">or </w:t>
+      </w:r>
+      <w:r>
+        <w:t>10 pixels of a white pixel</w:t>
+      </w:r>
+      <w:r>
+        <w:t xml:space="preserve">, we'll also color that pixel white in </w:t>
+      </w:r>
+    </w:p>
+    <w:p>
+      <w:pPr>
+        <w:pStyle w:val="ListBullet"/>
+        <w:tabs>
+          <w:tab w:val="clear" w:pos="360"/>
+          <w:tab w:val="num" w:pos="1080"/>
+        </w:tabs>
+        <w:ind w:left="1080"/>
+      </w:pPr>
+      <w:r>
+        <w:t xml:space="preserve">The </w:t>
+      </w:r>
+      <w:r>
+        <w:t xml:space="preserve">effect </w:t>
+      </w:r>
+      <w:r>
+        <w:t xml:space="preserve">= </w:t>
+      </w:r>
+      <w:r>
+        <w:t xml:space="preserve">each of the white blobs </w:t>
+      </w:r>
+      <w:r>
+        <w:t xml:space="preserve">is expanded </w:t>
+      </w:r>
+      <w:r>
+        <w:t>a bit</w:t>
+      </w:r>
+      <w:r>
+        <w:t xml:space="preserve"> </w:t>
+      </w:r>
+      <w:r>
+        <w:t>by coloring nearby pixels white as</w:t>
+      </w:r>
+      <w:r>
+        <w:t xml:space="preserve"> well</w:t>
+      </w:r>
+      <w:r>
+        <w:t xml:space="preserve"> </w:t>
+      </w:r>
+    </w:p>
+    <w:p>
+      <w:pPr>
+        <w:pStyle w:val="ListBullet"/>
+      </w:pPr>
+      <w:r>
+        <w:t>Finally</w:t>
+      </w:r>
+      <w:r>
+        <w:t>,</w:t>
+      </w:r>
+      <w:r>
+        <w:t xml:space="preserve"> look at the connecting compon</w:t>
+      </w:r>
+      <w:r>
+        <w:t xml:space="preserve">ents/continuous </w:t>
+      </w:r>
+      <w:r>
+        <w:t xml:space="preserve">white regions </w:t>
       </w:r>
       <w:r>
         <w:t>+</w:t>
       </w:r>
       <w:r>
-        <w:t xml:space="preserve"> to classify that image patch as either containing a pedestrian or not. So this gives you a way of applying supervised learning in order to take an image patch can determine whether or not a pedestrian appears in that image capture. Now, lets say we get a new image, a test set image like this </w:t>
+        <w:t xml:space="preserve"> d</w:t>
+      </w:r>
+      <w:r>
+        <w:t>raw bounding boxes around them</w:t>
+      </w:r>
+    </w:p>
+    <w:p>
+      <w:pPr>
+        <w:pStyle w:val="ListBullet"/>
+      </w:pPr>
+      <w:r>
+        <w:t>I</w:t>
+      </w:r>
+      <w:r>
+        <w:t xml:space="preserve">f we use a simple heuristic to rule out rectangles whose aspect ratios look funny </w:t>
+      </w:r>
+      <w:r>
+        <w:t>(</w:t>
+      </w:r>
+      <w:r>
+        <w:t>boxes around text should be</w:t>
+      </w:r>
+      <w:r>
+        <w:t xml:space="preserve"> much wider than they are tall</w:t>
+      </w:r>
+      <w:r>
+        <w:t xml:space="preserve"> so we ignore </w:t>
+      </w:r>
+      <w:r>
+        <w:t>thin, tall blobs)</w:t>
+      </w:r>
+    </w:p>
+    <w:p>
+      <w:pPr>
+        <w:pStyle w:val="ListBullet"/>
+        <w:numPr>
+          <w:ilvl w:val="0"/>
+          <w:numId w:val="0"/>
+        </w:numPr>
+        <w:ind w:left="1800" w:firstLine="360"/>
+      </w:pPr>
+      <w:r>
+        <w:rPr>
+          <w:noProof/>
+        </w:rPr>
+        <w:drawing>
+          <wp:inline distT="0" distB="0" distL="0" distR="0" wp14:anchorId="51B03F4F" wp14:editId="5AB201A8">
+            <wp:extent cx="2343150" cy="1390309"/>
+            <wp:effectExtent l="0" t="0" r="0" b="635"/>
+            <wp:docPr id="41" name="Picture 41"/>
+            <wp:cNvGraphicFramePr>
+              <a:graphicFrameLocks xmlns:a="http://schemas.openxmlformats.org/drawingml/2006/main" noChangeAspect="1"/>
+            </wp:cNvGraphicFramePr>
+            <a:graphic xmlns:a="http://schemas.openxmlformats.org/drawingml/2006/main">
+              <a:graphicData uri="http://schemas.openxmlformats.org/drawingml/2006/picture">
+                <pic:pic xmlns:pic="http://schemas.openxmlformats.org/drawingml/2006/picture">
+                  <pic:nvPicPr>
+                    <pic:cNvPr id="1" name=""/>
+                    <pic:cNvPicPr/>
+                  </pic:nvPicPr>
+                  <pic:blipFill>
+                    <a:blip r:embed="rId14"/>
+                    <a:stretch>
+                      <a:fillRect/>
+                    </a:stretch>
+                  </pic:blipFill>
+                  <pic:spPr>
+                    <a:xfrm>
+                      <a:off x="0" y="0"/>
+                      <a:ext cx="2358827" cy="1399611"/>
+                    </a:xfrm>
+                    <a:prstGeom prst="rect">
+                      <a:avLst/>
+                    </a:prstGeom>
+                  </pic:spPr>
+                </pic:pic>
+              </a:graphicData>
+            </a:graphic>
+          </wp:inline>
+        </w:drawing>
+      </w:r>
+    </w:p>
+    <w:p>
+      <w:pPr>
+        <w:pStyle w:val="ListBullet"/>
+        <w:tabs>
+          <w:tab w:val="clear" w:pos="360"/>
+          <w:tab w:val="num" w:pos="720"/>
+        </w:tabs>
+        <w:ind w:left="720"/>
+      </w:pPr>
+      <w:r>
+        <w:t xml:space="preserve">This example by the actually misses </w:t>
+      </w:r>
+      <w:r>
+        <w:t>1</w:t>
+      </w:r>
+      <w:r>
+        <w:t xml:space="preserve"> piece of text written against a transparent window. </w:t>
+      </w:r>
+    </w:p>
+    <w:p>
+      <w:pPr>
+        <w:pStyle w:val="ListBullet"/>
+      </w:pPr>
+      <w:r>
+        <w:t>H</w:t>
+      </w:r>
+      <w:r>
+        <w:t xml:space="preserve">aving found these rectangles </w:t>
+      </w:r>
+      <w:r>
+        <w:t>w/</w:t>
+      </w:r>
+      <w:r>
+        <w:t xml:space="preserve"> text, we can now just cut out these image regions </w:t>
       </w:r>
       <w:r>
         <w:t>+</w:t>
       </w:r>
       <w:r>
-        <w:t xml:space="preserve"> we want to try to find a pedestrian's picture image. What we would do is start by taking a rectangular patch of this image. Like that shown up here, so that's maybe a 82 X 36 patch of this image, </w:t>
+        <w:t xml:space="preserve"> then use later stages of </w:t>
+      </w:r>
+      <w:r>
+        <w:t xml:space="preserve">the </w:t>
+      </w:r>
+      <w:r>
+        <w:t xml:space="preserve">pipeline to try to </w:t>
+      </w:r>
+      <w:r>
+        <w:t>read the text</w:t>
+      </w:r>
+      <w:r>
+        <w:t>.</w:t>
+      </w:r>
+    </w:p>
+    <w:p>
+      <w:pPr>
+        <w:pStyle w:val="ListBullet"/>
+      </w:pPr>
+      <w:r>
+        <w:rPr>
+          <w:noProof/>
+        </w:rPr>
+        <w:lastRenderedPageBreak/>
+        <w:drawing>
+          <wp:inline distT="0" distB="0" distL="0" distR="0" wp14:anchorId="1EEF8078" wp14:editId="750CC335">
+            <wp:extent cx="5943600" cy="741680"/>
+            <wp:effectExtent l="0" t="0" r="0" b="1270"/>
+            <wp:docPr id="42" name="Picture 42"/>
+            <wp:cNvGraphicFramePr>
+              <a:graphicFrameLocks xmlns:a="http://schemas.openxmlformats.org/drawingml/2006/main" noChangeAspect="1"/>
+            </wp:cNvGraphicFramePr>
+            <a:graphic xmlns:a="http://schemas.openxmlformats.org/drawingml/2006/main">
+              <a:graphicData uri="http://schemas.openxmlformats.org/drawingml/2006/picture">
+                <pic:pic xmlns:pic="http://schemas.openxmlformats.org/drawingml/2006/picture">
+                  <pic:nvPicPr>
+                    <pic:cNvPr id="1" name=""/>
+                    <pic:cNvPicPr/>
+                  </pic:nvPicPr>
+                  <pic:blipFill>
+                    <a:blip r:embed="rId15"/>
+                    <a:stretch>
+                      <a:fillRect/>
+                    </a:stretch>
+                  </pic:blipFill>
+                  <pic:spPr>
+                    <a:xfrm>
+                      <a:off x="0" y="0"/>
+                      <a:ext cx="5943600" cy="741680"/>
+                    </a:xfrm>
+                    <a:prstGeom prst="rect">
+                      <a:avLst/>
+                    </a:prstGeom>
+                  </pic:spPr>
+                </pic:pic>
+              </a:graphicData>
+            </a:graphic>
+          </wp:inline>
+        </w:drawing>
+      </w:r>
+    </w:p>
+    <w:p>
+      <w:pPr>
+        <w:pStyle w:val="ListBullet"/>
+        <w:tabs>
+          <w:tab w:val="clear" w:pos="360"/>
+          <w:tab w:val="num" w:pos="720"/>
+        </w:tabs>
+        <w:ind w:left="720"/>
+      </w:pPr>
+      <w:r>
+        <w:rPr>
+          <w:noProof/>
+        </w:rPr>
+        <w:drawing>
+          <wp:inline distT="0" distB="0" distL="0" distR="0" wp14:anchorId="5989A9FD" wp14:editId="0ABD870E">
+            <wp:extent cx="1219200" cy="228600"/>
+            <wp:effectExtent l="0" t="0" r="0" b="0"/>
+            <wp:docPr id="43" name="Picture 43"/>
+            <wp:cNvGraphicFramePr>
+              <a:graphicFrameLocks xmlns:a="http://schemas.openxmlformats.org/drawingml/2006/main" noChangeAspect="1"/>
+            </wp:cNvGraphicFramePr>
+            <a:graphic xmlns:a="http://schemas.openxmlformats.org/drawingml/2006/main">
+              <a:graphicData uri="http://schemas.openxmlformats.org/drawingml/2006/picture">
+                <pic:pic xmlns:pic="http://schemas.openxmlformats.org/drawingml/2006/picture">
+                  <pic:nvPicPr>
+                    <pic:cNvPr id="1" name=""/>
+                    <pic:cNvPicPr/>
+                  </pic:nvPicPr>
+                  <pic:blipFill>
+                    <a:blip r:embed="rId16"/>
+                    <a:stretch>
+                      <a:fillRect/>
+                    </a:stretch>
+                  </pic:blipFill>
+                  <pic:spPr>
+                    <a:xfrm>
+                      <a:off x="0" y="0"/>
+                      <a:ext cx="1219200" cy="228600"/>
+                    </a:xfrm>
+                    <a:prstGeom prst="rect">
+                      <a:avLst/>
+                    </a:prstGeom>
+                  </pic:spPr>
+                </pic:pic>
+              </a:graphicData>
+            </a:graphic>
+          </wp:inline>
+        </w:drawing>
+      </w:r>
+    </w:p>
+    <w:p>
+      <w:pPr>
+        <w:pStyle w:val="ListBullet"/>
+      </w:pPr>
+      <w:r>
+        <w:t>The 2</w:t>
+      </w:r>
+      <w:r>
+        <w:rPr>
+          <w:vertAlign w:val="superscript"/>
+        </w:rPr>
+        <w:t>nd</w:t>
+      </w:r>
+      <w:r>
+        <w:t xml:space="preserve"> stage of pipeline was </w:t>
+      </w:r>
+      <w:r>
+        <w:rPr>
+          <w:b/>
+        </w:rPr>
+        <w:t>character segmentation</w:t>
+      </w:r>
+      <w:r>
+        <w:t xml:space="preserve"> </w:t>
+      </w:r>
+      <w:r>
+        <w:sym w:font="Wingdings" w:char="F0E0"/>
+      </w:r>
+      <w:r>
+        <w:t xml:space="preserve"> </w:t>
+      </w:r>
+      <w:r>
+        <w:t xml:space="preserve">given an image </w:t>
+      </w:r>
+      <w:r>
+        <w:t>of a word,</w:t>
+      </w:r>
+      <w:r>
+        <w:t xml:space="preserve"> segment out the individual characters</w:t>
+      </w:r>
+    </w:p>
+    <w:p>
+      <w:pPr>
+        <w:pStyle w:val="ListBullet"/>
+      </w:pPr>
+      <w:r>
+        <w:t xml:space="preserve">Can </w:t>
+      </w:r>
+      <w:r>
+        <w:t xml:space="preserve">use a supervised learning algorithm </w:t>
+      </w:r>
+      <w:r>
+        <w:t>w/</w:t>
+      </w:r>
+      <w:r>
+        <w:t xml:space="preserve"> some set of positive </w:t>
       </w:r>
       <w:r>
         <w:t>+</w:t>
       </w:r>
       <w:r>
-        <w:t xml:space="preserve"> run that image patch through our classifier to determine whether or not there is a pedestrian in that image patch, </w:t>
+        <w:t xml:space="preserve"> some set of negative examples</w:t>
+      </w:r>
+      <w:r>
+        <w:t xml:space="preserve"> </w:t>
+      </w:r>
+      <w:r>
+        <w:t xml:space="preserve">to look in </w:t>
+      </w:r>
+      <w:r>
+        <w:t xml:space="preserve">an </w:t>
+      </w:r>
+      <w:r>
+        <w:t xml:space="preserve">image patch </w:t>
       </w:r>
       <w:r>
         <w:t>+</w:t>
       </w:r>
       <w:r>
-        <w:t xml:space="preserve"> hopefully our classifier will return y equals 0 for that patch, since there is no pedestrian. Next, we then take that green rectangle </w:t>
+        <w:t xml:space="preserve"> try to decide if there is split between </w:t>
+      </w:r>
+      <w:r>
+        <w:t xml:space="preserve">2 </w:t>
+      </w:r>
+      <w:r>
+        <w:t xml:space="preserve">characters </w:t>
+      </w:r>
+    </w:p>
+    <w:p>
+      <w:pPr>
+        <w:pStyle w:val="ListBullet"/>
+        <w:numPr>
+          <w:ilvl w:val="0"/>
+          <w:numId w:val="0"/>
+        </w:numPr>
+        <w:ind w:left="1800"/>
+      </w:pPr>
+      <w:r>
+        <w:rPr>
+          <w:noProof/>
+        </w:rPr>
+        <w:drawing>
+          <wp:inline distT="0" distB="0" distL="0" distR="0" wp14:anchorId="6A5EB68E" wp14:editId="5BC95716">
+            <wp:extent cx="3865025" cy="1965960"/>
+            <wp:effectExtent l="0" t="0" r="2540" b="0"/>
+            <wp:docPr id="44" name="Picture 44"/>
+            <wp:cNvGraphicFramePr>
+              <a:graphicFrameLocks xmlns:a="http://schemas.openxmlformats.org/drawingml/2006/main" noChangeAspect="1"/>
+            </wp:cNvGraphicFramePr>
+            <a:graphic xmlns:a="http://schemas.openxmlformats.org/drawingml/2006/main">
+              <a:graphicData uri="http://schemas.openxmlformats.org/drawingml/2006/picture">
+                <pic:pic xmlns:pic="http://schemas.openxmlformats.org/drawingml/2006/picture">
+                  <pic:nvPicPr>
+                    <pic:cNvPr id="1" name=""/>
+                    <pic:cNvPicPr/>
+                  </pic:nvPicPr>
+                  <pic:blipFill>
+                    <a:blip r:embed="rId17"/>
+                    <a:stretch>
+                      <a:fillRect/>
+                    </a:stretch>
+                  </pic:blipFill>
+                  <pic:spPr>
+                    <a:xfrm>
+                      <a:off x="0" y="0"/>
+                      <a:ext cx="3870505" cy="1968747"/>
+                    </a:xfrm>
+                    <a:prstGeom prst="rect">
+                      <a:avLst/>
+                    </a:prstGeom>
+                  </pic:spPr>
+                </pic:pic>
+              </a:graphicData>
+            </a:graphic>
+          </wp:inline>
+        </w:drawing>
+      </w:r>
+    </w:p>
+    <w:p>
+      <w:pPr>
+        <w:pStyle w:val="ListBullet"/>
+      </w:pPr>
+      <w:r>
+        <w:t>We want to split the positive examples</w:t>
+      </w:r>
+      <w:r>
+        <w:t xml:space="preserve"> where the middle of the image </w:t>
+      </w:r>
+      <w:r>
+        <w:t xml:space="preserve">= </w:t>
+      </w:r>
+      <w:r>
+        <w:t xml:space="preserve">a gap </w:t>
+      </w:r>
+      <w:r>
+        <w:t xml:space="preserve">between 2 distinct characters + we don’t want to split </w:t>
+      </w:r>
+      <w:r>
+        <w:t>the negative examples</w:t>
+      </w:r>
+      <w:r>
+        <w:t xml:space="preserve"> b/c </w:t>
+      </w:r>
+      <w:r>
+        <w:t>they don't represent the midpoi</w:t>
+      </w:r>
+      <w:r>
+        <w:t xml:space="preserve">nt between 2 </w:t>
+      </w:r>
+      <w:r>
+        <w:t xml:space="preserve">characters. </w:t>
+      </w:r>
+    </w:p>
+    <w:p>
+      <w:pPr>
+        <w:pStyle w:val="ListBullet"/>
+      </w:pPr>
+      <w:r>
+        <w:t xml:space="preserve">We </w:t>
+      </w:r>
+      <w:r>
+        <w:t xml:space="preserve">train a classifier </w:t>
+      </w:r>
+      <w:r>
+        <w:t xml:space="preserve">using </w:t>
+      </w:r>
+      <w:r>
+        <w:t xml:space="preserve">a NN or a different learning algorithm </w:t>
+      </w:r>
+      <w:r>
+        <w:t xml:space="preserve">to try to classify between positive </w:t>
       </w:r>
       <w:r>
         <w:t>+</w:t>
       </w:r>
       <w:r>
-        <w:t xml:space="preserve"> we slide it over a bit </w:t>
-      </w:r>
-      <w:r>
-        <w:t>+</w:t>
-      </w:r>
-      <w:r>
-        <w:t xml:space="preserve"> then run that new image patch through our classifier to decide if there's a pedestrian there. </w:t>
-      </w:r>
-      <w:r>
-        <w:t>+</w:t>
-      </w:r>
-      <w:r>
-        <w:t xml:space="preserve"> having done that, we then slide the window further to the right </w:t>
-      </w:r>
-      <w:r>
-        <w:t>+</w:t>
-      </w:r>
-      <w:r>
-        <w:t xml:space="preserve"> run that patch through the classifier again. The amount by which you shift the rectangle over each time is a parameter, that's sometimes called the step size of the parameter, sometimes also called the slide parameter, </w:t>
-      </w:r>
-      <w:r>
-        <w:t>+</w:t>
-      </w:r>
-      <w:r>
-        <w:t xml:space="preserve"> if you step this one pixel at a time. So you can use the step size or stride of 1, that usually performs best, that is more cost effective, </w:t>
-      </w:r>
-      <w:r>
-        <w:t>+</w:t>
-      </w:r>
-      <w:r>
-        <w:t xml:space="preserve"> so using a step size of maybe 4 pixels at a time, or eight pixels at a time or some large number of pixels might be more common, since you're then moving the rectangle a little bit more each time. So, using this process, you continue stepping the rectangle over to the right a bit at a time </w:t>
-      </w:r>
-      <w:r>
-        <w:t>+</w:t>
-      </w:r>
-      <w:r>
-        <w:t xml:space="preserve"> running each of these patches through a classifier, until eventually, as you slide this window over the different locations in the image, first starting </w:t>
-      </w:r>
-      <w:r>
-        <w:t>w/</w:t>
-      </w:r>
-      <w:r>
-        <w:t xml:space="preserve"> the first row </w:t>
-      </w:r>
-      <w:r>
-        <w:t>+</w:t>
-      </w:r>
-      <w:r>
-        <w:t xml:space="preserve"> then we go further rows in the image, you would then run all of these different image patches at some step size or some stride through your classifier. Now, that was a pretty small rectangle, that would only detect pedestrians of one specific size. What we do next is start to look at larger image patches. So now let's take larger images patches, like those shown here </w:t>
-      </w:r>
-      <w:r>
-        <w:t>+</w:t>
-      </w:r>
-      <w:r>
-        <w:t xml:space="preserve"> run those through the crossfire as well. </w:t>
-      </w:r>
-      <w:r>
-        <w:t>+</w:t>
-      </w:r>
-      <w:r>
-        <w:t xml:space="preserve"> by the way when I say take a larger image patch, what I really mean is when you take an image patch like this, what you're really doing is taking that image patch, </w:t>
-      </w:r>
-      <w:r>
-        <w:t>+</w:t>
-      </w:r>
-      <w:r>
-        <w:t xml:space="preserve"> resizing it down to 82 X 36, say. So you take this larger patch </w:t>
-      </w:r>
-      <w:r>
-        <w:t>+</w:t>
-      </w:r>
-      <w:r>
-        <w:t xml:space="preserve"> re-size it to be smaller image </w:t>
-      </w:r>
-      <w:r>
-        <w:t>+</w:t>
-      </w:r>
-      <w:r>
-        <w:t xml:space="preserve"> then it would be the smaller size image that is what you would pass through your classifier to try </w:t>
-      </w:r>
-      <w:r>
-        <w:t>+</w:t>
-      </w:r>
-      <w:r>
-        <w:t xml:space="preserve"> decide if there is a pedestrian in that patch. </w:t>
-      </w:r>
-      <w:r>
-        <w:t>+</w:t>
-      </w:r>
-      <w:r>
-        <w:t xml:space="preserve"> finally you can do this at an even larger scales </w:t>
-      </w:r>
-      <w:r>
-        <w:t>+</w:t>
-      </w:r>
-      <w:r>
-        <w:t xml:space="preserve"> run that side of Windows to the end </w:t>
-      </w:r>
-      <w:r>
-        <w:t>+</w:t>
-      </w:r>
-      <w:r>
-        <w:t xml:space="preserve"> after this whole process hopefully your algorithm will detect whether theres pedestrian appears in the image, so thats how you train a the classifier, </w:t>
-      </w:r>
-      <w:r>
-        <w:t>+</w:t>
-      </w:r>
-      <w:r>
-        <w:t xml:space="preserve"> then use a sliding windows classifier, or use a sliding windows detector in order to find pedestrians in the image. Let's have a turn to the text detection example </w:t>
-      </w:r>
-      <w:r>
-        <w:t>+</w:t>
-      </w:r>
-      <w:r>
-        <w:t xml:space="preserve"> talk about that stage in our photo OCR pipeline, where our goal is to find the text regions in unit. similar to pedestrian detection you can come up </w:t>
-      </w:r>
-      <w:r>
-        <w:t>w/</w:t>
-      </w:r>
-      <w:r>
-        <w:t xml:space="preserve"> a label training set </w:t>
-      </w:r>
-      <w:r>
-        <w:t>w/</w:t>
-      </w:r>
-      <w:r>
-        <w:t xml:space="preserve"> positive examples </w:t>
-      </w:r>
-      <w:r>
-        <w:t>+</w:t>
-      </w:r>
-      <w:r>
-        <w:t xml:space="preserve"> negative examples </w:t>
-      </w:r>
-      <w:r>
-        <w:t>w/</w:t>
-      </w:r>
-      <w:r>
-        <w:t xml:space="preserve"> examples corresponding to regions where text appears. So instead of trying to detect pedestrians, we're now trying to detect texts. </w:t>
-      </w:r>
-      <w:r>
-        <w:t>+</w:t>
-      </w:r>
-      <w:r>
-        <w:t xml:space="preserve"> so positive examples are going to be patches of images where there is text. </w:t>
-      </w:r>
-      <w:r>
-        <w:t>+</w:t>
-      </w:r>
-      <w:r>
-        <w:t xml:space="preserve"> negative examples is going to be patches of images where there isn't text. Having trained this we can now apply it to a new image, into a test set image. So here's the image that we've been using as example. Now, last time we run, for this </w:t>
-      </w:r>
-      <w:r>
-        <w:lastRenderedPageBreak/>
-        <w:t xml:space="preserve">example we are going to run a sliding windows at just one fixed scale just for purpose of illustration, meaning that I'm going to use just one rectangle size. But lets say I run my little sliding windows classifier on lots of little image patches like this if I do that, what Ill end up </w:t>
-      </w:r>
-      <w:r>
-        <w:t>w/</w:t>
-      </w:r>
-      <w:r>
-        <w:t xml:space="preserve"> is a result like this where the white region show where my text detection system has found text </w:t>
-      </w:r>
-      <w:r>
-        <w:t>+</w:t>
-      </w:r>
-      <w:r>
-        <w:t xml:space="preserve"> so the axis' of these two figures are the same. So there is a region up here, of course also a region up here, so the fact that this black up here represents that the classifier does not think it's found any texts up there, whereas the fact that there's a lot of white stuff here, that reflects that classifier thinks that it's found a bunch of texts. over there on the image. What i have done on this image on the lower left is actually use white to show where the classifier thinks it has found text. </w:t>
-      </w:r>
-      <w:r>
-        <w:t>+</w:t>
-      </w:r>
-      <w:r>
-        <w:t xml:space="preserve"> different shades of grey correspond to the probability that was output by the classifier, so like the shades of grey corresponds to where it thinks it might have found text but has lower confidence the bright white response to whether the classifier, up </w:t>
-      </w:r>
-      <w:r>
-        <w:t>w/</w:t>
-      </w:r>
-      <w:r>
-        <w:t xml:space="preserve"> a very high probability, estimated probability of there being pedestrians in that location. We aren't quite done yet because what we actually want to do is draw rectangles around all the region where this text in the image, so were going to take one more step which is we take the output of the classifier </w:t>
-      </w:r>
-      <w:r>
-        <w:t>+</w:t>
-      </w:r>
-      <w:r>
-        <w:t xml:space="preserve"> apply to it what is called an expansion operator. So what that does is, it take the image here, </w:t>
-      </w:r>
-      <w:r>
-        <w:t>+</w:t>
-      </w:r>
-      <w:r>
-        <w:t xml:space="preserve"> it takes each of the white blobs, it takes each of the white regions </w:t>
-      </w:r>
-      <w:r>
-        <w:t>+</w:t>
-      </w:r>
-      <w:r>
-        <w:t xml:space="preserve"> it expands that white region. Mathematically, the way you implement that is, if you look at the image on the right, what we're doing to create the image on the right is, for every pixel we are going to ask, is it </w:t>
-      </w:r>
-      <w:r>
-        <w:t>w/</w:t>
-      </w:r>
-      <w:r>
-        <w:t xml:space="preserve">ing some distance of a white pixel in the left image. </w:t>
-      </w:r>
-      <w:r>
-        <w:t>+</w:t>
-      </w:r>
-      <w:r>
-        <w:t xml:space="preserve"> so, if a specific pixel is </w:t>
-      </w:r>
-      <w:r>
-        <w:t>w/</w:t>
-      </w:r>
-      <w:r>
-        <w:t xml:space="preserve">in, say, five pixels or ten pixels of a white pixel in the leftmost image, then we'll also color that pixel white in the rightmost image. </w:t>
-      </w:r>
-      <w:r>
-        <w:t>+</w:t>
-      </w:r>
-      <w:r>
-        <w:t xml:space="preserve"> so, the effect of this is, we'll take each of the white blobs in the leftmost image </w:t>
-      </w:r>
-      <w:r>
-        <w:t>+</w:t>
-      </w:r>
-      <w:r>
-        <w:t xml:space="preserve"> expand them a bit, grow them a little bit, by seeing whether the nearby pixels, the white pixels, </w:t>
-      </w:r>
-      <w:r>
-        <w:t>+</w:t>
-      </w:r>
-      <w:r>
-        <w:t xml:space="preserve"> then coloring those nearby pixels in white as well. Finally, we are just about done. We can now look at this right most image </w:t>
-      </w:r>
-      <w:r>
-        <w:t>+</w:t>
-      </w:r>
-      <w:r>
-        <w:t xml:space="preserve"> just look at the connecting components </w:t>
-      </w:r>
-      <w:r>
-        <w:t>+</w:t>
-      </w:r>
-      <w:r>
-        <w:t xml:space="preserve"> look at the as white regions </w:t>
-      </w:r>
-      <w:r>
-        <w:t>+</w:t>
-      </w:r>
-      <w:r>
-        <w:t xml:space="preserve"> draw bounding boxes around them. </w:t>
-      </w:r>
-      <w:r>
-        <w:t>+</w:t>
-      </w:r>
-      <w:r>
-        <w:t xml:space="preserve"> in particular, if we look at all the white regions, like this one, this one, this one, </w:t>
-      </w:r>
-      <w:r>
-        <w:t>+</w:t>
-      </w:r>
-      <w:r>
-        <w:t xml:space="preserve"> so on, </w:t>
-      </w:r>
-      <w:r>
-        <w:t>+</w:t>
-      </w:r>
-      <w:r>
-        <w:t xml:space="preserve"> if we use a simple heuristic to rule out rectangles whose aspect ratios look funny because we know that boxes around text should be much wider than they are tall. </w:t>
-      </w:r>
-      <w:r>
-        <w:t>+</w:t>
-      </w:r>
-      <w:r>
-        <w:t xml:space="preserve"> so if we ignore the thin, tall blobs like this one </w:t>
-      </w:r>
-      <w:r>
-        <w:t>+</w:t>
-      </w:r>
-      <w:r>
-        <w:t xml:space="preserve"> this one, </w:t>
-      </w:r>
-      <w:r>
-        <w:t>+</w:t>
-      </w:r>
-      <w:r>
-        <w:t xml:space="preserve"> we discard these ones because they are too tall </w:t>
-      </w:r>
-      <w:r>
-        <w:t>+</w:t>
-      </w:r>
-      <w:r>
-        <w:t xml:space="preserve"> thin, </w:t>
-      </w:r>
-      <w:r>
-        <w:t>+</w:t>
-      </w:r>
-      <w:r>
-        <w:t xml:space="preserve"> we then draw a the rectangles around the ones whose aspect ratio thats a height to what ratio looks like for text regions, then we can draw rectangles, the bounding boxes around this text region, this text region, </w:t>
-      </w:r>
-      <w:r>
-        <w:t>+</w:t>
-      </w:r>
-      <w:r>
-        <w:t xml:space="preserve"> that text region, corresponding to the Lula B's antique mall logo, the Lula B's, </w:t>
-      </w:r>
-      <w:r>
-        <w:t>+</w:t>
-      </w:r>
-      <w:r>
-        <w:t xml:space="preserve"> this little open sign. Of over there. This example by the actually misses one piece of text. This is very hard to read, but there is actually one piece of text there. That says [xx] are corresponding to this but the aspect ratio looks wrong so we discarded that one. So you know it's ok on this image, but in this particular example the classifier actually missed one piece of text. It's very hard to read because there's a piece of text written against a transparent window. So that's text detection using sliding windows. </w:t>
-      </w:r>
-      <w:r>
-        <w:t>+</w:t>
-      </w:r>
-      <w:r>
-        <w:t xml:space="preserve"> having found these rectangles </w:t>
-      </w:r>
-      <w:r>
-        <w:t>w/</w:t>
-      </w:r>
-      <w:r>
-        <w:t xml:space="preserve"> the text in it, we can now just cut out these image regions </w:t>
-      </w:r>
-      <w:r>
-        <w:t>+</w:t>
-      </w:r>
-      <w:r>
-        <w:t xml:space="preserve"> then use later stages of pipeline to try to meet the texts. Now, you recall that the second stage of pipeline was character segmentation, so given an image like that shown on top, how do we segment out the individual characters in this image? So what we can do is again use a supervised learning algorithm </w:t>
-      </w:r>
-      <w:r>
-        <w:t>w/</w:t>
-      </w:r>
-      <w:r>
-        <w:t xml:space="preserve"> some set of positive </w:t>
-      </w:r>
-      <w:r>
-        <w:t>+</w:t>
-      </w:r>
-      <w:r>
-        <w:t xml:space="preserve"> some set of negative examples, what were going to do is look in the image patch </w:t>
-      </w:r>
-      <w:r>
-        <w:t>+</w:t>
-      </w:r>
-      <w:r>
-        <w:t xml:space="preserve"> try to decide if there is split between two </w:t>
-      </w:r>
-      <w:r>
-        <w:lastRenderedPageBreak/>
-        <w:t xml:space="preserve">characters right in the middle of that image match. So for initial positive examples. This first cross example, this image patch looks like the middle of it is indeed the middle has splits between two characters </w:t>
-      </w:r>
-      <w:r>
-        <w:t>+</w:t>
-      </w:r>
-      <w:r>
-        <w:t xml:space="preserve"> the second example again this looks like a positive example, because if I split two characters by putting a line right down the middle, that's the right thing to do. So, these are positive examples, where the middle of the image represents a gap or a split between two distinct characters, whereas the negative examples, well, you know, you don't want to split two characters right in the middle, </w:t>
-      </w:r>
-      <w:r>
-        <w:t>+</w:t>
-      </w:r>
-      <w:r>
-        <w:t xml:space="preserve"> so these are negative examples because they don't represent the midpoint between two characters. So what we will do is, we will train a classifier, maybe using new network, maybe using a different learning algorithm, to try to classify between the positive </w:t>
-      </w:r>
-      <w:r>
-        <w:t>+</w:t>
-      </w:r>
-      <w:r>
-        <w:t xml:space="preserve"> negative examples. Having trained such a classifier, we can then run this on this sort of text that our text detection system has pulled out. As we start by looking at that rectangle, </w:t>
-      </w:r>
-      <w:r>
-        <w:t>+</w:t>
-      </w:r>
-      <w:r>
-        <w:t xml:space="preserve"> we ask, "Gee, does it look like the middle of that green rectangle, does it look like the midpoint between two characters?". </w:t>
-      </w:r>
-      <w:r>
-        <w:t>+</w:t>
-      </w:r>
-      <w:r>
-        <w:t xml:space="preserve"> hopefully, the classifier will say no, then we slide the window over </w:t>
-      </w:r>
-      <w:r>
-        <w:t>+</w:t>
-      </w:r>
-      <w:r>
-        <w:t xml:space="preserve"> this is a one dimensional sliding window classifier, because were going to slide the window only in one straight line from left to right, theres no different rows here. There's only one row here. But now, </w:t>
-      </w:r>
-      <w:r>
-        <w:t>w/</w:t>
-      </w:r>
-      <w:r>
-        <w:t xml:space="preserve"> the classifier in this position, we ask, well, should we split those two characters or should we put a split right down the middle of this rectangle. </w:t>
-      </w:r>
-      <w:r>
-        <w:t>+</w:t>
-      </w:r>
-      <w:r>
-        <w:t xml:space="preserve"> hopefully, the classifier will output y equals one, in which case we will decide to draw a line down there, to try to split two characters. Then we slide the window over again, optic process, don't close the gap, slide over again, optic says yes, do split there </w:t>
-      </w:r>
-      <w:r>
-        <w:t>+</w:t>
-      </w:r>
-      <w:r>
-        <w:t xml:space="preserve"> so on, </w:t>
-      </w:r>
-      <w:r>
-        <w:t>+</w:t>
-      </w:r>
-      <w:r>
-        <w:t xml:space="preserve"> we slowly slide the classifier over to the right </w:t>
-      </w:r>
-      <w:r>
-        <w:t>+</w:t>
-      </w:r>
-      <w:r>
-        <w:t xml:space="preserve"> hopefully it will classify this as another positive example </w:t>
-      </w:r>
-      <w:r>
-        <w:t>+</w:t>
-      </w:r>
-      <w:r>
-        <w:t xml:space="preserve"> so on. </w:t>
-      </w:r>
-      <w:r>
-        <w:t>+</w:t>
-      </w:r>
-      <w:r>
-        <w:t xml:space="preserve"> we will slide this window over to the right, running the classifier at every step, </w:t>
-      </w:r>
-      <w:r>
-        <w:t>+</w:t>
-      </w:r>
-      <w:r>
-        <w:t xml:space="preserve"> hopefully it will tell us, you know, what are the right locations to split these characters up into, just split this image up into individual characters. </w:t>
-      </w:r>
-      <w:r>
-        <w:t>+</w:t>
-      </w:r>
-      <w:r>
-        <w:t xml:space="preserve"> so thats 1D sliding windows for character segmentation. So, here's the overall photo OCR pipe line again. In this video we've talked about the text detection step, where we use sliding windows to detect text. </w:t>
-      </w:r>
-      <w:r>
-        <w:t>+</w:t>
-      </w:r>
-      <w:r>
-        <w:t xml:space="preserve"> we also use a one-dimensional sliding windows to do character segmentation to segment out, you know, this text image in division of characters. The final step through the pipeline is the character qualification step </w:t>
-      </w:r>
-      <w:r>
-        <w:t>+</w:t>
-      </w:r>
-      <w:r>
-        <w:t xml:space="preserve"> that step you might already be much more familiar </w:t>
-      </w:r>
-      <w:r>
-        <w:t>w/</w:t>
-      </w:r>
-      <w:r>
-        <w:t xml:space="preserve"> the early videos on supervised learning where you can apply a standard supervised learning </w:t>
-      </w:r>
-      <w:r>
-        <w:t>w/</w:t>
-      </w:r>
-      <w:r>
-        <w:t xml:space="preserve">in maybe on your network or maybe something else in order to take it's input, an image like that </w:t>
-      </w:r>
-      <w:r>
-        <w:t>+</w:t>
-      </w:r>
-      <w:r>
-        <w:t xml:space="preserve"> classify which alphabet or which 26 characters A to Z, or maybe we should have 36 characters if you have the numerical digits as well, the multi class classification problem where you take it's input </w:t>
-      </w:r>
-      <w:r>
-        <w:t>+</w:t>
-      </w:r>
-      <w:r>
-        <w:t xml:space="preserve"> image contained a character </w:t>
-      </w:r>
-      <w:r>
-        <w:t>+</w:t>
-      </w:r>
-      <w:r>
-        <w:t xml:space="preserve"> decide what is the character that appears in that image? So that was the photo OCR pipeline </w:t>
-      </w:r>
-      <w:r>
-        <w:t>+</w:t>
-      </w:r>
-      <w:r>
-        <w:t xml:space="preserve"> how you can use ideas like sliding windows classifiers in order to put these different components to develop a photo OCR system. In the next few videos we keep on using the problem of photo OCR to explore somewhat interesting issues surrounding building an application like this.</w:t>
+        <w:t xml:space="preserve"> negative examples. </w:t>
+      </w:r>
+    </w:p>
+    <w:p>
+      <w:pPr>
+        <w:pStyle w:val="ListBullet"/>
+      </w:pPr>
+      <w:r>
+        <w:t xml:space="preserve">Having trained such a classifier, we can then run </w:t>
+      </w:r>
+      <w:r>
+        <w:t xml:space="preserve">it </w:t>
+      </w:r>
+      <w:r>
+        <w:t xml:space="preserve">on text our text detection system has pulled out. </w:t>
+      </w:r>
+    </w:p>
+    <w:p>
+      <w:pPr>
+        <w:pStyle w:val="ListBullet"/>
+      </w:pPr>
+      <w:r>
+        <w:t xml:space="preserve">Start </w:t>
+      </w:r>
+      <w:r>
+        <w:t xml:space="preserve">by looking at </w:t>
+      </w:r>
+      <w:r>
+        <w:t xml:space="preserve">a </w:t>
+      </w:r>
+      <w:r>
+        <w:t>rectangle</w:t>
+      </w:r>
+      <w:r>
+        <w:t xml:space="preserve"> + </w:t>
+      </w:r>
+      <w:r>
+        <w:t xml:space="preserve">ask, </w:t>
+      </w:r>
+      <w:r>
+        <w:t>"</w:t>
+      </w:r>
+      <w:r>
+        <w:t xml:space="preserve">Does </w:t>
+      </w:r>
+      <w:r>
+        <w:t>the middle of that rectangle</w:t>
+      </w:r>
+      <w:r>
+        <w:t xml:space="preserve"> </w:t>
+      </w:r>
+      <w:r>
+        <w:t xml:space="preserve">look like the midpoint between </w:t>
+      </w:r>
+      <w:r>
+        <w:t>2 characters?"</w:t>
+      </w:r>
+    </w:p>
+    <w:p>
+      <w:pPr>
+        <w:pStyle w:val="ListBullet"/>
+      </w:pPr>
+      <w:r>
+        <w:t xml:space="preserve">Then </w:t>
+      </w:r>
+      <w:r>
+        <w:t xml:space="preserve">slide the window over </w:t>
+      </w:r>
+      <w:r>
+        <w:t>in a 1-</w:t>
+      </w:r>
+      <w:r>
+        <w:t>dimensional sliding window classifier</w:t>
+      </w:r>
+      <w:r>
+        <w:t xml:space="preserve"> </w:t>
+      </w:r>
+      <w:r>
+        <w:sym w:font="Wingdings" w:char="F0E0"/>
+      </w:r>
+      <w:r>
+        <w:t xml:space="preserve"> </w:t>
+      </w:r>
+      <w:r>
+        <w:t xml:space="preserve">slide the window only in </w:t>
+      </w:r>
+      <w:r>
+        <w:t xml:space="preserve">1 </w:t>
+      </w:r>
+      <w:r>
+        <w:t>straight line from left to right</w:t>
+      </w:r>
+      <w:r>
+        <w:t xml:space="preserve"> (</w:t>
+      </w:r>
+      <w:r>
+        <w:t>no rows here</w:t>
+      </w:r>
+      <w:r>
+        <w:t>)</w:t>
+      </w:r>
+      <w:r>
+        <w:t xml:space="preserve">. </w:t>
+      </w:r>
+    </w:p>
+    <w:p>
+      <w:pPr>
+        <w:pStyle w:val="ListBullet"/>
+      </w:pPr>
+      <w:r>
+        <w:t>When</w:t>
+      </w:r>
+      <w:r>
+        <w:t xml:space="preserve"> the classifier </w:t>
+      </w:r>
+      <w:r>
+        <w:t xml:space="preserve">outputs </w:t>
+      </w:r>
+      <w:r>
+        <w:t xml:space="preserve">y </w:t>
+      </w:r>
+      <w:r>
+        <w:t xml:space="preserve">=1 </w:t>
+      </w:r>
+      <w:r>
+        <w:t xml:space="preserve">one, we draw a line to try to split </w:t>
+      </w:r>
+      <w:r>
+        <w:t xml:space="preserve">2 </w:t>
+      </w:r>
+      <w:r>
+        <w:t>characters</w:t>
+      </w:r>
+    </w:p>
+    <w:p>
+      <w:pPr>
+        <w:pStyle w:val="ListBullet"/>
+      </w:pPr>
+      <w:r>
+        <w:t xml:space="preserve">Overall </w:t>
+      </w:r>
+      <w:r>
+        <w:t>photo OCR pipe</w:t>
+      </w:r>
+      <w:r>
+        <w:t xml:space="preserve">line </w:t>
+      </w:r>
+    </w:p>
+    <w:p>
+      <w:pPr>
+        <w:pStyle w:val="ListBullet"/>
+        <w:numPr>
+          <w:ilvl w:val="0"/>
+          <w:numId w:val="0"/>
+        </w:numPr>
+        <w:ind w:left="1800"/>
+      </w:pPr>
+      <w:r>
+        <w:rPr>
+          <w:noProof/>
+        </w:rPr>
+        <w:drawing>
+          <wp:inline distT="0" distB="0" distL="0" distR="0" wp14:anchorId="434123A5" wp14:editId="60B6A20F">
+            <wp:extent cx="3162300" cy="1529459"/>
+            <wp:effectExtent l="0" t="0" r="0" b="0"/>
+            <wp:docPr id="45" name="Picture 45"/>
+            <wp:cNvGraphicFramePr>
+              <a:graphicFrameLocks xmlns:a="http://schemas.openxmlformats.org/drawingml/2006/main" noChangeAspect="1"/>
+            </wp:cNvGraphicFramePr>
+            <a:graphic xmlns:a="http://schemas.openxmlformats.org/drawingml/2006/main">
+              <a:graphicData uri="http://schemas.openxmlformats.org/drawingml/2006/picture">
+                <pic:pic xmlns:pic="http://schemas.openxmlformats.org/drawingml/2006/picture">
+                  <pic:nvPicPr>
+                    <pic:cNvPr id="1" name=""/>
+                    <pic:cNvPicPr/>
+                  </pic:nvPicPr>
+                  <pic:blipFill>
+                    <a:blip r:embed="rId18"/>
+                    <a:stretch>
+                      <a:fillRect/>
+                    </a:stretch>
+                  </pic:blipFill>
+                  <pic:spPr>
+                    <a:xfrm>
+                      <a:off x="0" y="0"/>
+                      <a:ext cx="3173931" cy="1535084"/>
+                    </a:xfrm>
+                    <a:prstGeom prst="rect">
+                      <a:avLst/>
+                    </a:prstGeom>
+                  </pic:spPr>
+                </pic:pic>
+              </a:graphicData>
+            </a:graphic>
+          </wp:inline>
+        </w:drawing>
       </w:r>
     </w:p>
     <w:p>
@@ -2035,13 +3202,63 @@
           <w:u w:val="single"/>
         </w:rPr>
       </w:pPr>
-      <w:r>
+    </w:p>
+    <w:p>
+      <w:pPr>
+        <w:pStyle w:val="ListBullet"/>
+        <w:numPr>
+          <w:ilvl w:val="0"/>
+          <w:numId w:val="0"/>
+        </w:numPr>
+        <w:jc w:val="center"/>
         <w:rPr>
           <w:b/>
           <w:u w:val="single"/>
         </w:rPr>
+      </w:pPr>
+    </w:p>
+    <w:p>
+      <w:pPr>
+        <w:pStyle w:val="ListBullet"/>
+        <w:numPr>
+          <w:ilvl w:val="0"/>
+          <w:numId w:val="0"/>
+        </w:numPr>
+        <w:jc w:val="center"/>
+        <w:rPr>
+          <w:b/>
+          <w:u w:val="single"/>
+        </w:rPr>
+      </w:pPr>
+      <w:r>
+        <w:rPr>
+          <w:b/>
+          <w:u w:val="single"/>
+        </w:rPr>
+        <w:lastRenderedPageBreak/>
         <w:t>Getting Lots of Data + Artificial Data</w:t>
       </w:r>
+    </w:p>
+    <w:p>
+      <w:pPr>
+        <w:pStyle w:val="ListBullet"/>
+        <w:numPr>
+          <w:ilvl w:val="0"/>
+          <w:numId w:val="0"/>
+        </w:numPr>
+        <w:jc w:val="center"/>
+        <w:rPr>
+          <w:b/>
+          <w:u w:val="single"/>
+        </w:rPr>
+      </w:pPr>
+    </w:p>
+    <w:p>
+      <w:pPr>
+        <w:pStyle w:val="ListBullet"/>
+      </w:pPr>
+      <w:bookmarkStart w:id="0" w:name="_GoBack"/>
+      <w:bookmarkEnd w:id="0"/>
     </w:p>
     <w:p>
       <w:pPr>
@@ -2174,6 +3391,9 @@
     <w:abstractNumId w:val="0"/>
   </w:num>
   <w:num w:numId="5">
+    <w:abstractNumId w:val="0"/>
+  </w:num>
+  <w:num w:numId="6">
     <w:abstractNumId w:val="0"/>
   </w:num>
 </w:numbering>
@@ -2948,7 +4168,7 @@
 </file>
 
 <file path=customXml/itemProps1.xml><?xml version="1.0" encoding="utf-8"?>
-<ds:datastoreItem xmlns:ds="http://schemas.openxmlformats.org/officeDocument/2006/customXml" ds:itemID="{A779B4B4-7771-4F0C-9AC9-5AD5AEF37CA5}">
+<ds:datastoreItem xmlns:ds="http://schemas.openxmlformats.org/officeDocument/2006/customXml" ds:itemID="{7DC87BA6-229A-4C17-85C1-FC7F90229C98}">
   <ds:schemaRefs>
     <ds:schemaRef ds:uri="http://schemas.openxmlformats.org/officeDocument/2006/bibliography"/>
   </ds:schemaRefs>

</xml_diff>

<commit_message>
Continue with Week 11 in Coursera Stanford ML
</commit_message>
<xml_diff>
--- a/MachineLearning/Coursera/StanfordMachineLearning/Week11_ApplicationExample_PhotoOCR/Week_11_PhotoOCR.docx
+++ b/MachineLearning/Coursera/StanfordMachineLearning/Week11_ApplicationExample_PhotoOCR/Week_11_PhotoOCR.docx
@@ -78,16 +78,7 @@
         <w:pStyle w:val="ListBullet"/>
       </w:pPr>
       <w:r>
-        <w:t>ML</w:t>
-      </w:r>
-      <w:r>
-        <w:t xml:space="preserve"> application </w:t>
-      </w:r>
-      <w:r>
-        <w:t>case study</w:t>
-      </w:r>
-      <w:r>
-        <w:t xml:space="preserve"> centered around an application called </w:t>
+        <w:t xml:space="preserve">ML application case study centered around an application called </w:t>
       </w:r>
       <w:r>
         <w:rPr>
@@ -104,19 +95,7 @@
         <w:pStyle w:val="ListBullet"/>
       </w:pPr>
       <w:r>
-        <w:t xml:space="preserve">3 </w:t>
-      </w:r>
-      <w:r>
-        <w:t xml:space="preserve">reasons </w:t>
-      </w:r>
-      <w:r>
-        <w:t xml:space="preserve">for </w:t>
-      </w:r>
-      <w:r>
-        <w:t>this</w:t>
-      </w:r>
-      <w:r>
-        <w:t xml:space="preserve"> case study</w:t>
+        <w:t>3 reasons for this case study</w:t>
       </w:r>
     </w:p>
     <w:p>
@@ -129,16 +108,7 @@
         <w:ind w:left="720"/>
       </w:pPr>
       <w:r>
-        <w:t xml:space="preserve">To </w:t>
-      </w:r>
-      <w:r>
-        <w:t xml:space="preserve">show an example of how a complex </w:t>
-      </w:r>
-      <w:r>
-        <w:t>ML</w:t>
-      </w:r>
-      <w:r>
-        <w:t xml:space="preserve"> system can be put together. </w:t>
+        <w:t xml:space="preserve">To show an example of how a complex ML system can be put together. </w:t>
       </w:r>
     </w:p>
     <w:p>
@@ -151,22 +121,7 @@
         <w:ind w:left="720"/>
       </w:pPr>
       <w:r>
-        <w:t xml:space="preserve">Concepts </w:t>
-      </w:r>
-      <w:r>
-        <w:t xml:space="preserve">of a </w:t>
-      </w:r>
-      <w:r>
-        <w:t>ML pipe</w:t>
-      </w:r>
-      <w:r>
-        <w:t xml:space="preserve">line </w:t>
-      </w:r>
-      <w:r>
-        <w:t xml:space="preserve">+ </w:t>
-      </w:r>
-      <w:r>
-        <w:t xml:space="preserve">how to allocate resources when trying to decide what to do next. </w:t>
+        <w:t xml:space="preserve">Concepts of a ML pipeline + how to allocate resources when trying to decide what to do next. </w:t>
       </w:r>
     </w:p>
     <w:p>
@@ -179,28 +134,7 @@
         <w:ind w:left="1080"/>
       </w:pPr>
       <w:r>
-        <w:t xml:space="preserve">Either </w:t>
-      </w:r>
-      <w:r>
-        <w:t xml:space="preserve">in the context </w:t>
-      </w:r>
-      <w:r>
-        <w:t xml:space="preserve">of </w:t>
-      </w:r>
-      <w:r>
-        <w:t xml:space="preserve">working by yourself on </w:t>
-      </w:r>
-      <w:r>
-        <w:t xml:space="preserve">a </w:t>
-      </w:r>
-      <w:r>
-        <w:t xml:space="preserve">big application </w:t>
-      </w:r>
-      <w:r>
-        <w:t xml:space="preserve">or in </w:t>
-      </w:r>
-      <w:r>
-        <w:t xml:space="preserve">team of developers trying to build a complex application together. </w:t>
+        <w:t xml:space="preserve">Either in the context of working by yourself on a big application or in team of developers trying to build a complex application together. </w:t>
       </w:r>
     </w:p>
     <w:p>
@@ -213,22 +147,7 @@
         <w:ind w:left="720"/>
       </w:pPr>
       <w:r>
-        <w:t xml:space="preserve">An </w:t>
-      </w:r>
-      <w:r>
-        <w:t xml:space="preserve">excuse to </w:t>
-      </w:r>
-      <w:r>
-        <w:t xml:space="preserve">talk about </w:t>
-      </w:r>
-      <w:r>
-        <w:t>a couple more interesting ideas for</w:t>
-      </w:r>
-      <w:r>
-        <w:t xml:space="preserve"> ML</w:t>
-      </w:r>
-      <w:r>
-        <w:t xml:space="preserve">. </w:t>
+        <w:t xml:space="preserve">An excuse to talk about a couple more interesting ideas for ML. </w:t>
       </w:r>
     </w:p>
     <w:p>
@@ -241,16 +160,7 @@
         <w:ind w:left="1080"/>
       </w:pPr>
       <w:r>
-        <w:t xml:space="preserve">How </w:t>
-      </w:r>
-      <w:r>
-        <w:t xml:space="preserve">to apply </w:t>
-      </w:r>
-      <w:r>
-        <w:t>ML</w:t>
-      </w:r>
-      <w:r>
-        <w:t xml:space="preserve"> to computer vision problems</w:t>
+        <w:t>How to apply ML to computer vision problems</w:t>
       </w:r>
     </w:p>
     <w:p>
@@ -263,10 +173,7 @@
         <w:ind w:left="1080"/>
       </w:pPr>
       <w:r>
-        <w:t xml:space="preserve">The </w:t>
-      </w:r>
-      <w:r>
-        <w:t xml:space="preserve">idea of </w:t>
+        <w:t xml:space="preserve">The idea of </w:t>
       </w:r>
       <w:r>
         <w:rPr>
@@ -283,10 +190,7 @@
         </w:rPr>
       </w:pPr>
       <w:r>
-        <w:t xml:space="preserve">Photo OCR </w:t>
-      </w:r>
-      <w:r>
-        <w:t xml:space="preserve">= </w:t>
+        <w:t xml:space="preserve">Photo OCR = </w:t>
       </w:r>
       <w:r>
         <w:rPr>
@@ -300,138 +204,39 @@
         <w:pStyle w:val="ListBullet"/>
       </w:pPr>
       <w:r>
-        <w:t>W/</w:t>
-      </w:r>
-      <w:r>
-        <w:t xml:space="preserve"> the growth of digital photography </w:t>
-      </w:r>
-      <w:r>
-        <w:t>+</w:t>
-      </w:r>
-      <w:r>
-        <w:t xml:space="preserve"> mor</w:t>
-      </w:r>
-      <w:r>
-        <w:t xml:space="preserve">e recently the growth of cameras </w:t>
-      </w:r>
-      <w:r>
-        <w:t xml:space="preserve">in </w:t>
-      </w:r>
-      <w:r>
-        <w:t xml:space="preserve">cell phones, </w:t>
-      </w:r>
-      <w:r>
-        <w:t>we now have tons of visual pictures we take all over the place</w:t>
-      </w:r>
-    </w:p>
-    <w:p>
-      <w:pPr>
-        <w:pStyle w:val="ListBullet"/>
-      </w:pPr>
-      <w:r>
-        <w:t xml:space="preserve">1 </w:t>
-      </w:r>
-      <w:r>
-        <w:t xml:space="preserve">of the things that has interested many developers is how to get </w:t>
-      </w:r>
-      <w:r>
-        <w:t>CPU</w:t>
-      </w:r>
-      <w:r>
-        <w:t xml:space="preserve">s to understand content of these pictures a little bit better. </w:t>
-      </w:r>
-    </w:p>
-    <w:p>
-      <w:pPr>
-        <w:pStyle w:val="ListBullet"/>
-      </w:pPr>
-      <w:r>
-        <w:t xml:space="preserve">The photo OCR problem focuses on how to get </w:t>
-      </w:r>
-      <w:r>
-        <w:t>CPU</w:t>
-      </w:r>
-      <w:r>
-        <w:t xml:space="preserve">s to read the text </w:t>
-      </w:r>
-      <w:r>
-        <w:t>that appears</w:t>
-      </w:r>
-      <w:r>
-        <w:t xml:space="preserve"> in images </w:t>
-      </w:r>
-      <w:r>
-        <w:t>we take</w:t>
-      </w:r>
-    </w:p>
-    <w:p>
-      <w:pPr>
-        <w:pStyle w:val="ListBullet"/>
-      </w:pPr>
-      <w:r>
-        <w:t xml:space="preserve">Given an image, </w:t>
-      </w:r>
-      <w:r>
-        <w:t xml:space="preserve">a </w:t>
-      </w:r>
-      <w:r>
-        <w:t>CPU</w:t>
-      </w:r>
-      <w:r>
-        <w:t xml:space="preserve"> </w:t>
-      </w:r>
-      <w:r>
-        <w:t xml:space="preserve">would </w:t>
-      </w:r>
-      <w:r>
-        <w:t xml:space="preserve">read the text in </w:t>
-      </w:r>
-      <w:r>
-        <w:t xml:space="preserve">it </w:t>
-      </w:r>
-      <w:r>
-        <w:t xml:space="preserve">so </w:t>
-      </w:r>
-      <w:r>
-        <w:t xml:space="preserve">that </w:t>
-      </w:r>
-      <w:r>
-        <w:t>if you're trying</w:t>
-      </w:r>
-      <w:r>
-        <w:t xml:space="preserve"> to look for this picture again, you’d </w:t>
-      </w:r>
-      <w:r>
-        <w:t>type in the words</w:t>
-      </w:r>
-      <w:r>
-        <w:t xml:space="preserve"> seen in it + </w:t>
-      </w:r>
-      <w:r>
-        <w:t xml:space="preserve">have </w:t>
-      </w:r>
-      <w:r>
-        <w:t xml:space="preserve">the CPU </w:t>
-      </w:r>
-      <w:r>
-        <w:t xml:space="preserve">automatically pull up </w:t>
-      </w:r>
-      <w:r>
-        <w:t xml:space="preserve">the picture </w:t>
-      </w:r>
-      <w:r>
-        <w:t xml:space="preserve">so that you're not spending lots of time digging through your photo collection </w:t>
-      </w:r>
-    </w:p>
-    <w:p>
-      <w:pPr>
-        <w:pStyle w:val="ListBullet"/>
-      </w:pPr>
-      <w:r>
-        <w:t>Photo OCR does exactly this</w:t>
-      </w:r>
-      <w:r>
-        <w:t xml:space="preserve"> in several steps</w:t>
+        <w:t>W/ the growth of digital photography + more recently the growth of cameras in cell phones, we now have tons of visual pictures we take all over the place</w:t>
+      </w:r>
+    </w:p>
+    <w:p>
+      <w:pPr>
+        <w:pStyle w:val="ListBullet"/>
+      </w:pPr>
+      <w:r>
+        <w:t xml:space="preserve">1 of the things that has interested many developers is how to get CPUs to understand content of these pictures a little bit better. </w:t>
+      </w:r>
+    </w:p>
+    <w:p>
+      <w:pPr>
+        <w:pStyle w:val="ListBullet"/>
+      </w:pPr>
+      <w:r>
+        <w:t>The photo OCR problem focuses on how to get CPUs to read the text that appears in images we take</w:t>
+      </w:r>
+    </w:p>
+    <w:p>
+      <w:pPr>
+        <w:pStyle w:val="ListBullet"/>
+      </w:pPr>
+      <w:r>
+        <w:t xml:space="preserve">Given an image, a CPU would read the text in it so that if you're trying to look for this picture again, you’d type in the words seen in it + have the CPU automatically pull up the picture so that you're not spending lots of time digging through your photo collection </w:t>
+      </w:r>
+    </w:p>
+    <w:p>
+      <w:pPr>
+        <w:pStyle w:val="ListBullet"/>
+      </w:pPr>
+      <w:r>
+        <w:t>Photo OCR does exactly this in several steps</w:t>
       </w:r>
     </w:p>
     <w:p>
@@ -444,16 +249,7 @@
         <w:ind w:left="720"/>
       </w:pPr>
       <w:r>
-        <w:t xml:space="preserve">1) Given the picture, </w:t>
-      </w:r>
-      <w:r>
-        <w:t xml:space="preserve">it has to look through the image </w:t>
-      </w:r>
-      <w:r>
-        <w:t>+</w:t>
-      </w:r>
-      <w:r>
-        <w:t xml:space="preserve"> detect where there is text in the picture. </w:t>
+        <w:t xml:space="preserve">1) Given the picture, it has to look through the image + detect where there is text in the picture. </w:t>
       </w:r>
     </w:p>
     <w:p>
@@ -466,110 +262,41 @@
         <w:ind w:left="720"/>
       </w:pPr>
       <w:r>
-        <w:t>2)</w:t>
-      </w:r>
-      <w:r>
-        <w:t xml:space="preserve"> </w:t>
-      </w:r>
-      <w:r>
-        <w:t xml:space="preserve">After </w:t>
-      </w:r>
-      <w:r>
-        <w:t>it has done that successf</w:t>
-      </w:r>
-      <w:r>
-        <w:t xml:space="preserve">ully, </w:t>
-      </w:r>
-      <w:r>
-        <w:t xml:space="preserve">it </w:t>
-      </w:r>
-      <w:r>
-        <w:t xml:space="preserve">looks </w:t>
-      </w:r>
-      <w:r>
-        <w:t xml:space="preserve">at these text regions </w:t>
-      </w:r>
-      <w:r>
-        <w:t xml:space="preserve">+ actually reads </w:t>
-      </w:r>
-      <w:r>
-        <w:t>the text in those regions</w:t>
+        <w:t xml:space="preserve">2) After it has done that successfully, it looks at these text regions + actually reads the text in those regions (hopefully correctly) + comes up w/ transcriptions of the text in the image. </w:t>
+      </w:r>
+    </w:p>
+    <w:p>
+      <w:pPr>
+        <w:pStyle w:val="ListBullet"/>
+      </w:pPr>
+      <w:r>
+        <w:t xml:space="preserve">Whereas </w:t>
+      </w:r>
+      <w:r>
+        <w:rPr>
+          <w:b/>
+        </w:rPr>
+        <w:t>OCR</w:t>
       </w:r>
       <w:r>
         <w:t xml:space="preserve"> (</w:t>
       </w:r>
       <w:r>
-        <w:t xml:space="preserve">hopefully </w:t>
-      </w:r>
-      <w:r>
-        <w:t xml:space="preserve">correctly) + comes </w:t>
-      </w:r>
-      <w:r>
-        <w:t xml:space="preserve">up </w:t>
-      </w:r>
-      <w:r>
-        <w:t>w/</w:t>
-      </w:r>
-      <w:r>
-        <w:t xml:space="preserve"> transcriptions of the text in the image. </w:t>
-      </w:r>
-    </w:p>
-    <w:p>
-      <w:pPr>
-        <w:pStyle w:val="ListBullet"/>
-      </w:pPr>
-      <w:r>
-        <w:t xml:space="preserve">Whereas </w:t>
-      </w:r>
-      <w:r>
         <w:rPr>
           <w:b/>
         </w:rPr>
-        <w:t>OCR</w:t>
-      </w:r>
-      <w:r>
-        <w:t xml:space="preserve"> (</w:t>
-      </w:r>
-      <w:r>
-        <w:rPr>
-          <w:b/>
-        </w:rPr>
         <w:t>optical character recognition</w:t>
       </w:r>
       <w:r>
-        <w:t xml:space="preserve">) </w:t>
-      </w:r>
-      <w:r>
-        <w:t xml:space="preserve">of scanned documents is relatively easier, doing OCR from photographs is still a very difficult </w:t>
-      </w:r>
-      <w:r>
-        <w:t xml:space="preserve">ML </w:t>
-      </w:r>
-      <w:r>
-        <w:t>problem</w:t>
-      </w:r>
-    </w:p>
-    <w:p>
-      <w:pPr>
-        <w:pStyle w:val="ListBullet"/>
-      </w:pPr>
-      <w:r>
-        <w:t xml:space="preserve">Not only can </w:t>
-      </w:r>
-      <w:r>
-        <w:t xml:space="preserve">Photo OCR </w:t>
-      </w:r>
-      <w:r>
-        <w:t xml:space="preserve">help </w:t>
-      </w:r>
-      <w:r>
-        <w:t>CPU</w:t>
-      </w:r>
-      <w:r>
-        <w:t xml:space="preserve">s to understand the content of images better, there are also applications </w:t>
-      </w:r>
-      <w:r>
-        <w:t>for it</w:t>
+        <w:t>) of scanned documents is relatively easier, doing OCR from photographs is still a very difficult ML problem</w:t>
+      </w:r>
+    </w:p>
+    <w:p>
+      <w:pPr>
+        <w:pStyle w:val="ListBullet"/>
+      </w:pPr>
+      <w:r>
+        <w:t>Not only can Photo OCR help CPUs to understand the content of images better, there are also applications for it</w:t>
       </w:r>
     </w:p>
     <w:p>
@@ -582,22 +309,7 @@
         <w:ind w:left="720"/>
       </w:pPr>
       <w:r>
-        <w:t xml:space="preserve">Ex: Provide </w:t>
-      </w:r>
-      <w:r>
-        <w:t>a camera to a blind person that can look at what's in front of them</w:t>
-      </w:r>
-      <w:r>
-        <w:t xml:space="preserve"> + </w:t>
-      </w:r>
-      <w:r>
-        <w:t xml:space="preserve">tell them the words that </w:t>
-      </w:r>
-      <w:r>
-        <w:t xml:space="preserve">may be on the a </w:t>
-      </w:r>
-      <w:r>
-        <w:t xml:space="preserve">street sign in front of them. </w:t>
+        <w:t xml:space="preserve">Ex: Provide a camera to a blind person that can look at what's in front of them + tell them the words that may be on the a street sign in front of them. </w:t>
       </w:r>
     </w:p>
     <w:p>
@@ -610,31 +322,13 @@
         <w:ind w:left="720"/>
       </w:pPr>
       <w:r>
-        <w:t>W/</w:t>
-      </w:r>
-      <w:r>
-        <w:t xml:space="preserve"> car navigation systems</w:t>
-      </w:r>
-      <w:r>
-        <w:t xml:space="preserve"> </w:t>
+        <w:t xml:space="preserve">W/ car navigation systems </w:t>
       </w:r>
       <w:r>
         <w:sym w:font="Wingdings" w:char="F0E8"/>
       </w:r>
       <w:r>
-        <w:t xml:space="preserve"> </w:t>
-      </w:r>
-      <w:r>
-        <w:t xml:space="preserve">car could read street signs </w:t>
-      </w:r>
-      <w:r>
-        <w:t>+</w:t>
-      </w:r>
-      <w:r>
-        <w:t xml:space="preserve"> help navigate to </w:t>
-      </w:r>
-      <w:r>
-        <w:t>a destination</w:t>
+        <w:t xml:space="preserve"> car could read street signs + help navigate to a destination</w:t>
       </w:r>
     </w:p>
     <w:p>
@@ -670,13 +364,7 @@
         <w:t xml:space="preserve">Go </w:t>
       </w:r>
       <w:r>
-        <w:t xml:space="preserve">through the image </w:t>
-      </w:r>
-      <w:r>
-        <w:t>+</w:t>
-      </w:r>
-      <w:r>
-        <w:t xml:space="preserve"> find regions where there's text</w:t>
+        <w:t>through the image + find regions where there's text</w:t>
       </w:r>
     </w:p>
     <w:p>
@@ -719,13 +407,7 @@
         <w:t xml:space="preserve">a </w:t>
       </w:r>
       <w:r>
-        <w:t xml:space="preserve">text box </w:t>
-      </w:r>
-      <w:r>
-        <w:t>+</w:t>
-      </w:r>
-      <w:r>
-        <w:t xml:space="preserve"> try to segment it out into the locations of the individual characters. </w:t>
+        <w:t xml:space="preserve">text box + try to segment it out into the locations of the individual characters. </w:t>
       </w:r>
     </w:p>
     <w:p>
@@ -741,19 +423,7 @@
         <w:rPr>
           <w:b/>
         </w:rPr>
-        <w:t xml:space="preserve">3) </w:t>
-      </w:r>
-      <w:r>
-        <w:rPr>
-          <w:b/>
-        </w:rPr>
-        <w:t xml:space="preserve">Character </w:t>
-      </w:r>
-      <w:r>
-        <w:rPr>
-          <w:b/>
-        </w:rPr>
-        <w:t xml:space="preserve">Classification </w:t>
+        <w:t xml:space="preserve">3) Character Classification </w:t>
       </w:r>
       <w:r>
         <w:t xml:space="preserve">= Having </w:t>
@@ -774,13 +444,7 @@
         <w:t>images of the visual characters</w:t>
       </w:r>
       <w:r>
-        <w:t xml:space="preserve"> </w:t>
-      </w:r>
-      <w:r>
-        <w:t>+</w:t>
-      </w:r>
-      <w:r>
-        <w:t xml:space="preserve"> tries to figure the </w:t>
+        <w:t xml:space="preserve"> + tries to figure the </w:t>
       </w:r>
       <w:r>
         <w:t>character</w:t>
@@ -828,13 +492,7 @@
         <w:t xml:space="preserve">Ex: Character </w:t>
       </w:r>
       <w:r>
-        <w:t xml:space="preserve">segmentation </w:t>
-      </w:r>
-      <w:r>
-        <w:t>+</w:t>
-      </w:r>
-      <w:r>
-        <w:t xml:space="preserve"> character classification system tells you it sees the word </w:t>
+        <w:t xml:space="preserve">segmentation + character classification system tells you it sees the word </w:t>
       </w:r>
       <w:r>
         <w:t xml:space="preserve">“c 1 e a n i n g” </w:t>
@@ -846,13 +504,7 @@
         <w:t xml:space="preserve">a </w:t>
       </w:r>
       <w:r>
-        <w:t xml:space="preserve">spelling correction system might tell you this is probably the word 'cleaning', </w:t>
-      </w:r>
-      <w:r>
-        <w:t>+</w:t>
-      </w:r>
-      <w:r>
-        <w:t xml:space="preserve"> your character classification algorithm had just mistaken the l for a 1. </w:t>
+        <w:t xml:space="preserve">spelling correction system might tell you this is probably the word 'cleaning', + your character classification algorithm had just mistaken the l for a 1. </w:t>
       </w:r>
     </w:p>
     <w:p>
@@ -2406,10 +2058,7 @@
         <w:t xml:space="preserve">Takes each of the white blobs in the </w:t>
       </w:r>
       <w:r>
-        <w:t>image</w:t>
-      </w:r>
-      <w:r>
-        <w:t xml:space="preserve"> </w:t>
+        <w:t xml:space="preserve">image </w:t>
       </w:r>
       <w:r>
         <w:t xml:space="preserve">+ </w:t>
@@ -3257,8 +2906,1856 @@
       <w:pPr>
         <w:pStyle w:val="ListBullet"/>
       </w:pPr>
-      <w:bookmarkStart w:id="0" w:name="_GoBack"/>
-      <w:bookmarkEnd w:id="0"/>
+      <w:r>
+        <w:t xml:space="preserve">1 </w:t>
+      </w:r>
+      <w:r>
+        <w:t xml:space="preserve">of the most reliable ways to get a high performance </w:t>
+      </w:r>
+      <w:r>
+        <w:t>ML</w:t>
+      </w:r>
+      <w:r>
+        <w:t xml:space="preserve"> system is to take a low bias learning algorithm </w:t>
+      </w:r>
+      <w:r>
+        <w:t>+</w:t>
+      </w:r>
+      <w:r>
+        <w:t xml:space="preserve"> train it on a massive training set. </w:t>
+      </w:r>
+    </w:p>
+    <w:p>
+      <w:pPr>
+        <w:pStyle w:val="ListBullet"/>
+      </w:pPr>
+      <w:r>
+        <w:t xml:space="preserve">But where did you get so much training data from? </w:t>
+      </w:r>
+    </w:p>
+    <w:p>
+      <w:pPr>
+        <w:pStyle w:val="ListBullet"/>
+      </w:pPr>
+      <w:r>
+        <w:t xml:space="preserve">In ML </w:t>
+      </w:r>
+      <w:r>
+        <w:t xml:space="preserve">there's a fascinating idea called </w:t>
+      </w:r>
+      <w:r>
+        <w:rPr>
+          <w:b/>
+        </w:rPr>
+        <w:t>artificial data synthesis</w:t>
+      </w:r>
+      <w:r>
+        <w:t xml:space="preserve"> </w:t>
+      </w:r>
+      <w:r>
+        <w:sym w:font="Wingdings" w:char="F0E0"/>
+      </w:r>
+      <w:r>
+        <w:t xml:space="preserve"> </w:t>
+      </w:r>
+      <w:r>
+        <w:t xml:space="preserve">doesn't apply to every problem, </w:t>
+      </w:r>
+      <w:r>
+        <w:t>+</w:t>
+      </w:r>
+      <w:r>
+        <w:t xml:space="preserve"> to apply to a specific problem, often takes some thought </w:t>
+      </w:r>
+      <w:r>
+        <w:t>+</w:t>
+      </w:r>
+      <w:r>
+        <w:t xml:space="preserve"> innovation </w:t>
+      </w:r>
+      <w:r>
+        <w:t>+</w:t>
+      </w:r>
+      <w:r>
+        <w:t xml:space="preserve"> insight. </w:t>
+      </w:r>
+    </w:p>
+    <w:p>
+      <w:pPr>
+        <w:pStyle w:val="ListBullet"/>
+      </w:pPr>
+      <w:r>
+        <w:t xml:space="preserve">But if this idea applies to your </w:t>
+      </w:r>
+      <w:r>
+        <w:t xml:space="preserve">ML </w:t>
+      </w:r>
+      <w:r>
+        <w:t xml:space="preserve">problem, it can sometimes be an easy way to get a huge training set to give to your learning algorithm. </w:t>
+      </w:r>
+    </w:p>
+    <w:p>
+      <w:pPr>
+        <w:pStyle w:val="ListBullet"/>
+      </w:pPr>
+      <w:r>
+        <w:t xml:space="preserve">The idea of </w:t>
+      </w:r>
+      <w:r>
+        <w:rPr>
+          <w:b/>
+        </w:rPr>
+        <w:t>artificial data synthesis</w:t>
+      </w:r>
+      <w:r>
+        <w:t xml:space="preserve"> comprises of </w:t>
+      </w:r>
+      <w:r>
+        <w:t>2 variations</w:t>
+      </w:r>
+    </w:p>
+    <w:p>
+      <w:pPr>
+        <w:pStyle w:val="ListBullet"/>
+        <w:tabs>
+          <w:tab w:val="clear" w:pos="360"/>
+          <w:tab w:val="num" w:pos="720"/>
+        </w:tabs>
+        <w:ind w:left="720"/>
+      </w:pPr>
+      <w:r>
+        <w:t xml:space="preserve">1)  </w:t>
+      </w:r>
+      <w:r>
+        <w:t>Essentially creating n</w:t>
+      </w:r>
+      <w:r>
+        <w:t>ew data from scratch</w:t>
+      </w:r>
+    </w:p>
+    <w:p>
+      <w:pPr>
+        <w:pStyle w:val="ListBullet"/>
+        <w:tabs>
+          <w:tab w:val="clear" w:pos="360"/>
+          <w:tab w:val="num" w:pos="720"/>
+        </w:tabs>
+        <w:ind w:left="720"/>
+      </w:pPr>
+      <w:r>
+        <w:t xml:space="preserve">2) </w:t>
+      </w:r>
+      <w:r>
+        <w:t xml:space="preserve">We already have </w:t>
+      </w:r>
+      <w:r>
+        <w:t xml:space="preserve">a small labeled </w:t>
+      </w:r>
+      <w:r>
+        <w:t xml:space="preserve">training set </w:t>
+      </w:r>
+      <w:r>
+        <w:t>+</w:t>
+      </w:r>
+      <w:r>
+        <w:t xml:space="preserve"> somehow amplify </w:t>
+      </w:r>
+      <w:r>
+        <w:t>it/</w:t>
+      </w:r>
+      <w:r>
+        <w:t xml:space="preserve">turn </w:t>
+      </w:r>
+      <w:r>
+        <w:t xml:space="preserve">it </w:t>
+      </w:r>
+      <w:r>
+        <w:t xml:space="preserve">into a larger set </w:t>
+      </w:r>
+    </w:p>
+    <w:p>
+      <w:pPr>
+        <w:pStyle w:val="ListBullet"/>
+      </w:pPr>
+      <w:r>
+        <w:t xml:space="preserve">To talk about artificial data synthesis, </w:t>
+      </w:r>
+      <w:r>
+        <w:t xml:space="preserve">look at the </w:t>
+      </w:r>
+      <w:r>
+        <w:t xml:space="preserve">character </w:t>
+      </w:r>
+      <w:r>
+        <w:t xml:space="preserve">recognition </w:t>
+      </w:r>
+      <w:r>
+        <w:t>portion of the photo OCR pipeline</w:t>
+      </w:r>
+      <w:r>
+        <w:t xml:space="preserve"> </w:t>
+      </w:r>
+      <w:r>
+        <w:sym w:font="Wingdings" w:char="F0E0"/>
+      </w:r>
+      <w:r>
+        <w:t xml:space="preserve"> take </w:t>
+      </w:r>
+      <w:r>
+        <w:t xml:space="preserve">an </w:t>
+      </w:r>
+      <w:r>
+        <w:t xml:space="preserve">input image </w:t>
+      </w:r>
+      <w:r>
+        <w:t>+</w:t>
+      </w:r>
+      <w:r>
+        <w:t xml:space="preserve"> recognize what character it is. </w:t>
+      </w:r>
+    </w:p>
+    <w:p>
+      <w:pPr>
+        <w:pStyle w:val="ListBullet"/>
+        <w:numPr>
+          <w:ilvl w:val="0"/>
+          <w:numId w:val="0"/>
+        </w:numPr>
+        <w:ind w:left="2520" w:firstLine="360"/>
+      </w:pPr>
+      <w:r>
+        <w:rPr>
+          <w:noProof/>
+        </w:rPr>
+        <w:drawing>
+          <wp:inline distT="0" distB="0" distL="0" distR="0" wp14:anchorId="04514340" wp14:editId="2076AEC3">
+            <wp:extent cx="1661675" cy="1885950"/>
+            <wp:effectExtent l="0" t="0" r="0" b="0"/>
+            <wp:docPr id="3" name="Picture 3"/>
+            <wp:cNvGraphicFramePr>
+              <a:graphicFrameLocks xmlns:a="http://schemas.openxmlformats.org/drawingml/2006/main" noChangeAspect="1"/>
+            </wp:cNvGraphicFramePr>
+            <a:graphic xmlns:a="http://schemas.openxmlformats.org/drawingml/2006/main">
+              <a:graphicData uri="http://schemas.openxmlformats.org/drawingml/2006/picture">
+                <pic:pic xmlns:pic="http://schemas.openxmlformats.org/drawingml/2006/picture">
+                  <pic:nvPicPr>
+                    <pic:cNvPr id="1" name=""/>
+                    <pic:cNvPicPr/>
+                  </pic:nvPicPr>
+                  <pic:blipFill>
+                    <a:blip r:embed="rId19"/>
+                    <a:stretch>
+                      <a:fillRect/>
+                    </a:stretch>
+                  </pic:blipFill>
+                  <pic:spPr>
+                    <a:xfrm>
+                      <a:off x="0" y="0"/>
+                      <a:ext cx="1669626" cy="1894975"/>
+                    </a:xfrm>
+                    <a:prstGeom prst="rect">
+                      <a:avLst/>
+                    </a:prstGeom>
+                  </pic:spPr>
+                </pic:pic>
+              </a:graphicData>
+            </a:graphic>
+          </wp:inline>
+        </w:drawing>
+      </w:r>
+    </w:p>
+    <w:p>
+      <w:pPr>
+        <w:pStyle w:val="ListBullet"/>
+      </w:pPr>
+      <w:r>
+        <w:rPr>
+          <w:u w:val="single"/>
+        </w:rPr>
+        <w:t>Goal</w:t>
+      </w:r>
+      <w:r>
+        <w:t xml:space="preserve"> </w:t>
+      </w:r>
+      <w:r>
+        <w:t xml:space="preserve">= </w:t>
+      </w:r>
+      <w:r>
+        <w:t xml:space="preserve">Take </w:t>
+      </w:r>
+      <w:r>
+        <w:t>image patches in this square +</w:t>
+      </w:r>
+      <w:r>
+        <w:t xml:space="preserve"> recognize the character in </w:t>
+      </w:r>
+      <w:r>
+        <w:t>the middle of that image patch</w:t>
+      </w:r>
+    </w:p>
+    <w:p>
+      <w:pPr>
+        <w:pStyle w:val="ListBullet"/>
+        <w:tabs>
+          <w:tab w:val="clear" w:pos="360"/>
+          <w:tab w:val="num" w:pos="720"/>
+        </w:tabs>
+        <w:ind w:left="720"/>
+      </w:pPr>
+      <w:r>
+        <w:t xml:space="preserve">Using color doesn't seem to help that much for </w:t>
+      </w:r>
+      <w:r>
+        <w:rPr>
+          <w:i/>
+        </w:rPr>
+        <w:t>this</w:t>
+      </w:r>
+      <w:r>
+        <w:t xml:space="preserve"> particular problem. </w:t>
+      </w:r>
+    </w:p>
+    <w:p>
+      <w:pPr>
+        <w:pStyle w:val="ListBullet"/>
+      </w:pPr>
+      <w:r>
+        <w:t xml:space="preserve">Modern </w:t>
+      </w:r>
+      <w:r>
+        <w:t xml:space="preserve">CPUs </w:t>
+      </w:r>
+      <w:r>
+        <w:t xml:space="preserve">often have a huge font library </w:t>
+      </w:r>
+      <w:r>
+        <w:t>+</w:t>
+      </w:r>
+      <w:r>
+        <w:t xml:space="preserve"> if you want more training examples, </w:t>
+      </w:r>
+      <w:r>
+        <w:t xml:space="preserve">1 </w:t>
+      </w:r>
+      <w:r>
+        <w:t xml:space="preserve">thing you can do </w:t>
+      </w:r>
+      <w:r>
+        <w:t>=</w:t>
+      </w:r>
+      <w:r>
+        <w:t xml:space="preserve"> take characters from different fonts </w:t>
+      </w:r>
+      <w:r>
+        <w:t>+</w:t>
+      </w:r>
+      <w:r>
+        <w:t xml:space="preserve"> paste </w:t>
+      </w:r>
+      <w:r>
+        <w:t xml:space="preserve">them </w:t>
+      </w:r>
+      <w:r>
+        <w:t>against dif</w:t>
+      </w:r>
+      <w:r>
+        <w:t>ferent random backgrounds</w:t>
+      </w:r>
+    </w:p>
+    <w:p>
+      <w:pPr>
+        <w:pStyle w:val="ListBullet"/>
+      </w:pPr>
+      <w:r>
+        <w:t xml:space="preserve">If you do </w:t>
+      </w:r>
+      <w:r>
+        <w:sym w:font="Wingdings" w:char="F0E0"/>
+      </w:r>
+      <w:r>
+        <w:t xml:space="preserve"> now have a training example of an image of </w:t>
+      </w:r>
+      <w:r>
+        <w:t>whatever</w:t>
+      </w:r>
+      <w:r>
+        <w:t xml:space="preserve"> character</w:t>
+      </w:r>
+      <w:r>
+        <w:t xml:space="preserve"> </w:t>
+      </w:r>
+      <w:r>
+        <w:t>you chose</w:t>
+      </w:r>
+      <w:r>
+        <w:t xml:space="preserve"> </w:t>
+      </w:r>
+    </w:p>
+    <w:p>
+      <w:pPr>
+        <w:pStyle w:val="ListBullet"/>
+      </w:pPr>
+      <w:r>
+        <w:t xml:space="preserve">After </w:t>
+      </w:r>
+      <w:r>
+        <w:t>some amount of work</w:t>
+      </w:r>
+      <w:r>
+        <w:t xml:space="preserve">, you can get a </w:t>
+      </w:r>
+      <w:r>
+        <w:rPr>
+          <w:b/>
+        </w:rPr>
+        <w:t>synthetic training set</w:t>
+      </w:r>
+      <w:r>
+        <w:t xml:space="preserve"> </w:t>
+      </w:r>
+    </w:p>
+    <w:p>
+      <w:pPr>
+        <w:pStyle w:val="ListBullet"/>
+        <w:numPr>
+          <w:ilvl w:val="0"/>
+          <w:numId w:val="0"/>
+        </w:numPr>
+        <w:ind w:left="2520" w:firstLine="360"/>
+      </w:pPr>
+      <w:r>
+        <w:rPr>
+          <w:noProof/>
+        </w:rPr>
+        <w:drawing>
+          <wp:inline distT="0" distB="0" distL="0" distR="0" wp14:anchorId="22C45A8B" wp14:editId="0F509851">
+            <wp:extent cx="1805798" cy="2028825"/>
+            <wp:effectExtent l="0" t="0" r="4445" b="0"/>
+            <wp:docPr id="4" name="Picture 4"/>
+            <wp:cNvGraphicFramePr>
+              <a:graphicFrameLocks xmlns:a="http://schemas.openxmlformats.org/drawingml/2006/main" noChangeAspect="1"/>
+            </wp:cNvGraphicFramePr>
+            <a:graphic xmlns:a="http://schemas.openxmlformats.org/drawingml/2006/main">
+              <a:graphicData uri="http://schemas.openxmlformats.org/drawingml/2006/picture">
+                <pic:pic xmlns:pic="http://schemas.openxmlformats.org/drawingml/2006/picture">
+                  <pic:nvPicPr>
+                    <pic:cNvPr id="1" name=""/>
+                    <pic:cNvPicPr/>
+                  </pic:nvPicPr>
+                  <pic:blipFill>
+                    <a:blip r:embed="rId20"/>
+                    <a:stretch>
+                      <a:fillRect/>
+                    </a:stretch>
+                  </pic:blipFill>
+                  <pic:spPr>
+                    <a:xfrm>
+                      <a:off x="0" y="0"/>
+                      <a:ext cx="1813221" cy="2037165"/>
+                    </a:xfrm>
+                    <a:prstGeom prst="rect">
+                      <a:avLst/>
+                    </a:prstGeom>
+                  </pic:spPr>
+                </pic:pic>
+              </a:graphicData>
+            </a:graphic>
+          </wp:inline>
+        </w:drawing>
+      </w:r>
+    </w:p>
+    <w:p>
+      <w:pPr>
+        <w:pStyle w:val="ListBullet"/>
+      </w:pPr>
+      <w:r>
+        <w:t xml:space="preserve">Take a font </w:t>
+      </w:r>
+      <w:r>
+        <w:sym w:font="Wingdings" w:char="F0E0"/>
+      </w:r>
+      <w:r>
+        <w:t xml:space="preserve"> </w:t>
+      </w:r>
+      <w:r>
+        <w:t xml:space="preserve">paste an image of </w:t>
+      </w:r>
+      <w:r>
+        <w:t xml:space="preserve">one/a few character(s) </w:t>
+      </w:r>
+      <w:r>
+        <w:t xml:space="preserve">from that font against </w:t>
+      </w:r>
+      <w:r>
+        <w:t xml:space="preserve">a random background image </w:t>
+      </w:r>
+      <w:r>
+        <w:sym w:font="Wingdings" w:char="F0E0"/>
+      </w:r>
+      <w:r>
+        <w:t xml:space="preserve"> maybe </w:t>
+      </w:r>
+      <w:r>
+        <w:t xml:space="preserve">apply </w:t>
+      </w:r>
+      <w:r>
+        <w:t xml:space="preserve">a little blurring operators + </w:t>
+      </w:r>
+      <w:r>
+        <w:t xml:space="preserve">distortions </w:t>
+      </w:r>
+    </w:p>
+    <w:p>
+      <w:pPr>
+        <w:pStyle w:val="ListBullet"/>
+      </w:pPr>
+      <w:r>
+        <w:lastRenderedPageBreak/>
+        <w:t xml:space="preserve">It </w:t>
+      </w:r>
+      <w:r>
+        <w:t xml:space="preserve">takes thought </w:t>
+      </w:r>
+      <w:r>
+        <w:t xml:space="preserve">in order to make the synthetic data look realistic, </w:t>
+      </w:r>
+      <w:r>
+        <w:t>+</w:t>
+      </w:r>
+      <w:r>
+        <w:t xml:space="preserve"> if you do a sloppy job in terms of how you create </w:t>
+      </w:r>
+      <w:r>
+        <w:t xml:space="preserve">synthetic data, </w:t>
+      </w:r>
+      <w:r>
+        <w:t xml:space="preserve">it actually won't work well. </w:t>
+      </w:r>
+    </w:p>
+    <w:p>
+      <w:pPr>
+        <w:pStyle w:val="ListBullet"/>
+      </w:pPr>
+      <w:r>
+        <w:t>B</w:t>
+      </w:r>
+      <w:r>
+        <w:t>y using synthetic data you have essentially an unlimited supply of training examples for artificial tr</w:t>
+      </w:r>
+      <w:r>
+        <w:t>aining synthesis/</w:t>
+      </w:r>
+      <w:r>
+        <w:t xml:space="preserve">to create a </w:t>
+      </w:r>
+      <w:r>
+        <w:t xml:space="preserve">supervised </w:t>
+      </w:r>
+      <w:r>
+        <w:t xml:space="preserve">learning algorithm for the character recognition problem. </w:t>
+      </w:r>
+    </w:p>
+    <w:p>
+      <w:pPr>
+        <w:pStyle w:val="ListBullet"/>
+      </w:pPr>
+      <w:r>
+        <w:t xml:space="preserve">This </w:t>
+      </w:r>
+      <w:r>
+        <w:t xml:space="preserve">was </w:t>
+      </w:r>
+      <w:r>
+        <w:t xml:space="preserve">an example of artificial data synthesis </w:t>
+      </w:r>
+      <w:r>
+        <w:t xml:space="preserve">of </w:t>
+      </w:r>
+      <w:r>
+        <w:t>creating new data from scratch</w:t>
+      </w:r>
+    </w:p>
+    <w:p>
+      <w:pPr>
+        <w:pStyle w:val="ListBullet"/>
+      </w:pPr>
+      <w:r>
+        <w:t xml:space="preserve">The other main approach to artificial data synthesis is </w:t>
+      </w:r>
+      <w:r>
+        <w:t xml:space="preserve">to </w:t>
+      </w:r>
+      <w:r>
+        <w:t>take examples you currently have</w:t>
+      </w:r>
+      <w:r>
+        <w:t xml:space="preserve"> + create additional data </w:t>
+      </w:r>
+      <w:r>
+        <w:t xml:space="preserve">so as to amplify your training set. </w:t>
+      </w:r>
+    </w:p>
+    <w:p>
+      <w:pPr>
+        <w:pStyle w:val="ListBullet"/>
+      </w:pPr>
+      <w:r>
+        <w:t xml:space="preserve">Can take an </w:t>
+      </w:r>
+      <w:r>
+        <w:t xml:space="preserve">image </w:t>
+      </w:r>
+      <w:r>
+        <w:t>+</w:t>
+      </w:r>
+      <w:r>
+        <w:t xml:space="preserve"> introduce artificial </w:t>
+      </w:r>
+      <w:r>
+        <w:t>warping</w:t>
+      </w:r>
+      <w:r>
+        <w:t>/</w:t>
+      </w:r>
+      <w:r>
+        <w:t xml:space="preserve">distortions into the image </w:t>
+      </w:r>
+      <w:r>
+        <w:t>+</w:t>
+      </w:r>
+      <w:r>
+        <w:t xml:space="preserve"> </w:t>
+      </w:r>
+      <w:r>
+        <w:t>it into 16 new examples</w:t>
+      </w:r>
+    </w:p>
+    <w:p>
+      <w:pPr>
+        <w:pStyle w:val="ListBullet"/>
+        <w:numPr>
+          <w:ilvl w:val="0"/>
+          <w:numId w:val="0"/>
+        </w:numPr>
+        <w:ind w:left="1800" w:firstLine="360"/>
+      </w:pPr>
+      <w:r>
+        <w:rPr>
+          <w:noProof/>
+        </w:rPr>
+        <w:drawing>
+          <wp:inline distT="0" distB="0" distL="0" distR="0" wp14:anchorId="0E554629" wp14:editId="3A72180E">
+            <wp:extent cx="2633829" cy="1390500"/>
+            <wp:effectExtent l="0" t="0" r="0" b="635"/>
+            <wp:docPr id="5" name="Picture 5"/>
+            <wp:cNvGraphicFramePr>
+              <a:graphicFrameLocks xmlns:a="http://schemas.openxmlformats.org/drawingml/2006/main" noChangeAspect="1"/>
+            </wp:cNvGraphicFramePr>
+            <a:graphic xmlns:a="http://schemas.openxmlformats.org/drawingml/2006/main">
+              <a:graphicData uri="http://schemas.openxmlformats.org/drawingml/2006/picture">
+                <pic:pic xmlns:pic="http://schemas.openxmlformats.org/drawingml/2006/picture">
+                  <pic:nvPicPr>
+                    <pic:cNvPr id="1" name=""/>
+                    <pic:cNvPicPr/>
+                  </pic:nvPicPr>
+                  <pic:blipFill>
+                    <a:blip r:embed="rId21"/>
+                    <a:stretch>
+                      <a:fillRect/>
+                    </a:stretch>
+                  </pic:blipFill>
+                  <pic:spPr>
+                    <a:xfrm>
+                      <a:off x="0" y="0"/>
+                      <a:ext cx="2641461" cy="1394529"/>
+                    </a:xfrm>
+                    <a:prstGeom prst="rect">
+                      <a:avLst/>
+                    </a:prstGeom>
+                  </pic:spPr>
+                </pic:pic>
+              </a:graphicData>
+            </a:graphic>
+          </wp:inline>
+        </w:drawing>
+      </w:r>
+    </w:p>
+    <w:p>
+      <w:pPr>
+        <w:pStyle w:val="ListBullet"/>
+      </w:pPr>
+      <w:r>
+        <w:t>Again, in order to do</w:t>
+      </w:r>
+      <w:r>
+        <w:t xml:space="preserve"> this</w:t>
+      </w:r>
+      <w:r>
+        <w:t xml:space="preserve">, it does take thought </w:t>
+      </w:r>
+      <w:r>
+        <w:t>+</w:t>
+      </w:r>
+      <w:r>
+        <w:t xml:space="preserve"> insight to figure out </w:t>
+      </w:r>
+      <w:r>
+        <w:t xml:space="preserve">reasonable sets of distortions </w:t>
+      </w:r>
+      <w:r>
+        <w:t xml:space="preserve">or </w:t>
+      </w:r>
+      <w:r>
+        <w:t>other</w:t>
+      </w:r>
+      <w:r>
+        <w:t xml:space="preserve"> ways </w:t>
+      </w:r>
+      <w:r>
+        <w:t>to</w:t>
+      </w:r>
+      <w:r>
+        <w:t xml:space="preserve"> amplify </w:t>
+      </w:r>
+      <w:r>
+        <w:t>+</w:t>
+      </w:r>
+      <w:r>
+        <w:t xml:space="preserve"> multiply </w:t>
+      </w:r>
+      <w:r>
+        <w:t>a training set</w:t>
+      </w:r>
+    </w:p>
+    <w:p>
+      <w:pPr>
+        <w:pStyle w:val="ListBullet"/>
+        <w:tabs>
+          <w:tab w:val="clear" w:pos="360"/>
+          <w:tab w:val="num" w:pos="720"/>
+        </w:tabs>
+        <w:ind w:left="720"/>
+      </w:pPr>
+      <w:r>
+        <w:t xml:space="preserve">For </w:t>
+      </w:r>
+      <w:r>
+        <w:t xml:space="preserve">the specific example of character recognition, introducing warping seems like a natural choice, but for a different </w:t>
+      </w:r>
+      <w:r>
+        <w:t>ML</w:t>
+      </w:r>
+      <w:r>
+        <w:t xml:space="preserve"> application, there may be different the distortions th</w:t>
+      </w:r>
+      <w:r>
+        <w:t>at might make more sense</w:t>
+      </w:r>
+    </w:p>
+    <w:p>
+      <w:pPr>
+        <w:pStyle w:val="ListBullet"/>
+        <w:tabs>
+          <w:tab w:val="clear" w:pos="360"/>
+          <w:tab w:val="num" w:pos="720"/>
+        </w:tabs>
+        <w:ind w:left="720"/>
+      </w:pPr>
+      <w:r>
+        <w:t>Ex:</w:t>
+      </w:r>
+      <w:r>
+        <w:t xml:space="preserve"> </w:t>
+      </w:r>
+      <w:r>
+        <w:t>S</w:t>
+      </w:r>
+      <w:r>
+        <w:t xml:space="preserve">peech recognition. </w:t>
+      </w:r>
+    </w:p>
+    <w:p>
+      <w:pPr>
+        <w:pStyle w:val="ListBullet"/>
+        <w:tabs>
+          <w:tab w:val="clear" w:pos="360"/>
+          <w:tab w:val="num" w:pos="1080"/>
+        </w:tabs>
+        <w:ind w:left="1080"/>
+      </w:pPr>
+      <w:r>
+        <w:t xml:space="preserve">Have </w:t>
+      </w:r>
+      <w:r>
+        <w:t xml:space="preserve">audio clips </w:t>
+      </w:r>
+      <w:r>
+        <w:t>+</w:t>
+      </w:r>
+      <w:r>
+        <w:t xml:space="preserve"> want to learn from the audio clip to recognize words spoken in that clip. </w:t>
+      </w:r>
+    </w:p>
+    <w:p>
+      <w:pPr>
+        <w:pStyle w:val="ListBullet"/>
+        <w:tabs>
+          <w:tab w:val="clear" w:pos="360"/>
+          <w:tab w:val="num" w:pos="1080"/>
+        </w:tabs>
+        <w:ind w:left="1080"/>
+      </w:pPr>
+      <w:r>
+        <w:t>Have 1</w:t>
+      </w:r>
+      <w:r>
+        <w:t xml:space="preserve"> labeled training example</w:t>
+      </w:r>
+      <w:r>
+        <w:t xml:space="preserve"> </w:t>
+      </w:r>
+      <w:r>
+        <w:t>of someone saying a few specific words</w:t>
+      </w:r>
+      <w:r>
+        <w:t xml:space="preserve"> +</w:t>
+      </w:r>
+      <w:r>
+        <w:t xml:space="preserve"> you want to try to apply a learning algorithm to try to recognize the words said in that. </w:t>
+      </w:r>
+    </w:p>
+    <w:p>
+      <w:pPr>
+        <w:pStyle w:val="ListBullet"/>
+        <w:tabs>
+          <w:tab w:val="clear" w:pos="360"/>
+          <w:tab w:val="num" w:pos="1080"/>
+        </w:tabs>
+        <w:ind w:left="1080"/>
+      </w:pPr>
+      <w:r>
+        <w:t xml:space="preserve">To amplify the data set, 1 </w:t>
+      </w:r>
+      <w:r>
+        <w:t xml:space="preserve">thing </w:t>
+      </w:r>
+      <w:r>
+        <w:t xml:space="preserve">is to </w:t>
+      </w:r>
+      <w:r>
+        <w:t xml:space="preserve">introduce additional audio distortions into the data set. </w:t>
+      </w:r>
+    </w:p>
+    <w:p>
+      <w:pPr>
+        <w:pStyle w:val="ListBullet"/>
+        <w:tabs>
+          <w:tab w:val="clear" w:pos="360"/>
+          <w:tab w:val="num" w:pos="1080"/>
+        </w:tabs>
+        <w:ind w:left="1080"/>
+      </w:pPr>
+      <w:r>
+        <w:t xml:space="preserve">Can </w:t>
+      </w:r>
+      <w:r>
+        <w:t xml:space="preserve">add background sounds to </w:t>
+      </w:r>
+      <w:r>
+        <w:t xml:space="preserve">maybe </w:t>
+      </w:r>
+      <w:r>
+        <w:t>simulate a bad cell phone connection</w:t>
+      </w:r>
+      <w:r>
+        <w:t>, noisy backgrounds due to a crowd or machinery</w:t>
+      </w:r>
+    </w:p>
+    <w:p>
+      <w:pPr>
+        <w:pStyle w:val="ListBullet"/>
+        <w:tabs>
+          <w:tab w:val="clear" w:pos="360"/>
+          <w:tab w:val="num" w:pos="1080"/>
+        </w:tabs>
+        <w:ind w:left="1080"/>
+      </w:pPr>
+      <w:r>
+        <w:t xml:space="preserve">We </w:t>
+      </w:r>
+      <w:r>
+        <w:t xml:space="preserve">amplify an </w:t>
+      </w:r>
+      <w:r>
+        <w:t xml:space="preserve">original </w:t>
+      </w:r>
+      <w:r>
+        <w:rPr>
+          <w:i/>
+        </w:rPr>
+        <w:t>clean</w:t>
+      </w:r>
+      <w:r>
+        <w:t xml:space="preserve"> audio clip training example into </w:t>
+      </w:r>
+      <w:r>
+        <w:t xml:space="preserve">multiple </w:t>
+      </w:r>
+      <w:r>
+        <w:t>different training examples</w:t>
+      </w:r>
+      <w:r>
+        <w:t xml:space="preserve"> by </w:t>
+      </w:r>
+      <w:r>
+        <w:t xml:space="preserve">adding different background sounds to the clean audio </w:t>
+      </w:r>
+    </w:p>
+    <w:p>
+      <w:pPr>
+        <w:pStyle w:val="ListBullet"/>
+      </w:pPr>
+      <w:r>
+        <w:rPr>
+          <w:u w:val="single"/>
+        </w:rPr>
+        <w:t xml:space="preserve">1 </w:t>
+      </w:r>
+      <w:r>
+        <w:rPr>
+          <w:u w:val="single"/>
+        </w:rPr>
+        <w:t xml:space="preserve">word of warning about synthesizing data by introducing distortions: </w:t>
+      </w:r>
+      <w:r>
+        <w:rPr>
+          <w:i/>
+        </w:rPr>
+        <w:t xml:space="preserve">If </w:t>
+      </w:r>
+      <w:r>
+        <w:rPr>
+          <w:i/>
+        </w:rPr>
+        <w:t>you try to do this yourself, the distortions you introduce should be repre</w:t>
+      </w:r>
+      <w:r>
+        <w:rPr>
+          <w:i/>
+        </w:rPr>
+        <w:t>sentative the source of noises/</w:t>
+      </w:r>
+      <w:r>
+        <w:rPr>
+          <w:i/>
+        </w:rPr>
+        <w:t>distortions</w:t>
+      </w:r>
+      <w:r>
+        <w:rPr>
+          <w:i/>
+        </w:rPr>
+        <w:t xml:space="preserve"> </w:t>
+      </w:r>
+      <w:r>
+        <w:rPr>
+          <w:i/>
+        </w:rPr>
+        <w:t>you might see in the test set.</w:t>
+      </w:r>
+      <w:r>
+        <w:t xml:space="preserve"> </w:t>
+      </w:r>
+    </w:p>
+    <w:p>
+      <w:pPr>
+        <w:pStyle w:val="ListBullet"/>
+        <w:tabs>
+          <w:tab w:val="clear" w:pos="360"/>
+          <w:tab w:val="num" w:pos="720"/>
+        </w:tabs>
+        <w:ind w:left="720"/>
+      </w:pPr>
+      <w:r>
+        <w:t xml:space="preserve">Usually </w:t>
+      </w:r>
+      <w:r>
+        <w:t xml:space="preserve">does not help </w:t>
+      </w:r>
+      <w:r>
+        <w:t>to add purely random/meaningless noise to</w:t>
+      </w:r>
+      <w:r>
+        <w:t xml:space="preserve"> data. </w:t>
+      </w:r>
+    </w:p>
+    <w:p>
+      <w:pPr>
+        <w:pStyle w:val="ListBullet"/>
+      </w:pPr>
+      <w:r>
+        <w:t xml:space="preserve">The </w:t>
+      </w:r>
+      <w:r>
+        <w:t xml:space="preserve">process of artificial data synthesis it a little bit of an art as well </w:t>
+      </w:r>
+      <w:r>
+        <w:t>+</w:t>
+      </w:r>
+      <w:r>
+        <w:t xml:space="preserve"> sometimes you just have to try it </w:t>
+      </w:r>
+      <w:r>
+        <w:t>+</w:t>
+      </w:r>
+      <w:r>
+        <w:t xml:space="preserve"> see if it works. </w:t>
+      </w:r>
+    </w:p>
+    <w:p>
+      <w:pPr>
+        <w:pStyle w:val="ListBullet"/>
+      </w:pPr>
+      <w:r>
+        <w:t xml:space="preserve">But if trying to decide what sorts of distortions to add, think about </w:t>
+      </w:r>
+      <w:r>
+        <w:rPr>
+          <w:i/>
+        </w:rPr>
+        <w:t>meaningful</w:t>
+      </w:r>
+      <w:r>
+        <w:t xml:space="preserve"> distortions that will generate additional training examples that are at least somewhat representative of the sorts of images you expect to see in your test sets. </w:t>
+      </w:r>
+    </w:p>
+    <w:p>
+      <w:pPr>
+        <w:pStyle w:val="ListBullet"/>
+      </w:pPr>
+      <w:r>
+        <w:rPr>
+          <w:noProof/>
+        </w:rPr>
+        <w:lastRenderedPageBreak/>
+        <w:drawing>
+          <wp:inline distT="0" distB="0" distL="0" distR="0" wp14:anchorId="05139466" wp14:editId="1EE083B2">
+            <wp:extent cx="5867400" cy="1438275"/>
+            <wp:effectExtent l="0" t="0" r="0" b="9525"/>
+            <wp:docPr id="6" name="Picture 6"/>
+            <wp:cNvGraphicFramePr>
+              <a:graphicFrameLocks xmlns:a="http://schemas.openxmlformats.org/drawingml/2006/main" noChangeAspect="1"/>
+            </wp:cNvGraphicFramePr>
+            <a:graphic xmlns:a="http://schemas.openxmlformats.org/drawingml/2006/main">
+              <a:graphicData uri="http://schemas.openxmlformats.org/drawingml/2006/picture">
+                <pic:pic xmlns:pic="http://schemas.openxmlformats.org/drawingml/2006/picture">
+                  <pic:nvPicPr>
+                    <pic:cNvPr id="1" name=""/>
+                    <pic:cNvPicPr/>
+                  </pic:nvPicPr>
+                  <pic:blipFill>
+                    <a:blip r:embed="rId22"/>
+                    <a:stretch>
+                      <a:fillRect/>
+                    </a:stretch>
+                  </pic:blipFill>
+                  <pic:spPr>
+                    <a:xfrm>
+                      <a:off x="0" y="0"/>
+                      <a:ext cx="5867400" cy="1438275"/>
+                    </a:xfrm>
+                    <a:prstGeom prst="rect">
+                      <a:avLst/>
+                    </a:prstGeom>
+                  </pic:spPr>
+                </pic:pic>
+              </a:graphicData>
+            </a:graphic>
+          </wp:inline>
+        </w:drawing>
+      </w:r>
+    </w:p>
+    <w:p>
+      <w:pPr>
+        <w:pStyle w:val="ListBullet"/>
+        <w:numPr>
+          <w:ilvl w:val="0"/>
+          <w:numId w:val="0"/>
+        </w:numPr>
+        <w:ind w:left="720"/>
+      </w:pPr>
+      <w:r>
+        <w:rPr>
+          <w:noProof/>
+        </w:rPr>
+        <w:drawing>
+          <wp:inline distT="0" distB="0" distL="0" distR="0" wp14:anchorId="4BCE3C48" wp14:editId="098474A6">
+            <wp:extent cx="5553075" cy="409575"/>
+            <wp:effectExtent l="0" t="0" r="9525" b="9525"/>
+            <wp:docPr id="7" name="Picture 7"/>
+            <wp:cNvGraphicFramePr>
+              <a:graphicFrameLocks xmlns:a="http://schemas.openxmlformats.org/drawingml/2006/main" noChangeAspect="1"/>
+            </wp:cNvGraphicFramePr>
+            <a:graphic xmlns:a="http://schemas.openxmlformats.org/drawingml/2006/main">
+              <a:graphicData uri="http://schemas.openxmlformats.org/drawingml/2006/picture">
+                <pic:pic xmlns:pic="http://schemas.openxmlformats.org/drawingml/2006/picture">
+                  <pic:nvPicPr>
+                    <pic:cNvPr id="1" name=""/>
+                    <pic:cNvPicPr/>
+                  </pic:nvPicPr>
+                  <pic:blipFill>
+                    <a:blip r:embed="rId23"/>
+                    <a:stretch>
+                      <a:fillRect/>
+                    </a:stretch>
+                  </pic:blipFill>
+                  <pic:spPr>
+                    <a:xfrm>
+                      <a:off x="0" y="0"/>
+                      <a:ext cx="5553075" cy="409575"/>
+                    </a:xfrm>
+                    <a:prstGeom prst="rect">
+                      <a:avLst/>
+                    </a:prstGeom>
+                  </pic:spPr>
+                </pic:pic>
+              </a:graphicData>
+            </a:graphic>
+          </wp:inline>
+        </w:drawing>
+      </w:r>
+    </w:p>
+    <w:p>
+      <w:pPr>
+        <w:pStyle w:val="ListBullet"/>
+      </w:pPr>
+      <w:r>
+        <w:t>As always, be</w:t>
+      </w:r>
+      <w:r>
+        <w:t xml:space="preserve">fore expending a lot of effort </w:t>
+      </w:r>
+      <w:r>
+        <w:t>figuring out how to create ar</w:t>
+      </w:r>
+      <w:r>
+        <w:t>tificial training examples:</w:t>
+      </w:r>
+    </w:p>
+    <w:p>
+      <w:pPr>
+        <w:pStyle w:val="ListBullet"/>
+        <w:tabs>
+          <w:tab w:val="clear" w:pos="360"/>
+          <w:tab w:val="num" w:pos="720"/>
+        </w:tabs>
+        <w:ind w:left="720"/>
+      </w:pPr>
+      <w:r>
+        <w:t xml:space="preserve">It's </w:t>
+      </w:r>
+      <w:r>
+        <w:t xml:space="preserve">often a good practice is to make sure you </w:t>
+      </w:r>
+      <w:r>
+        <w:t xml:space="preserve">have </w:t>
+      </w:r>
+      <w:r>
+        <w:rPr>
+          <w:b/>
+        </w:rPr>
+        <w:t>a low-</w:t>
+      </w:r>
+      <w:r>
+        <w:rPr>
+          <w:b/>
+        </w:rPr>
+        <w:t>bias</w:t>
+      </w:r>
+      <w:r>
+        <w:rPr>
+          <w:b/>
+        </w:rPr>
+        <w:t xml:space="preserve"> classifier </w:t>
+      </w:r>
+      <w:r>
+        <w:t xml:space="preserve">= which means </w:t>
+      </w:r>
+      <w:r>
+        <w:t>having a lot more training data will</w:t>
+      </w:r>
+      <w:r>
+        <w:t xml:space="preserve"> actually</w:t>
+      </w:r>
+      <w:r>
+        <w:t xml:space="preserve"> help</w:t>
+      </w:r>
+    </w:p>
+    <w:p>
+      <w:pPr>
+        <w:pStyle w:val="ListBullet"/>
+        <w:tabs>
+          <w:tab w:val="clear" w:pos="360"/>
+          <w:tab w:val="num" w:pos="1080"/>
+        </w:tabs>
+        <w:ind w:left="1080"/>
+      </w:pPr>
+      <w:r>
+        <w:t>S</w:t>
+      </w:r>
+      <w:r>
+        <w:t xml:space="preserve">tandard way </w:t>
+      </w:r>
+      <w:r>
+        <w:sym w:font="Wingdings" w:char="F0E0"/>
+      </w:r>
+      <w:r>
+        <w:t xml:space="preserve"> plot the learning curves </w:t>
+      </w:r>
+      <w:r>
+        <w:t>+</w:t>
+      </w:r>
+      <w:r>
+        <w:t xml:space="preserve"> make sure you have a low</w:t>
+      </w:r>
+      <w:r>
+        <w:t>-bias, high-</w:t>
+      </w:r>
+      <w:r>
+        <w:t xml:space="preserve">variance </w:t>
+      </w:r>
+      <w:r>
+        <w:rPr>
+          <w:b/>
+        </w:rPr>
+        <w:t>classifier</w:t>
+      </w:r>
+    </w:p>
+    <w:p>
+      <w:pPr>
+        <w:pStyle w:val="ListBullet"/>
+        <w:tabs>
+          <w:tab w:val="clear" w:pos="360"/>
+          <w:tab w:val="num" w:pos="1080"/>
+        </w:tabs>
+        <w:ind w:left="1080"/>
+      </w:pPr>
+      <w:r>
+        <w:t xml:space="preserve">If </w:t>
+      </w:r>
+      <w:r>
+        <w:t xml:space="preserve">you </w:t>
+      </w:r>
+      <w:r>
+        <w:rPr>
+          <w:i/>
+        </w:rPr>
+        <w:t>don't</w:t>
+      </w:r>
+      <w:r>
+        <w:t xml:space="preserve"> have a </w:t>
+      </w:r>
+      <w:r>
+        <w:rPr>
+          <w:b/>
+        </w:rPr>
+        <w:t>low-</w:t>
+      </w:r>
+      <w:r>
+        <w:rPr>
+          <w:b/>
+        </w:rPr>
+        <w:t>bias</w:t>
+      </w:r>
+      <w:r>
+        <w:rPr>
+          <w:b/>
+        </w:rPr>
+        <w:t xml:space="preserve"> classifier</w:t>
+      </w:r>
+      <w:r>
+        <w:t xml:space="preserve">, </w:t>
+      </w:r>
+      <w:r>
+        <w:t>1</w:t>
+      </w:r>
+      <w:r>
+        <w:t xml:space="preserve"> other thing worth trying </w:t>
+      </w:r>
+      <w:r>
+        <w:t xml:space="preserve">= </w:t>
+      </w:r>
+      <w:r>
+        <w:t xml:space="preserve">keep increasing the number of features </w:t>
+      </w:r>
+      <w:r>
+        <w:t>your classifier has (</w:t>
+      </w:r>
+      <w:r>
+        <w:t xml:space="preserve">increasing </w:t>
+      </w:r>
+      <w:r>
+        <w:t xml:space="preserve"># </w:t>
+      </w:r>
+      <w:r>
+        <w:t>of hidden units in</w:t>
+      </w:r>
+      <w:r>
+        <w:t xml:space="preserve"> a NN) </w:t>
+      </w:r>
+      <w:r>
+        <w:t xml:space="preserve">until you actually have a low bias </w:t>
+      </w:r>
+      <w:r>
+        <w:t>classifier</w:t>
+      </w:r>
+      <w:r>
+        <w:t xml:space="preserve"> </w:t>
+      </w:r>
+      <w:r>
+        <w:t>+</w:t>
+      </w:r>
+      <w:r>
+        <w:t xml:space="preserve"> only </w:t>
+      </w:r>
+      <w:r>
+        <w:rPr>
+          <w:i/>
+        </w:rPr>
+        <w:t>then</w:t>
+      </w:r>
+      <w:r>
+        <w:rPr>
+          <w:i/>
+        </w:rPr>
+        <w:t xml:space="preserve"> </w:t>
+      </w:r>
+      <w:r>
+        <w:t>put the effort into creating a large, artificial training set</w:t>
+      </w:r>
+    </w:p>
+    <w:p>
+      <w:pPr>
+        <w:pStyle w:val="ListBullet"/>
+        <w:tabs>
+          <w:tab w:val="clear" w:pos="360"/>
+          <w:tab w:val="num" w:pos="1080"/>
+        </w:tabs>
+        <w:ind w:left="1080"/>
+      </w:pPr>
+      <w:r>
+        <w:t xml:space="preserve">Want to </w:t>
+      </w:r>
+      <w:r>
+        <w:t>avoid</w:t>
+      </w:r>
+      <w:r>
+        <w:t xml:space="preserve"> spending weeks/</w:t>
+      </w:r>
+      <w:r>
+        <w:t>months figuring out how to get a great arti</w:t>
+      </w:r>
+      <w:r>
+        <w:t>ficially synthesized data set only to realize afterward</w:t>
+      </w:r>
+      <w:r>
+        <w:t xml:space="preserve"> that</w:t>
+      </w:r>
+      <w:r>
+        <w:t xml:space="preserve"> your learning algorithm’s </w:t>
+      </w:r>
+      <w:r>
+        <w:t>perfo</w:t>
+      </w:r>
+      <w:r>
+        <w:t>rmance doesn't improve that much</w:t>
+      </w:r>
+      <w:r>
+        <w:t xml:space="preserve"> even given a huge training set. </w:t>
+      </w:r>
+    </w:p>
+    <w:p>
+      <w:pPr>
+        <w:pStyle w:val="ListBullet"/>
+        <w:tabs>
+          <w:tab w:val="clear" w:pos="360"/>
+          <w:tab w:val="num" w:pos="720"/>
+        </w:tabs>
+        <w:ind w:left="720"/>
+      </w:pPr>
+      <w:r>
+        <w:t xml:space="preserve">When </w:t>
+      </w:r>
+      <w:r>
+        <w:t xml:space="preserve">working on </w:t>
+      </w:r>
+      <w:r>
+        <w:t>ML</w:t>
+      </w:r>
+      <w:r>
+        <w:t xml:space="preserve"> problems, </w:t>
+      </w:r>
+      <w:r>
+        <w:t xml:space="preserve">1 question to </w:t>
+      </w:r>
+      <w:r>
+        <w:t>often ask</w:t>
+      </w:r>
+      <w:r>
+        <w:t xml:space="preserve"> =</w:t>
+      </w:r>
+      <w:r>
+        <w:t xml:space="preserve"> </w:t>
+      </w:r>
+      <w:r>
+        <w:t>“</w:t>
+      </w:r>
+      <w:r>
+        <w:t xml:space="preserve">How </w:t>
+      </w:r>
+      <w:r>
+        <w:t>much work would it be to get 10X as much date as we currently have?”</w:t>
+      </w:r>
+    </w:p>
+    <w:p>
+      <w:pPr>
+        <w:pStyle w:val="ListBullet"/>
+        <w:tabs>
+          <w:tab w:val="clear" w:pos="360"/>
+          <w:tab w:val="num" w:pos="1080"/>
+        </w:tabs>
+        <w:ind w:left="1080"/>
+      </w:pPr>
+      <w:r>
+        <w:t xml:space="preserve">It's </w:t>
+      </w:r>
+      <w:r>
+        <w:t>really not that hard, maybe a few days of work at most</w:t>
+      </w:r>
+    </w:p>
+    <w:p>
+      <w:pPr>
+        <w:pStyle w:val="ListBullet"/>
+        <w:tabs>
+          <w:tab w:val="clear" w:pos="360"/>
+          <w:tab w:val="num" w:pos="1080"/>
+        </w:tabs>
+        <w:ind w:left="1080"/>
+      </w:pPr>
+      <w:r>
+        <w:t xml:space="preserve">Very </w:t>
+      </w:r>
+      <w:r>
+        <w:t xml:space="preserve">often if you can get </w:t>
+      </w:r>
+      <w:r>
+        <w:t xml:space="preserve">10X as much data, </w:t>
+      </w:r>
+      <w:r>
+        <w:t xml:space="preserve">there will be a way to make your algorithm do much better. </w:t>
+      </w:r>
+    </w:p>
+    <w:p>
+      <w:pPr>
+        <w:pStyle w:val="ListBullet"/>
+        <w:tabs>
+          <w:tab w:val="clear" w:pos="360"/>
+          <w:tab w:val="num" w:pos="1080"/>
+        </w:tabs>
+        <w:ind w:left="1080"/>
+      </w:pPr>
+      <w:r>
+        <w:t>S</w:t>
+      </w:r>
+      <w:r>
+        <w:t>everal ways</w:t>
+      </w:r>
+      <w:r>
+        <w:t xml:space="preserve"> to do so:</w:t>
+      </w:r>
+    </w:p>
+    <w:p>
+      <w:pPr>
+        <w:pStyle w:val="ListBullet"/>
+        <w:tabs>
+          <w:tab w:val="clear" w:pos="360"/>
+          <w:tab w:val="num" w:pos="1440"/>
+        </w:tabs>
+        <w:ind w:left="1440"/>
+      </w:pPr>
+      <w:r>
+        <w:rPr>
+          <w:b/>
+          <w:u w:val="single"/>
+        </w:rPr>
+        <w:t>Artificial data synthesis</w:t>
+      </w:r>
+      <w:r>
+        <w:rPr>
+          <w:b/>
+        </w:rPr>
+        <w:t xml:space="preserve"> </w:t>
+      </w:r>
+      <w:r>
+        <w:rPr>
+          <w:b/>
+        </w:rPr>
+        <w:t xml:space="preserve">= </w:t>
+      </w:r>
+      <w:r>
+        <w:t xml:space="preserve">generating data from scratch </w:t>
+      </w:r>
+      <w:r>
+        <w:t xml:space="preserve">or </w:t>
+      </w:r>
+      <w:r>
+        <w:t xml:space="preserve">taking an existing example </w:t>
+      </w:r>
+      <w:r>
+        <w:t>+</w:t>
+      </w:r>
+      <w:r>
+        <w:t xml:space="preserve"> introducing distortions that am</w:t>
+      </w:r>
+      <w:r>
+        <w:t>plify/</w:t>
+      </w:r>
+      <w:r>
+        <w:t xml:space="preserve">enlarge </w:t>
+      </w:r>
+      <w:r>
+        <w:t xml:space="preserve">a </w:t>
+      </w:r>
+      <w:r>
+        <w:t xml:space="preserve">training set </w:t>
+      </w:r>
+    </w:p>
+    <w:p>
+      <w:pPr>
+        <w:pStyle w:val="ListBullet"/>
+        <w:tabs>
+          <w:tab w:val="clear" w:pos="360"/>
+          <w:tab w:val="num" w:pos="1440"/>
+        </w:tabs>
+        <w:ind w:left="1440"/>
+      </w:pPr>
+      <w:r>
+        <w:rPr>
+          <w:u w:val="single"/>
+        </w:rPr>
+        <w:t xml:space="preserve">Collect the data/label them yourself </w:t>
+      </w:r>
+      <w:r>
+        <w:sym w:font="Wingdings" w:char="F0E0"/>
+      </w:r>
+      <w:r>
+        <w:t xml:space="preserve"> ask </w:t>
+      </w:r>
+      <w:r>
+        <w:t>how many minutes</w:t>
+      </w:r>
+      <w:r>
+        <w:t>/</w:t>
+      </w:r>
+      <w:r>
+        <w:t xml:space="preserve">hours </w:t>
+      </w:r>
+      <w:r>
+        <w:t xml:space="preserve">it takes </w:t>
+      </w:r>
+      <w:r>
+        <w:t>to get a certain number of examples</w:t>
+      </w:r>
+    </w:p>
+    <w:p>
+      <w:pPr>
+        <w:pStyle w:val="ListBullet"/>
+        <w:tabs>
+          <w:tab w:val="clear" w:pos="360"/>
+          <w:tab w:val="num" w:pos="1800"/>
+        </w:tabs>
+        <w:ind w:left="1800"/>
+      </w:pPr>
+      <w:r>
+        <w:t xml:space="preserve">Might take 10 </w:t>
+      </w:r>
+      <w:r>
+        <w:t xml:space="preserve">seconds to label </w:t>
+      </w:r>
+      <w:r>
+        <w:t>1</w:t>
+      </w:r>
+      <w:r>
+        <w:t xml:space="preserve"> new example, </w:t>
+      </w:r>
+      <w:r>
+        <w:t>+</w:t>
+      </w:r>
+      <w:r>
+        <w:t xml:space="preserve"> so if I want 10X as many examples from our original 1K examples </w:t>
+      </w:r>
+      <w:r>
+        <w:sym w:font="Wingdings" w:char="F0E0"/>
+      </w:r>
+      <w:r>
+        <w:t xml:space="preserve"> </w:t>
+      </w:r>
+      <w:r>
+        <w:t>need 10</w:t>
+      </w:r>
+      <w:r>
+        <w:t>K examples * 10 seconds per example</w:t>
+      </w:r>
+    </w:p>
+    <w:p>
+      <w:pPr>
+        <w:pStyle w:val="ListBullet"/>
+        <w:tabs>
+          <w:tab w:val="clear" w:pos="360"/>
+          <w:tab w:val="num" w:pos="1800"/>
+        </w:tabs>
+        <w:ind w:left="1800"/>
+      </w:pPr>
+      <w:r>
+        <w:t xml:space="preserve">Sometimes </w:t>
+      </w:r>
+      <w:r>
+        <w:t xml:space="preserve">a few days </w:t>
+      </w:r>
+      <w:r>
+        <w:t>of</w:t>
+      </w:r>
+      <w:r>
+        <w:t xml:space="preserve"> work</w:t>
+      </w:r>
+      <w:r>
+        <w:t xml:space="preserve"> +</w:t>
+      </w:r>
+      <w:r>
+        <w:t xml:space="preserve"> many teams </w:t>
+      </w:r>
+      <w:r>
+        <w:t xml:space="preserve">are </w:t>
+      </w:r>
+      <w:r>
+        <w:t xml:space="preserve">surprised </w:t>
+      </w:r>
+      <w:r>
+        <w:t xml:space="preserve">at </w:t>
+      </w:r>
+      <w:r>
+        <w:t>how little work it could be</w:t>
+      </w:r>
+      <w:r>
+        <w:t xml:space="preserve"> </w:t>
+      </w:r>
+      <w:r>
+        <w:t>sometimes</w:t>
+      </w:r>
+      <w:r>
+        <w:t xml:space="preserve"> </w:t>
+      </w:r>
+      <w:r>
+        <w:t>to just get a lot more data</w:t>
+      </w:r>
+      <w:r>
+        <w:t xml:space="preserve"> + give a </w:t>
+      </w:r>
+      <w:r>
+        <w:t xml:space="preserve">learning </w:t>
+      </w:r>
+      <w:r>
+        <w:t xml:space="preserve">algorithm a </w:t>
+      </w:r>
+      <w:r>
+        <w:t>huge boost in performance</w:t>
+      </w:r>
+    </w:p>
+    <w:p>
+      <w:pPr>
+        <w:pStyle w:val="ListBullet"/>
+        <w:tabs>
+          <w:tab w:val="clear" w:pos="360"/>
+          <w:tab w:val="num" w:pos="1440"/>
+        </w:tabs>
+        <w:ind w:left="1440"/>
+      </w:pPr>
+      <w:r>
+        <w:rPr>
+          <w:b/>
+          <w:u w:val="single"/>
+        </w:rPr>
+        <w:t>Crowds</w:t>
+      </w:r>
+      <w:r>
+        <w:rPr>
+          <w:b/>
+          <w:u w:val="single"/>
+        </w:rPr>
+        <w:t>ourcing</w:t>
+      </w:r>
+      <w:r>
+        <w:t xml:space="preserve"> </w:t>
+      </w:r>
+      <w:r>
+        <w:sym w:font="Wingdings" w:char="F0E0"/>
+      </w:r>
+      <w:r>
+        <w:t xml:space="preserve"> hire people on the web to label large training sets for you</w:t>
+      </w:r>
+    </w:p>
+    <w:p>
+      <w:pPr>
+        <w:pStyle w:val="ListBullet"/>
+        <w:tabs>
+          <w:tab w:val="clear" w:pos="360"/>
+          <w:tab w:val="num" w:pos="1800"/>
+        </w:tabs>
+        <w:ind w:left="1800"/>
+      </w:pPr>
+      <w:r>
+        <w:t xml:space="preserve">This idea has an </w:t>
+      </w:r>
+      <w:r>
+        <w:t xml:space="preserve">entire academic literature + </w:t>
+      </w:r>
+      <w:r>
+        <w:t xml:space="preserve">it's own complications </w:t>
+      </w:r>
+      <w:r>
+        <w:t>(</w:t>
+      </w:r>
+      <w:r>
+        <w:t>per</w:t>
+      </w:r>
+      <w:r>
+        <w:t>taining to labeler reliability)</w:t>
+      </w:r>
+    </w:p>
+    <w:p>
+      <w:pPr>
+        <w:pStyle w:val="ListBullet"/>
+        <w:tabs>
+          <w:tab w:val="clear" w:pos="360"/>
+          <w:tab w:val="num" w:pos="1800"/>
+        </w:tabs>
+        <w:ind w:left="1800"/>
+      </w:pPr>
+      <w:r>
+        <w:t xml:space="preserve">Amazon Mechanical Turk systems is probably the most popular crowd sourcing option right now. </w:t>
+      </w:r>
+    </w:p>
+    <w:p>
+      <w:pPr>
+        <w:pStyle w:val="ListBullet"/>
+        <w:tabs>
+          <w:tab w:val="clear" w:pos="360"/>
+          <w:tab w:val="num" w:pos="1800"/>
+        </w:tabs>
+        <w:ind w:left="1800"/>
+      </w:pPr>
+      <w:r>
+        <w:lastRenderedPageBreak/>
+        <w:t>O</w:t>
+      </w:r>
+      <w:r>
+        <w:t xml:space="preserve">ften quite a bit of work to get to work to get very high quality labels, but is sometimes an option worth considering </w:t>
+      </w:r>
+    </w:p>
+    <w:p>
+      <w:pPr>
+        <w:pStyle w:val="ListBullet"/>
+      </w:pPr>
+      <w:r>
+        <w:rPr>
+          <w:noProof/>
+        </w:rPr>
+        <w:drawing>
+          <wp:inline distT="0" distB="0" distL="0" distR="0" wp14:anchorId="406CF9EA" wp14:editId="066231DF">
+            <wp:extent cx="5943600" cy="996950"/>
+            <wp:effectExtent l="0" t="0" r="0" b="0"/>
+            <wp:docPr id="8" name="Picture 8"/>
+            <wp:cNvGraphicFramePr>
+              <a:graphicFrameLocks xmlns:a="http://schemas.openxmlformats.org/drawingml/2006/main" noChangeAspect="1"/>
+            </wp:cNvGraphicFramePr>
+            <a:graphic xmlns:a="http://schemas.openxmlformats.org/drawingml/2006/main">
+              <a:graphicData uri="http://schemas.openxmlformats.org/drawingml/2006/picture">
+                <pic:pic xmlns:pic="http://schemas.openxmlformats.org/drawingml/2006/picture">
+                  <pic:nvPicPr>
+                    <pic:cNvPr id="1" name=""/>
+                    <pic:cNvPicPr/>
+                  </pic:nvPicPr>
+                  <pic:blipFill>
+                    <a:blip r:embed="rId24"/>
+                    <a:stretch>
+                      <a:fillRect/>
+                    </a:stretch>
+                  </pic:blipFill>
+                  <pic:spPr>
+                    <a:xfrm>
+                      <a:off x="0" y="0"/>
+                      <a:ext cx="5943600" cy="996950"/>
+                    </a:xfrm>
+                    <a:prstGeom prst="rect">
+                      <a:avLst/>
+                    </a:prstGeom>
+                  </pic:spPr>
+                </pic:pic>
+              </a:graphicData>
+            </a:graphic>
+          </wp:inline>
+        </w:drawing>
+      </w:r>
+    </w:p>
+    <w:p>
+      <w:pPr>
+        <w:pStyle w:val="ListBullet"/>
+        <w:tabs>
+          <w:tab w:val="clear" w:pos="360"/>
+          <w:tab w:val="num" w:pos="720"/>
+        </w:tabs>
+        <w:ind w:left="720"/>
+      </w:pPr>
+      <w:r>
+        <w:rPr>
+          <w:noProof/>
+        </w:rPr>
+        <w:drawing>
+          <wp:inline distT="0" distB="0" distL="0" distR="0" wp14:anchorId="51C75CEE" wp14:editId="3B38E3D0">
+            <wp:extent cx="1104900" cy="209550"/>
+            <wp:effectExtent l="0" t="0" r="0" b="0"/>
+            <wp:docPr id="9" name="Picture 9"/>
+            <wp:cNvGraphicFramePr>
+              <a:graphicFrameLocks xmlns:a="http://schemas.openxmlformats.org/drawingml/2006/main" noChangeAspect="1"/>
+            </wp:cNvGraphicFramePr>
+            <a:graphic xmlns:a="http://schemas.openxmlformats.org/drawingml/2006/main">
+              <a:graphicData uri="http://schemas.openxmlformats.org/drawingml/2006/picture">
+                <pic:pic xmlns:pic="http://schemas.openxmlformats.org/drawingml/2006/picture">
+                  <pic:nvPicPr>
+                    <pic:cNvPr id="1" name=""/>
+                    <pic:cNvPicPr/>
+                  </pic:nvPicPr>
+                  <pic:blipFill>
+                    <a:blip r:embed="rId25"/>
+                    <a:stretch>
+                      <a:fillRect/>
+                    </a:stretch>
+                  </pic:blipFill>
+                  <pic:spPr>
+                    <a:xfrm>
+                      <a:off x="0" y="0"/>
+                      <a:ext cx="1104900" cy="209550"/>
+                    </a:xfrm>
+                    <a:prstGeom prst="rect">
+                      <a:avLst/>
+                    </a:prstGeom>
+                  </pic:spPr>
+                </pic:pic>
+              </a:graphicData>
+            </a:graphic>
+          </wp:inline>
+        </w:drawing>
+      </w:r>
     </w:p>
     <w:p>
       <w:pPr>
@@ -3293,6 +4790,2029 @@
           <w:u w:val="single"/>
         </w:rPr>
         <w:t>Ceiling Analysis: What Part of the Pipeline to Work on Next</w:t>
+      </w:r>
+    </w:p>
+    <w:p>
+      <w:pPr>
+        <w:pStyle w:val="ListBullet"/>
+        <w:numPr>
+          <w:ilvl w:val="0"/>
+          <w:numId w:val="0"/>
+        </w:numPr>
+        <w:jc w:val="center"/>
+        <w:rPr>
+          <w:b/>
+          <w:u w:val="single"/>
+        </w:rPr>
+      </w:pPr>
+    </w:p>
+    <w:p>
+      <w:pPr>
+        <w:pStyle w:val="ListBullet"/>
+      </w:pPr>
+      <w:r>
+        <w:t>In earlier videos,</w:t>
+      </w:r>
+    </w:p>
+    <w:p>
+      <w:pPr>
+        <w:pStyle w:val="ListBullet"/>
+      </w:pPr>
+      <w:r>
+        <w:t xml:space="preserve">I've said over </w:t>
+      </w:r>
+      <w:r>
+        <w:t>+</w:t>
+      </w:r>
+      <w:r>
+        <w:t xml:space="preserve"> over that, when you're developing a </w:t>
+      </w:r>
+      <w:r>
+        <w:t>ML</w:t>
+      </w:r>
+    </w:p>
+    <w:p>
+      <w:pPr>
+        <w:pStyle w:val="ListBullet"/>
+      </w:pPr>
+      <w:r>
+        <w:t>system, one of the most valuable resources is your time as the developer,</w:t>
+      </w:r>
+    </w:p>
+    <w:p>
+      <w:pPr>
+        <w:pStyle w:val="ListBullet"/>
+      </w:pPr>
+      <w:r>
+        <w:t>in terms of picking what to work on next. Or, if you have a team of developers or a team of engineers working together</w:t>
+      </w:r>
+    </w:p>
+    <w:p>
+      <w:pPr>
+        <w:pStyle w:val="ListBullet"/>
+      </w:pPr>
+      <w:r>
+        <w:t xml:space="preserve">on a </w:t>
+      </w:r>
+      <w:r>
+        <w:t>ML</w:t>
+      </w:r>
+      <w:r>
+        <w:t xml:space="preserve"> system. Again, one of the most valuable resources</w:t>
+      </w:r>
+    </w:p>
+    <w:p>
+      <w:pPr>
+        <w:pStyle w:val="ListBullet"/>
+      </w:pPr>
+      <w:r>
+        <w:t xml:space="preserve">is the time of the engineers or the developers working on the system. </w:t>
+      </w:r>
+      <w:r>
+        <w:t>+</w:t>
+      </w:r>
+      <w:r>
+        <w:t xml:space="preserve"> what you really want</w:t>
+      </w:r>
+    </w:p>
+    <w:p>
+      <w:pPr>
+        <w:pStyle w:val="ListBullet"/>
+      </w:pPr>
+      <w:r>
+        <w:t xml:space="preserve">to avoid is </w:t>
+      </w:r>
+      <w:bookmarkStart w:id="0" w:name="_GoBack"/>
+      <w:bookmarkEnd w:id="0"/>
+      <w:r>
+        <w:t>that you or your colleagues your friends spend a lot</w:t>
+      </w:r>
+    </w:p>
+    <w:p>
+      <w:pPr>
+        <w:pStyle w:val="ListBullet"/>
+      </w:pPr>
+      <w:r>
+        <w:t>of time working on some component. Only to realize after weeks or</w:t>
+      </w:r>
+    </w:p>
+    <w:p>
+      <w:pPr>
+        <w:pStyle w:val="ListBullet"/>
+      </w:pPr>
+      <w:r>
+        <w:t>months of time spent, that all that worked just doesn't make a huge difference on</w:t>
+      </w:r>
+    </w:p>
+    <w:p>
+      <w:pPr>
+        <w:pStyle w:val="ListBullet"/>
+      </w:pPr>
+      <w:r>
+        <w:t>the performance of the final system. In this video what I'd like to do is</w:t>
+      </w:r>
+    </w:p>
+    <w:p>
+      <w:pPr>
+        <w:pStyle w:val="ListBullet"/>
+      </w:pPr>
+      <w:r>
+        <w:t>something called ceiling analysis. When you're the team working on</w:t>
+      </w:r>
+    </w:p>
+    <w:p>
+      <w:pPr>
+        <w:pStyle w:val="ListBullet"/>
+      </w:pPr>
+      <w:r>
+        <w:t>the pipeline machine on your system, this can sometimes give you a very</w:t>
+      </w:r>
+    </w:p>
+    <w:p>
+      <w:pPr>
+        <w:pStyle w:val="ListBullet"/>
+      </w:pPr>
+      <w:r>
+        <w:t>strong signal, a very strong guidance on what parts of the pipeline might be</w:t>
+      </w:r>
+    </w:p>
+    <w:p>
+      <w:pPr>
+        <w:pStyle w:val="ListBullet"/>
+      </w:pPr>
+      <w:r>
+        <w:t>the best use of your time to work on. To talk about ceiling analysis I'm</w:t>
+      </w:r>
+    </w:p>
+    <w:p>
+      <w:pPr>
+        <w:pStyle w:val="ListBullet"/>
+      </w:pPr>
+      <w:r>
+        <w:t xml:space="preserve">going to keep on using the example of the photo OCR pipeline. </w:t>
+      </w:r>
+      <w:r>
+        <w:t>+</w:t>
+      </w:r>
+      <w:r>
+        <w:t xml:space="preserve"> see right here each of these boxes,</w:t>
+      </w:r>
+    </w:p>
+    <w:p>
+      <w:pPr>
+        <w:pStyle w:val="ListBullet"/>
+      </w:pPr>
+      <w:r>
+        <w:t>text detection, character segmentation, character recognition, each of these boxes can have even</w:t>
+      </w:r>
+    </w:p>
+    <w:p>
+      <w:pPr>
+        <w:pStyle w:val="ListBullet"/>
+      </w:pPr>
+      <w:r>
+        <w:t>a small engineering team working on it. Or maybe the entire system is</w:t>
+      </w:r>
+    </w:p>
+    <w:p>
+      <w:pPr>
+        <w:pStyle w:val="ListBullet"/>
+      </w:pPr>
+      <w:r>
+        <w:t>just built by you, either way. But the question is where</w:t>
+      </w:r>
+    </w:p>
+    <w:p>
+      <w:pPr>
+        <w:pStyle w:val="ListBullet"/>
+      </w:pPr>
+      <w:r>
+        <w:t>should you allocate resources? Which of these boxes is most worth</w:t>
+      </w:r>
+    </w:p>
+    <w:p>
+      <w:pPr>
+        <w:pStyle w:val="ListBullet"/>
+      </w:pPr>
+      <w:r>
+        <w:t>your effort of trying to improve the performance of. In order to explain the idea</w:t>
+      </w:r>
+    </w:p>
+    <w:p>
+      <w:pPr>
+        <w:pStyle w:val="ListBullet"/>
+      </w:pPr>
+      <w:r>
+        <w:t>of ceiling analysis, I'm going to keep using the example</w:t>
+      </w:r>
+    </w:p>
+    <w:p>
+      <w:pPr>
+        <w:pStyle w:val="ListBullet"/>
+      </w:pPr>
+      <w:r>
+        <w:t>of our photo OCR pipeline. As I mentioned earlier, each of these</w:t>
+      </w:r>
+    </w:p>
+    <w:p>
+      <w:pPr>
+        <w:pStyle w:val="ListBullet"/>
+      </w:pPr>
+      <w:r>
+        <w:t xml:space="preserve">boxes here, each of these machines </w:t>
+      </w:r>
+      <w:r>
+        <w:t>+</w:t>
+      </w:r>
+      <w:r>
+        <w:t xml:space="preserve"> components could be the work of</w:t>
+      </w:r>
+    </w:p>
+    <w:p>
+      <w:pPr>
+        <w:pStyle w:val="ListBullet"/>
+      </w:pPr>
+      <w:r>
+        <w:t>a small team of engineers, or the whole system could be</w:t>
+      </w:r>
+    </w:p>
+    <w:p>
+      <w:pPr>
+        <w:pStyle w:val="ListBullet"/>
+      </w:pPr>
+      <w:r>
+        <w:t>built by just one person. But the question is, where should</w:t>
+      </w:r>
+    </w:p>
+    <w:p>
+      <w:pPr>
+        <w:pStyle w:val="ListBullet"/>
+      </w:pPr>
+      <w:r>
+        <w:t>you allocate scarce resources? That is, which of these components, which</w:t>
+      </w:r>
+    </w:p>
+    <w:p>
+      <w:pPr>
+        <w:pStyle w:val="ListBullet"/>
+      </w:pPr>
+      <w:r>
+        <w:t>one or two or maybe all three of these components is most worth your time,</w:t>
+      </w:r>
+    </w:p>
+    <w:p>
+      <w:pPr>
+        <w:pStyle w:val="ListBullet"/>
+      </w:pPr>
+      <w:r>
+        <w:t>to try to improve the performance of. So here's the idea of ceiling analysis. As in the development process for</w:t>
+      </w:r>
+    </w:p>
+    <w:p>
+      <w:pPr>
+        <w:pStyle w:val="ListBullet"/>
+      </w:pPr>
+      <w:r>
+        <w:t xml:space="preserve">other </w:t>
+      </w:r>
+      <w:r>
+        <w:t>ML</w:t>
+      </w:r>
+      <w:r>
+        <w:t xml:space="preserve"> systems as well, in order to make decisions on what</w:t>
+      </w:r>
+    </w:p>
+    <w:p>
+      <w:pPr>
+        <w:pStyle w:val="ListBullet"/>
+      </w:pPr>
+      <w:r>
+        <w:lastRenderedPageBreak/>
+        <w:t>to do for developing the system is going to be very helpful to have a single</w:t>
+      </w:r>
+    </w:p>
+    <w:p>
+      <w:pPr>
+        <w:pStyle w:val="ListBullet"/>
+      </w:pPr>
+      <w:r>
+        <w:t>rolled number evaluation metric for this learning system. So let's say we pick</w:t>
+      </w:r>
+    </w:p>
+    <w:p>
+      <w:pPr>
+        <w:pStyle w:val="ListBullet"/>
+      </w:pPr>
+      <w:r>
+        <w:t>character level accuracy. So if you're given a test set image,</w:t>
+      </w:r>
+    </w:p>
+    <w:p>
+      <w:pPr>
+        <w:pStyle w:val="ListBullet"/>
+      </w:pPr>
+      <w:r>
+        <w:t>what is the fraction of alphabets or characters in a test image</w:t>
+      </w:r>
+    </w:p>
+    <w:p>
+      <w:pPr>
+        <w:pStyle w:val="ListBullet"/>
+      </w:pPr>
+      <w:r>
+        <w:t>that we recognize correctly? Or you can pick some other single road</w:t>
+      </w:r>
+    </w:p>
+    <w:p>
+      <w:pPr>
+        <w:pStyle w:val="ListBullet"/>
+      </w:pPr>
+      <w:r>
+        <w:t>number evaluation that you could, if you want. But let's say for</w:t>
+      </w:r>
+    </w:p>
+    <w:p>
+      <w:pPr>
+        <w:pStyle w:val="ListBullet"/>
+      </w:pPr>
+      <w:r>
+        <w:t>whatever evaluation measure we pick, we find that the overall system</w:t>
+      </w:r>
+    </w:p>
+    <w:p>
+      <w:pPr>
+        <w:pStyle w:val="ListBullet"/>
+      </w:pPr>
+      <w:r>
+        <w:t>currently has 72% accuracy. So in other words,</w:t>
+      </w:r>
+    </w:p>
+    <w:p>
+      <w:pPr>
+        <w:pStyle w:val="ListBullet"/>
+      </w:pPr>
+      <w:r>
+        <w:t xml:space="preserve">we have some set of test set images. </w:t>
+      </w:r>
+      <w:r>
+        <w:t>+</w:t>
+      </w:r>
+      <w:r>
+        <w:t xml:space="preserve"> from each test set images,</w:t>
+      </w:r>
+    </w:p>
+    <w:p>
+      <w:pPr>
+        <w:pStyle w:val="ListBullet"/>
+      </w:pPr>
+      <w:r>
+        <w:t>we run it through text detection, then character segmentation,</w:t>
+      </w:r>
+    </w:p>
+    <w:p>
+      <w:pPr>
+        <w:pStyle w:val="ListBullet"/>
+      </w:pPr>
+      <w:r>
+        <w:t xml:space="preserve">then character recognition. </w:t>
+      </w:r>
+      <w:r>
+        <w:t>+</w:t>
+      </w:r>
+      <w:r>
+        <w:t xml:space="preserve"> we find that on our test set the</w:t>
+      </w:r>
+    </w:p>
+    <w:p>
+      <w:pPr>
+        <w:pStyle w:val="ListBullet"/>
+      </w:pPr>
+      <w:r>
+        <w:t>overall accuracy of the entire system was 72% on whatever metric you chose. Now here's the idea behind ceiling</w:t>
+      </w:r>
+    </w:p>
+    <w:p>
+      <w:pPr>
+        <w:pStyle w:val="ListBullet"/>
+      </w:pPr>
+      <w:r>
+        <w:t>analysis, which is that we're going to go through, let's say the first module of our</w:t>
+      </w:r>
+    </w:p>
+    <w:p>
+      <w:pPr>
+        <w:pStyle w:val="ListBullet"/>
+      </w:pPr>
+      <w:r>
+        <w:t xml:space="preserve">machinery pipeline, say text detection. </w:t>
+      </w:r>
+      <w:r>
+        <w:t>+</w:t>
+      </w:r>
+      <w:r>
+        <w:t xml:space="preserve"> what we're going to do, is we're</w:t>
+      </w:r>
+    </w:p>
+    <w:p>
+      <w:pPr>
+        <w:pStyle w:val="ListBullet"/>
+      </w:pPr>
+      <w:r>
+        <w:t xml:space="preserve">going to monkey around </w:t>
+      </w:r>
+      <w:r>
+        <w:t>w/</w:t>
+      </w:r>
+      <w:r>
+        <w:t xml:space="preserve"> the test set. We're gonna go to the test set. For every test example, which is going</w:t>
+      </w:r>
+    </w:p>
+    <w:p>
+      <w:pPr>
+        <w:pStyle w:val="ListBullet"/>
+      </w:pPr>
+      <w:r>
+        <w:t>to provide it the correct text detection outputs, so in other words, we're going to</w:t>
+      </w:r>
+    </w:p>
+    <w:p>
+      <w:pPr>
+        <w:pStyle w:val="ListBullet"/>
+      </w:pPr>
+      <w:r>
+        <w:t xml:space="preserve">go to the test set </w:t>
+      </w:r>
+      <w:r>
+        <w:t>+</w:t>
+      </w:r>
+      <w:r>
+        <w:t xml:space="preserve"> just manually tell the algorithm where the text is</w:t>
+      </w:r>
+    </w:p>
+    <w:p>
+      <w:pPr>
+        <w:pStyle w:val="ListBullet"/>
+      </w:pPr>
+      <w:r>
+        <w:t>in each of the test examples. So in other words gonna simulate</w:t>
+      </w:r>
+    </w:p>
+    <w:p>
+      <w:pPr>
+        <w:pStyle w:val="ListBullet"/>
+      </w:pPr>
+      <w:r>
+        <w:t xml:space="preserve">what happens if you have a text detection system </w:t>
+      </w:r>
+      <w:r>
+        <w:t>w/</w:t>
+      </w:r>
+    </w:p>
+    <w:p>
+      <w:pPr>
+        <w:pStyle w:val="ListBullet"/>
+      </w:pPr>
+      <w:r>
+        <w:t xml:space="preserve">a hundred percent accuracy, for the purpose of detecting text in an image. </w:t>
+      </w:r>
+      <w:r>
+        <w:t>+</w:t>
+      </w:r>
+      <w:r>
+        <w:t xml:space="preserve"> really the way you do</w:t>
+      </w:r>
+    </w:p>
+    <w:p>
+      <w:pPr>
+        <w:pStyle w:val="ListBullet"/>
+      </w:pPr>
+      <w:r>
+        <w:t>that's pretty simple, right? Instead of letting your learning</w:t>
+      </w:r>
+    </w:p>
+    <w:p>
+      <w:pPr>
+        <w:pStyle w:val="ListBullet"/>
+      </w:pPr>
+      <w:r>
+        <w:t xml:space="preserve">algorhtim detect the text in the images. You wouldn't say go to the images </w:t>
+      </w:r>
+      <w:r>
+        <w:t>+</w:t>
+      </w:r>
+      <w:r>
+        <w:t xml:space="preserve"> just manually label what is the location</w:t>
+      </w:r>
+    </w:p>
+    <w:p>
+      <w:pPr>
+        <w:pStyle w:val="ListBullet"/>
+      </w:pPr>
+      <w:r>
+        <w:t xml:space="preserve">of the text in my test set image. </w:t>
+      </w:r>
+      <w:r>
+        <w:t>+</w:t>
+      </w:r>
+      <w:r>
+        <w:t xml:space="preserve"> you would then let these correct or let these ground truth labels of where</w:t>
+      </w:r>
+    </w:p>
+    <w:p>
+      <w:pPr>
+        <w:pStyle w:val="ListBullet"/>
+      </w:pPr>
+      <w:r>
+        <w:t xml:space="preserve">is the text be part of your test set. </w:t>
+      </w:r>
+      <w:r>
+        <w:t>+</w:t>
+      </w:r>
+      <w:r>
+        <w:t xml:space="preserve"> just use these ground truth</w:t>
+      </w:r>
+    </w:p>
+    <w:p>
+      <w:pPr>
+        <w:pStyle w:val="ListBullet"/>
+      </w:pPr>
+      <w:r>
+        <w:t>labels as what you feed in to the next stage of the pipeline, so</w:t>
+      </w:r>
+    </w:p>
+    <w:p>
+      <w:pPr>
+        <w:pStyle w:val="ListBullet"/>
+      </w:pPr>
+      <w:r>
+        <w:t>the character segmentation pipeline. Okay?</w:t>
+      </w:r>
+    </w:p>
+    <w:p>
+      <w:pPr>
+        <w:pStyle w:val="ListBullet"/>
+      </w:pPr>
+      <w:r>
+        <w:t>So just to say that again. By putting a checkmark over here, what I mean is I'm going to go to my test</w:t>
+      </w:r>
+    </w:p>
+    <w:p>
+      <w:pPr>
+        <w:pStyle w:val="ListBullet"/>
+      </w:pPr>
+      <w:r>
+        <w:t xml:space="preserve">set </w:t>
+      </w:r>
+      <w:r>
+        <w:t>+</w:t>
+      </w:r>
+      <w:r>
+        <w:t xml:space="preserve"> just give it the correct answers. Give it the correct labels for</w:t>
+      </w:r>
+    </w:p>
+    <w:p>
+      <w:pPr>
+        <w:pStyle w:val="ListBullet"/>
+      </w:pPr>
+      <w:r>
+        <w:t>the text detection part of the pipeline. So that as if I have a perfect test</w:t>
+      </w:r>
+    </w:p>
+    <w:p>
+      <w:pPr>
+        <w:pStyle w:val="ListBullet"/>
+      </w:pPr>
+      <w:r>
+        <w:t>detection system on my test set. What we need to do then is run this</w:t>
+      </w:r>
+    </w:p>
+    <w:p>
+      <w:pPr>
+        <w:pStyle w:val="ListBullet"/>
+      </w:pPr>
+      <w:r>
+        <w:t xml:space="preserve">data through the rest of the pipeline. Through character segmentation </w:t>
+      </w:r>
+      <w:r>
+        <w:t>+</w:t>
+      </w:r>
+    </w:p>
+    <w:p>
+      <w:pPr>
+        <w:pStyle w:val="ListBullet"/>
+      </w:pPr>
+      <w:r>
+        <w:t xml:space="preserve">character recognition. </w:t>
+      </w:r>
+      <w:r>
+        <w:t>+</w:t>
+      </w:r>
+      <w:r>
+        <w:t xml:space="preserve"> then use the same</w:t>
+      </w:r>
+    </w:p>
+    <w:p>
+      <w:pPr>
+        <w:pStyle w:val="ListBullet"/>
+      </w:pPr>
+      <w:r>
+        <w:t>evaluation metric as before, to measure what was the overall</w:t>
+      </w:r>
+    </w:p>
+    <w:p>
+      <w:pPr>
+        <w:pStyle w:val="ListBullet"/>
+      </w:pPr>
+      <w:r>
+        <w:t xml:space="preserve">accuracy of the entire system. </w:t>
+      </w:r>
+      <w:r>
+        <w:t>+</w:t>
+      </w:r>
+      <w:r>
+        <w:t xml:space="preserve"> </w:t>
+      </w:r>
+      <w:r>
+        <w:t>w/</w:t>
+      </w:r>
+      <w:r>
+        <w:t xml:space="preserve"> perfect text detection,</w:t>
+      </w:r>
+    </w:p>
+    <w:p>
+      <w:pPr>
+        <w:pStyle w:val="ListBullet"/>
+      </w:pPr>
+      <w:r>
+        <w:t xml:space="preserve">hopefully the performance will go up. </w:t>
+      </w:r>
+      <w:r>
+        <w:t>+</w:t>
+      </w:r>
+      <w:r>
+        <w:t xml:space="preserve"> in this example, it goes up by by 89%. </w:t>
+      </w:r>
+      <w:r>
+        <w:t>+</w:t>
+      </w:r>
+      <w:r>
+        <w:t xml:space="preserve"> then we're gonna keep going, let's</w:t>
+      </w:r>
+    </w:p>
+    <w:p>
+      <w:pPr>
+        <w:pStyle w:val="ListBullet"/>
+      </w:pPr>
+      <w:r>
+        <w:t>got o the next stage of the pipeline, so character segmentation. So again, I'm gonna go to my test set,</w:t>
+      </w:r>
+    </w:p>
+    <w:p>
+      <w:pPr>
+        <w:pStyle w:val="ListBullet"/>
+      </w:pPr>
+      <w:r>
+        <w:t>+</w:t>
+      </w:r>
+      <w:r>
+        <w:t xml:space="preserve"> now I'm going to give it the correct text detection output </w:t>
+      </w:r>
+      <w:r>
+        <w:t>+</w:t>
+      </w:r>
+      <w:r>
+        <w:t xml:space="preserve"> give it</w:t>
+      </w:r>
+    </w:p>
+    <w:p>
+      <w:pPr>
+        <w:pStyle w:val="ListBullet"/>
+      </w:pPr>
+      <w:r>
+        <w:lastRenderedPageBreak/>
+        <w:t xml:space="preserve">the correct character segmentation output. So go to the test set </w:t>
+      </w:r>
+      <w:r>
+        <w:t>+</w:t>
+      </w:r>
+      <w:r>
+        <w:t xml:space="preserve"> manually label</w:t>
+      </w:r>
+    </w:p>
+    <w:p>
+      <w:pPr>
+        <w:pStyle w:val="ListBullet"/>
+      </w:pPr>
+      <w:r>
+        <w:t>the correct segmentations of the text into individual characters,</w:t>
+      </w:r>
+    </w:p>
+    <w:p>
+      <w:pPr>
+        <w:pStyle w:val="ListBullet"/>
+      </w:pPr>
+      <w:r>
+        <w:t>+</w:t>
+      </w:r>
+      <w:r>
+        <w:t xml:space="preserve"> see how much that helps. </w:t>
+      </w:r>
+      <w:r>
+        <w:t>+</w:t>
+      </w:r>
+      <w:r>
+        <w:t xml:space="preserve"> let's say it goes up to 90%</w:t>
+      </w:r>
+    </w:p>
+    <w:p>
+      <w:pPr>
+        <w:pStyle w:val="ListBullet"/>
+      </w:pPr>
+      <w:r>
+        <w:t>accuracy for the overall system. Right? So as always the accuracy</w:t>
+      </w:r>
+    </w:p>
+    <w:p>
+      <w:pPr>
+        <w:pStyle w:val="ListBullet"/>
+      </w:pPr>
+      <w:r>
+        <w:t>of the overall system. So is whatever the final output of</w:t>
+      </w:r>
+    </w:p>
+    <w:p>
+      <w:pPr>
+        <w:pStyle w:val="ListBullet"/>
+      </w:pPr>
+      <w:r>
+        <w:t>the character recognition system is. Whatever the final output</w:t>
+      </w:r>
+    </w:p>
+    <w:p>
+      <w:pPr>
+        <w:pStyle w:val="ListBullet"/>
+      </w:pPr>
+      <w:r>
+        <w:t xml:space="preserve">of the overall pipeline, is going to measure the accuracy of that. </w:t>
+      </w:r>
+      <w:r>
+        <w:t>+</w:t>
+      </w:r>
+      <w:r>
+        <w:t xml:space="preserve"> finally I'm going to build a character</w:t>
+      </w:r>
+    </w:p>
+    <w:p>
+      <w:pPr>
+        <w:pStyle w:val="ListBullet"/>
+      </w:pPr>
+      <w:r>
+        <w:t xml:space="preserve">recognition system </w:t>
+      </w:r>
+      <w:r>
+        <w:t>+</w:t>
+      </w:r>
+      <w:r>
+        <w:t xml:space="preserve"> give that correct labels as well, </w:t>
+      </w:r>
+      <w:r>
+        <w:t>+</w:t>
+      </w:r>
+      <w:r>
+        <w:t xml:space="preserve"> if I do that too then</w:t>
+      </w:r>
+    </w:p>
+    <w:p>
+      <w:pPr>
+        <w:pStyle w:val="ListBullet"/>
+      </w:pPr>
+      <w:r>
+        <w:t>no surprise I should get 100% accuracy. Now the nice thing about having done this</w:t>
+      </w:r>
+    </w:p>
+    <w:p>
+      <w:pPr>
+        <w:pStyle w:val="ListBullet"/>
+      </w:pPr>
+      <w:r>
+        <w:t>analysis is, we can now understand what is the upside potential of improving</w:t>
+      </w:r>
+    </w:p>
+    <w:p>
+      <w:pPr>
+        <w:pStyle w:val="ListBullet"/>
+      </w:pPr>
+      <w:r>
+        <w:t>each of these components? So we see that if we get</w:t>
+      </w:r>
+    </w:p>
+    <w:p>
+      <w:pPr>
+        <w:pStyle w:val="ListBullet"/>
+      </w:pPr>
+      <w:r>
+        <w:t>perfect text detection, our performance went up from 72 to 89%. So that's a 17% performance gain. So this means that if we take our current</w:t>
+      </w:r>
+    </w:p>
+    <w:p>
+      <w:pPr>
+        <w:pStyle w:val="ListBullet"/>
+      </w:pPr>
+      <w:r>
+        <w:t>system we spend a lot of time improving text detection, that means that we could potentially</w:t>
+      </w:r>
+    </w:p>
+    <w:p>
+      <w:pPr>
+        <w:pStyle w:val="ListBullet"/>
+      </w:pPr>
+      <w:r>
+        <w:t>improve our system's performance by 17%. It seems like it's well worth our while. Whereas in contrast, when going from text detection when we</w:t>
+      </w:r>
+    </w:p>
+    <w:p>
+      <w:pPr>
+        <w:pStyle w:val="ListBullet"/>
+      </w:pPr>
+      <w:r>
+        <w:t>gave it perfect character segmentation, performance went up only by 1%, so</w:t>
+      </w:r>
+    </w:p>
+    <w:p>
+      <w:pPr>
+        <w:pStyle w:val="ListBullet"/>
+      </w:pPr>
+      <w:r>
+        <w:t>that's a more sobering message. It means that no matter how much time</w:t>
+      </w:r>
+    </w:p>
+    <w:p>
+      <w:pPr>
+        <w:pStyle w:val="ListBullet"/>
+      </w:pPr>
+      <w:r>
+        <w:t>you spend on character segmentation. Maybe the upside potential is going to be</w:t>
+      </w:r>
+    </w:p>
+    <w:p>
+      <w:pPr>
+        <w:pStyle w:val="ListBullet"/>
+      </w:pPr>
+      <w:r>
+        <w:t xml:space="preserve">pretty small, </w:t>
+      </w:r>
+      <w:r>
+        <w:t>+</w:t>
+      </w:r>
+      <w:r>
+        <w:t xml:space="preserve"> maybe you do not want to have a large team of engineers</w:t>
+      </w:r>
+    </w:p>
+    <w:p>
+      <w:pPr>
+        <w:pStyle w:val="ListBullet"/>
+      </w:pPr>
+      <w:r>
+        <w:t>working on character segmentation. This sort of analysis shows that even</w:t>
+      </w:r>
+    </w:p>
+    <w:p>
+      <w:pPr>
+        <w:pStyle w:val="ListBullet"/>
+      </w:pPr>
+      <w:r>
+        <w:t>when you give it the perfect character segmentation, you performance</w:t>
+      </w:r>
+    </w:p>
+    <w:p>
+      <w:pPr>
+        <w:pStyle w:val="ListBullet"/>
+      </w:pPr>
+      <w:r>
+        <w:t>goes up by only one percent. That really estimates what is the ceiling,</w:t>
+      </w:r>
+    </w:p>
+    <w:p>
+      <w:pPr>
+        <w:pStyle w:val="ListBullet"/>
+      </w:pPr>
+      <w:r>
+        <w:t>or what is an upper bound on how much you can improve the performance of your system</w:t>
+      </w:r>
+    </w:p>
+    <w:p>
+      <w:pPr>
+        <w:pStyle w:val="ListBullet"/>
+      </w:pPr>
+      <w:r>
+        <w:t>+</w:t>
+      </w:r>
+      <w:r>
+        <w:t xml:space="preserve"> working on one of these components. </w:t>
+      </w:r>
+      <w:r>
+        <w:t>+</w:t>
+      </w:r>
+      <w:r>
+        <w:t xml:space="preserve"> finally, going from character, when we get better character recognition</w:t>
+      </w:r>
+    </w:p>
+    <w:p>
+      <w:pPr>
+        <w:pStyle w:val="ListBullet"/>
+      </w:pPr>
+      <w:r>
+        <w:t>w/</w:t>
+      </w:r>
+      <w:r>
+        <w:t xml:space="preserve"> the forms went up by ten percent. So again you can decide is ten percent</w:t>
+      </w:r>
+    </w:p>
+    <w:p>
+      <w:pPr>
+        <w:pStyle w:val="ListBullet"/>
+      </w:pPr>
+      <w:r>
+        <w:t xml:space="preserve">improvement, how much is worth your while? This tells you that maybe </w:t>
+      </w:r>
+      <w:r>
+        <w:t>w/</w:t>
+      </w:r>
+      <w:r>
+        <w:t xml:space="preserve"> more effort</w:t>
+      </w:r>
+    </w:p>
+    <w:p>
+      <w:pPr>
+        <w:pStyle w:val="ListBullet"/>
+      </w:pPr>
+      <w:r>
+        <w:t>spent on the last stage of the pipeline, you can improve the performance</w:t>
+      </w:r>
+    </w:p>
+    <w:p>
+      <w:pPr>
+        <w:pStyle w:val="ListBullet"/>
+      </w:pPr>
+      <w:r>
+        <w:t>of the systems as well. Another way of thinking about this, is that by going through these sort</w:t>
+      </w:r>
+    </w:p>
+    <w:p>
+      <w:pPr>
+        <w:pStyle w:val="ListBullet"/>
+      </w:pPr>
+      <w:r>
+        <w:t>of analysis you're trying to think about what is the upside potential of</w:t>
+      </w:r>
+    </w:p>
+    <w:p>
+      <w:pPr>
+        <w:pStyle w:val="ListBullet"/>
+      </w:pPr>
+      <w:r>
+        <w:t>improving each of these components. Or how much could you</w:t>
+      </w:r>
+    </w:p>
+    <w:p>
+      <w:pPr>
+        <w:pStyle w:val="ListBullet"/>
+      </w:pPr>
+      <w:r>
+        <w:t>possibly gain if one of these components became</w:t>
+      </w:r>
+    </w:p>
+    <w:p>
+      <w:pPr>
+        <w:pStyle w:val="ListBullet"/>
+      </w:pPr>
+      <w:r>
+        <w:t xml:space="preserve">absolutely perfect? </w:t>
+      </w:r>
+      <w:r>
+        <w:t>+</w:t>
+      </w:r>
+      <w:r>
+        <w:t xml:space="preserve"> this really places an upper bound</w:t>
+      </w:r>
+    </w:p>
+    <w:p>
+      <w:pPr>
+        <w:pStyle w:val="ListBullet"/>
+      </w:pPr>
+      <w:r>
+        <w:t>on the performance of that system. So the idea of ceiling analysis is pretty</w:t>
+      </w:r>
+    </w:p>
+    <w:p>
+      <w:pPr>
+        <w:pStyle w:val="ListBullet"/>
+      </w:pPr>
+      <w:r>
+        <w:t xml:space="preserve">important, let me just answer this idea again but </w:t>
+      </w:r>
+      <w:r>
+        <w:t>w/</w:t>
+      </w:r>
+      <w:r>
+        <w:t xml:space="preserve"> a different example but</w:t>
+      </w:r>
+    </w:p>
+    <w:p>
+      <w:pPr>
+        <w:pStyle w:val="ListBullet"/>
+      </w:pPr>
+      <w:r>
+        <w:t>more complex one. Let's say that you want to do</w:t>
+      </w:r>
+    </w:p>
+    <w:p>
+      <w:pPr>
+        <w:pStyle w:val="ListBullet"/>
+      </w:pPr>
+      <w:r>
+        <w:t xml:space="preserve">face recognition from images. You want to look at the picture </w:t>
+      </w:r>
+      <w:r>
+        <w:t>+</w:t>
+      </w:r>
+    </w:p>
+    <w:p>
+      <w:pPr>
+        <w:pStyle w:val="ListBullet"/>
+      </w:pPr>
+      <w:r>
+        <w:t>recognize whether or not the person in this picture is</w:t>
+      </w:r>
+    </w:p>
+    <w:p>
+      <w:pPr>
+        <w:pStyle w:val="ListBullet"/>
+      </w:pPr>
+      <w:r>
+        <w:t xml:space="preserve">a particular friend of yours, </w:t>
+      </w:r>
+      <w:r>
+        <w:t>+</w:t>
+      </w:r>
+      <w:r>
+        <w:t xml:space="preserve"> try to recognize the person</w:t>
+      </w:r>
+    </w:p>
+    <w:p>
+      <w:pPr>
+        <w:pStyle w:val="ListBullet"/>
+      </w:pPr>
+      <w:r>
+        <w:t>Shown in this image. This is a slightly artificial example, this isn't actually how face</w:t>
+      </w:r>
+    </w:p>
+    <w:p>
+      <w:pPr>
+        <w:pStyle w:val="ListBullet"/>
+      </w:pPr>
+      <w:r>
+        <w:t>recognition is done in practice. But we're going to set for an example,</w:t>
+      </w:r>
+    </w:p>
+    <w:p>
+      <w:pPr>
+        <w:pStyle w:val="ListBullet"/>
+      </w:pPr>
+      <w:r>
+        <w:lastRenderedPageBreak/>
+        <w:t>what a pipeline might look like to give you another example of how</w:t>
+      </w:r>
+    </w:p>
+    <w:p>
+      <w:pPr>
+        <w:pStyle w:val="ListBullet"/>
+      </w:pPr>
+      <w:r>
+        <w:t xml:space="preserve">a ceiling analysis process might look. So we have a camera image, </w:t>
+      </w:r>
+      <w:r>
+        <w:t>+</w:t>
+      </w:r>
+      <w:r>
+        <w:t xml:space="preserve"> let's say</w:t>
+      </w:r>
+    </w:p>
+    <w:p>
+      <w:pPr>
+        <w:pStyle w:val="ListBullet"/>
+      </w:pPr>
+      <w:r>
+        <w:t>that we design a pipeline as follows, the first thing you wanna do is</w:t>
+      </w:r>
+    </w:p>
+    <w:p>
+      <w:pPr>
+        <w:pStyle w:val="ListBullet"/>
+      </w:pPr>
+      <w:r>
+        <w:t>pre-processing of the image. So let's take this image like we</w:t>
+      </w:r>
+    </w:p>
+    <w:p>
+      <w:pPr>
+        <w:pStyle w:val="ListBullet"/>
+      </w:pPr>
+      <w:r>
+        <w:t xml:space="preserve">have shown on the upper right, </w:t>
+      </w:r>
+      <w:r>
+        <w:t>+</w:t>
+      </w:r>
+      <w:r>
+        <w:t xml:space="preserve"> let's say we want to</w:t>
+      </w:r>
+    </w:p>
+    <w:p>
+      <w:pPr>
+        <w:pStyle w:val="ListBullet"/>
+      </w:pPr>
+      <w:r>
+        <w:t xml:space="preserve">remove the background. So do pre-processing </w:t>
+      </w:r>
+      <w:r>
+        <w:t>+</w:t>
+      </w:r>
+    </w:p>
+    <w:p>
+      <w:pPr>
+        <w:pStyle w:val="ListBullet"/>
+      </w:pPr>
+      <w:r>
+        <w:t>the background disappears. Next we want to say detect</w:t>
+      </w:r>
+    </w:p>
+    <w:p>
+      <w:pPr>
+        <w:pStyle w:val="ListBullet"/>
+      </w:pPr>
+      <w:r>
+        <w:t>the face of the person, that's usually done on the learning So we'll run a sliding Windows crossfire</w:t>
+      </w:r>
+    </w:p>
+    <w:p>
+      <w:pPr>
+        <w:pStyle w:val="ListBullet"/>
+      </w:pPr>
+      <w:r>
+        <w:t>to draw a box around a person's face. Having detected the face, it turns out</w:t>
+      </w:r>
+    </w:p>
+    <w:p>
+      <w:pPr>
+        <w:pStyle w:val="ListBullet"/>
+      </w:pPr>
+      <w:r>
+        <w:t>that if you want to recognize people, it turns out that the eyes</w:t>
+      </w:r>
+    </w:p>
+    <w:p>
+      <w:pPr>
+        <w:pStyle w:val="ListBullet"/>
+      </w:pPr>
+      <w:r>
+        <w:t>is a highly useful cue. We actually are, in terms of recognizing</w:t>
+      </w:r>
+    </w:p>
+    <w:p>
+      <w:pPr>
+        <w:pStyle w:val="ListBullet"/>
+      </w:pPr>
+      <w:r>
+        <w:t>your friends the appearance of their eyes is actually one of the most</w:t>
+      </w:r>
+    </w:p>
+    <w:p>
+      <w:pPr>
+        <w:pStyle w:val="ListBullet"/>
+      </w:pPr>
+      <w:r>
+        <w:t>important cues that you use. So lets run another crossfire to</w:t>
+      </w:r>
+    </w:p>
+    <w:p>
+      <w:pPr>
+        <w:pStyle w:val="ListBullet"/>
+      </w:pPr>
+      <w:r>
+        <w:t xml:space="preserve">detect the eyes of the person. So the segment of the eyes </w:t>
+      </w:r>
+      <w:r>
+        <w:t>+</w:t>
+      </w:r>
+      <w:r>
+        <w:t xml:space="preserve"> then since this will give us useful</w:t>
+      </w:r>
+    </w:p>
+    <w:p>
+      <w:pPr>
+        <w:pStyle w:val="ListBullet"/>
+      </w:pPr>
+      <w:r>
+        <w:t xml:space="preserve">features to recognize the person. </w:t>
+      </w:r>
+      <w:r>
+        <w:t>+</w:t>
+      </w:r>
+      <w:r>
+        <w:t xml:space="preserve"> then other parts of</w:t>
+      </w:r>
+    </w:p>
+    <w:p>
+      <w:pPr>
+        <w:pStyle w:val="ListBullet"/>
+      </w:pPr>
+      <w:r>
+        <w:t>the face of physical interest. Maybe segment of the nose,</w:t>
+      </w:r>
+    </w:p>
+    <w:p>
+      <w:pPr>
+        <w:pStyle w:val="ListBullet"/>
+      </w:pPr>
+      <w:r>
+        <w:t xml:space="preserve">segment of the mouth. </w:t>
+      </w:r>
+      <w:r>
+        <w:t>+</w:t>
+      </w:r>
+      <w:r>
+        <w:t xml:space="preserve"> then having found the eyes, the nose,</w:t>
+      </w:r>
+    </w:p>
+    <w:p>
+      <w:pPr>
+        <w:pStyle w:val="ListBullet"/>
+      </w:pPr>
+      <w:r>
+        <w:t>+</w:t>
+      </w:r>
+      <w:r>
+        <w:t xml:space="preserve"> the mouth, all of these give us useful features to maybe feed into</w:t>
+      </w:r>
+    </w:p>
+    <w:p>
+      <w:pPr>
+        <w:pStyle w:val="ListBullet"/>
+      </w:pPr>
+      <w:r>
+        <w:t xml:space="preserve">a logistic regression classifier. </w:t>
+      </w:r>
+      <w:r>
+        <w:t>+</w:t>
+      </w:r>
+      <w:r>
+        <w:t xml:space="preserve"> there's a job </w:t>
+      </w:r>
+      <w:r>
+        <w:t>w/</w:t>
+      </w:r>
+      <w:r>
+        <w:t xml:space="preserve"> a cost priority,</w:t>
+      </w:r>
+    </w:p>
+    <w:p>
+      <w:pPr>
+        <w:pStyle w:val="ListBullet"/>
+      </w:pPr>
+      <w:r>
+        <w:t>they'd give us the overall label, to find the label for who we think</w:t>
+      </w:r>
+    </w:p>
+    <w:p>
+      <w:pPr>
+        <w:pStyle w:val="ListBullet"/>
+      </w:pPr>
+      <w:r>
+        <w:t>is the identity of this person. So this is a kind of complicated pipeline,</w:t>
+      </w:r>
+    </w:p>
+    <w:p>
+      <w:pPr>
+        <w:pStyle w:val="ListBullet"/>
+      </w:pPr>
+      <w:r>
+        <w:t>it's actually probably more complicated than you should be using if you actually</w:t>
+      </w:r>
+    </w:p>
+    <w:p>
+      <w:pPr>
+        <w:pStyle w:val="ListBullet"/>
+      </w:pPr>
+      <w:r>
+        <w:t>want to recognize people, but there's an illustrative example that's useful</w:t>
+      </w:r>
+    </w:p>
+    <w:p>
+      <w:pPr>
+        <w:pStyle w:val="ListBullet"/>
+      </w:pPr>
+      <w:r>
+        <w:t>to think about for ceiling analysis. So how do you go through ceiling</w:t>
+      </w:r>
+    </w:p>
+    <w:p>
+      <w:pPr>
+        <w:pStyle w:val="ListBullet"/>
+      </w:pPr>
+      <w:r>
+        <w:t>analysis for this pipeline. Well se step through these</w:t>
+      </w:r>
+    </w:p>
+    <w:p>
+      <w:pPr>
+        <w:pStyle w:val="ListBullet"/>
+      </w:pPr>
+      <w:r>
+        <w:t>pieces one at a time. Let's say your overall</w:t>
+      </w:r>
+    </w:p>
+    <w:p>
+      <w:pPr>
+        <w:pStyle w:val="ListBullet"/>
+      </w:pPr>
+      <w:r>
+        <w:t>system has 85% accuracy. The first thing I do is</w:t>
+      </w:r>
+    </w:p>
+    <w:p>
+      <w:pPr>
+        <w:pStyle w:val="ListBullet"/>
+      </w:pPr>
+      <w:r>
+        <w:t xml:space="preserve">go to my test set </w:t>
+      </w:r>
+      <w:r>
+        <w:t>+</w:t>
+      </w:r>
+      <w:r>
+        <w:t xml:space="preserve"> manually give it the full</w:t>
+      </w:r>
+    </w:p>
+    <w:p>
+      <w:pPr>
+        <w:pStyle w:val="ListBullet"/>
+      </w:pPr>
+      <w:r>
+        <w:t xml:space="preserve">background segmentation. So manually go to the test set. </w:t>
+      </w:r>
+      <w:r>
+        <w:t>+</w:t>
+      </w:r>
+      <w:r>
+        <w:t xml:space="preserve"> use Photoshop or something to just</w:t>
+      </w:r>
+    </w:p>
+    <w:p>
+      <w:pPr>
+        <w:pStyle w:val="ListBullet"/>
+      </w:pPr>
+      <w:r>
+        <w:t xml:space="preserve">tell it where's the background </w:t>
+      </w:r>
+      <w:r>
+        <w:t>+</w:t>
+      </w:r>
+      <w:r>
+        <w:t xml:space="preserve"> just manually remove the graph background,</w:t>
+      </w:r>
+    </w:p>
+    <w:p>
+      <w:pPr>
+        <w:pStyle w:val="ListBullet"/>
+      </w:pPr>
+      <w:r>
+        <w:t xml:space="preserve">so this is a ground true background, </w:t>
+      </w:r>
+      <w:r>
+        <w:t>+</w:t>
+      </w:r>
+      <w:r>
+        <w:t xml:space="preserve"> see how much the accuracy changes. In this example the accuracy</w:t>
+      </w:r>
+    </w:p>
+    <w:p>
+      <w:pPr>
+        <w:pStyle w:val="ListBullet"/>
+      </w:pPr>
+      <w:r>
+        <w:t>goes up by 0.1%. So this is a strong sign that even if you</w:t>
+      </w:r>
+    </w:p>
+    <w:p>
+      <w:pPr>
+        <w:pStyle w:val="ListBullet"/>
+      </w:pPr>
+      <w:r>
+        <w:t xml:space="preserve">have perfect background segmentation, the form is, even </w:t>
+      </w:r>
+      <w:r>
+        <w:t>w/</w:t>
+      </w:r>
+      <w:r>
+        <w:t xml:space="preserve"> perfect</w:t>
+      </w:r>
+    </w:p>
+    <w:p>
+      <w:pPr>
+        <w:pStyle w:val="ListBullet"/>
+      </w:pPr>
+      <w:r>
+        <w:t>background removal the performance or your system isn't going</w:t>
+      </w:r>
+    </w:p>
+    <w:p>
+      <w:pPr>
+        <w:pStyle w:val="ListBullet"/>
+      </w:pPr>
+      <w:r>
+        <w:t>to go up that much. So it's maybe not worth a huge</w:t>
+      </w:r>
+    </w:p>
+    <w:p>
+      <w:pPr>
+        <w:pStyle w:val="ListBullet"/>
+      </w:pPr>
+      <w:r>
+        <w:t>effort to work on pre-processing on background removal. Then quickly goes to test set give</w:t>
+      </w:r>
+    </w:p>
+    <w:p>
+      <w:pPr>
+        <w:pStyle w:val="ListBullet"/>
+      </w:pPr>
+      <w:r>
+        <w:t xml:space="preserve">it the correct face detection images then again step though the eyes nose </w:t>
+      </w:r>
+      <w:r>
+        <w:t>+</w:t>
+      </w:r>
+      <w:r>
+        <w:t xml:space="preserve"> mouth segmentation in some</w:t>
+      </w:r>
+    </w:p>
+    <w:p>
+      <w:pPr>
+        <w:pStyle w:val="ListBullet"/>
+      </w:pPr>
+      <w:r>
+        <w:t>order just pick one order. Just give the correct</w:t>
+      </w:r>
+    </w:p>
+    <w:p>
+      <w:pPr>
+        <w:pStyle w:val="ListBullet"/>
+      </w:pPr>
+      <w:r>
+        <w:t>location of the eyes. Correct location in noses,</w:t>
+      </w:r>
+    </w:p>
+    <w:p>
+      <w:pPr>
+        <w:pStyle w:val="ListBullet"/>
+      </w:pPr>
+      <w:r>
+        <w:t xml:space="preserve">correct location in mouth, </w:t>
+      </w:r>
+      <w:r>
+        <w:t>+</w:t>
+      </w:r>
+      <w:r>
+        <w:t xml:space="preserve"> then finally if I just give it the correct</w:t>
+      </w:r>
+    </w:p>
+    <w:p>
+      <w:pPr>
+        <w:pStyle w:val="ListBullet"/>
+      </w:pPr>
+      <w:r>
+        <w:t xml:space="preserve">overall label I can get 100% accuracy. </w:t>
+      </w:r>
+      <w:r>
+        <w:t>+</w:t>
+      </w:r>
+      <w:r>
+        <w:t xml:space="preserve"> so as I go through the system </w:t>
+      </w:r>
+      <w:r>
+        <w:t>+</w:t>
+      </w:r>
+    </w:p>
+    <w:p>
+      <w:pPr>
+        <w:pStyle w:val="ListBullet"/>
+      </w:pPr>
+      <w:r>
+        <w:lastRenderedPageBreak/>
+        <w:t xml:space="preserve">just give more </w:t>
+      </w:r>
+      <w:r>
+        <w:t>+</w:t>
+      </w:r>
+      <w:r>
+        <w:t xml:space="preserve"> more components, the correct labels in the test set, the</w:t>
+      </w:r>
+    </w:p>
+    <w:p>
+      <w:pPr>
+        <w:pStyle w:val="ListBullet"/>
+      </w:pPr>
+      <w:r>
+        <w:t xml:space="preserve">performance of the overall system goes up </w:t>
+      </w:r>
+      <w:r>
+        <w:t>+</w:t>
+      </w:r>
+      <w:r>
+        <w:t xml:space="preserve"> you can look at how much the</w:t>
+      </w:r>
+    </w:p>
+    <w:p>
+      <w:pPr>
+        <w:pStyle w:val="ListBullet"/>
+      </w:pPr>
+      <w:r>
+        <w:t>performance went up on different steps. So from giving it</w:t>
+      </w:r>
+    </w:p>
+    <w:p>
+      <w:pPr>
+        <w:pStyle w:val="ListBullet"/>
+      </w:pPr>
+      <w:r>
+        <w:t>the perfect face detection, it looks like the overall performance</w:t>
+      </w:r>
+    </w:p>
+    <w:p>
+      <w:pPr>
+        <w:pStyle w:val="ListBullet"/>
+      </w:pPr>
+      <w:r>
+        <w:t>of the system went up by 5.9%. So that's a pretty big jump. It means that maybe it's worth quite</w:t>
+      </w:r>
+    </w:p>
+    <w:p>
+      <w:pPr>
+        <w:pStyle w:val="ListBullet"/>
+      </w:pPr>
+      <w:r>
+        <w:t xml:space="preserve">a bit effort on better face detection. Went up 4% there, it went up 1% there. 1% there, </w:t>
+      </w:r>
+      <w:r>
+        <w:t>+</w:t>
+      </w:r>
+      <w:r>
+        <w:t xml:space="preserve"> 3% there. So it looks like the components</w:t>
+      </w:r>
+    </w:p>
+    <w:p>
+      <w:pPr>
+        <w:pStyle w:val="ListBullet"/>
+      </w:pPr>
+      <w:r>
+        <w:t>that most work are while are, when I gave it perfect face</w:t>
+      </w:r>
+    </w:p>
+    <w:p>
+      <w:pPr>
+        <w:pStyle w:val="ListBullet"/>
+      </w:pPr>
+      <w:r>
+        <w:t>detection system went up by 5.9 performance when given perfect eyes</w:t>
+      </w:r>
+    </w:p>
+    <w:p>
+      <w:pPr>
+        <w:pStyle w:val="ListBullet"/>
+      </w:pPr>
+      <w:r>
+        <w:t xml:space="preserve">segmentation went to four percent. </w:t>
+      </w:r>
+      <w:r>
+        <w:t>+</w:t>
+      </w:r>
+      <w:r>
+        <w:t xml:space="preserve"> then my final which is cost for</w:t>
+      </w:r>
+    </w:p>
+    <w:p>
+      <w:pPr>
+        <w:pStyle w:val="ListBullet"/>
+      </w:pPr>
+      <w:r>
+        <w:t xml:space="preserve">well there's another three percent, gap there maybe. </w:t>
+      </w:r>
+      <w:r>
+        <w:t>+</w:t>
+      </w:r>
+      <w:r>
+        <w:t xml:space="preserve"> so this tells maybe whether the</w:t>
+      </w:r>
+    </w:p>
+    <w:p>
+      <w:pPr>
+        <w:pStyle w:val="ListBullet"/>
+      </w:pPr>
+      <w:r>
+        <w:t xml:space="preserve">components are most worthwhile working on. </w:t>
+      </w:r>
+      <w:r>
+        <w:t>+</w:t>
+      </w:r>
+      <w:r>
+        <w:t xml:space="preserve"> by the way I want to tell</w:t>
+      </w:r>
+    </w:p>
+    <w:p>
+      <w:pPr>
+        <w:pStyle w:val="ListBullet"/>
+      </w:pPr>
+      <w:r>
+        <w:t>you a true cautionary story. The reason I put this is</w:t>
+      </w:r>
+    </w:p>
+    <w:p>
+      <w:pPr>
+        <w:pStyle w:val="ListBullet"/>
+      </w:pPr>
+      <w:r>
+        <w:t xml:space="preserve">in this in preprocessing background removal is </w:t>
+      </w:r>
+      <w:r>
+        <w:t>b/c</w:t>
+      </w:r>
+      <w:r>
+        <w:t xml:space="preserve"> I actually</w:t>
+      </w:r>
+    </w:p>
+    <w:p>
+      <w:pPr>
+        <w:pStyle w:val="ListBullet"/>
+      </w:pPr>
+      <w:r>
+        <w:t>know of a true story where there was a research team that actually literally</w:t>
+      </w:r>
+    </w:p>
+    <w:p>
+      <w:pPr>
+        <w:pStyle w:val="ListBullet"/>
+      </w:pPr>
+      <w:r>
+        <w:t xml:space="preserve">had to people spend about a year </w:t>
+      </w:r>
+      <w:r>
+        <w:t>+</w:t>
+      </w:r>
+      <w:r>
+        <w:t xml:space="preserve"> a half, spend 18 months working</w:t>
+      </w:r>
+    </w:p>
+    <w:p>
+      <w:pPr>
+        <w:pStyle w:val="ListBullet"/>
+      </w:pPr>
+      <w:r>
+        <w:t>on better background removal. But actually I'm obscuring the details for</w:t>
+      </w:r>
+    </w:p>
+    <w:p>
+      <w:pPr>
+        <w:pStyle w:val="ListBullet"/>
+      </w:pPr>
+      <w:r>
+        <w:t>obvious reasons, but there was a computer vision application where there's a team of</w:t>
+      </w:r>
+    </w:p>
+    <w:p>
+      <w:pPr>
+        <w:pStyle w:val="ListBullet"/>
+      </w:pPr>
+      <w:r>
+        <w:t xml:space="preserve">two engineers that literally spent about a year </w:t>
+      </w:r>
+      <w:r>
+        <w:t>+</w:t>
+      </w:r>
+      <w:r>
+        <w:t xml:space="preserve"> a half working on better</w:t>
+      </w:r>
+    </w:p>
+    <w:p>
+      <w:pPr>
+        <w:pStyle w:val="ListBullet"/>
+      </w:pPr>
+      <w:r>
+        <w:t xml:space="preserve">background removal, actually worked out really complicated algorithms </w:t>
+      </w:r>
+      <w:r>
+        <w:t>+</w:t>
+      </w:r>
+    </w:p>
+    <w:p>
+      <w:pPr>
+        <w:pStyle w:val="ListBullet"/>
+      </w:pPr>
+      <w:r>
+        <w:t>ended up publishing one research paper. But after all that work they found that</w:t>
+      </w:r>
+    </w:p>
+    <w:p>
+      <w:pPr>
+        <w:pStyle w:val="ListBullet"/>
+      </w:pPr>
+      <w:r>
+        <w:t>it just did not make huge difference to the overall performance of the actual</w:t>
+      </w:r>
+    </w:p>
+    <w:p>
+      <w:pPr>
+        <w:pStyle w:val="ListBullet"/>
+      </w:pPr>
+      <w:r>
+        <w:t xml:space="preserve">application they were working on </w:t>
+      </w:r>
+      <w:r>
+        <w:t>+</w:t>
+      </w:r>
+      <w:r>
+        <w:t xml:space="preserve"> if only someone were to do</w:t>
+      </w:r>
+    </w:p>
+    <w:p>
+      <w:pPr>
+        <w:pStyle w:val="ListBullet"/>
+      </w:pPr>
+      <w:r>
+        <w:t xml:space="preserve">ceiling analysis before hand maybe they could have realized. </w:t>
+      </w:r>
+      <w:r>
+        <w:t>+</w:t>
+      </w:r>
+      <w:r>
+        <w:t xml:space="preserve"> one of them said to me afterward. If only you've did this sort of analysis</w:t>
+      </w:r>
+    </w:p>
+    <w:p>
+      <w:pPr>
+        <w:pStyle w:val="ListBullet"/>
+      </w:pPr>
+      <w:r>
+        <w:t>like this maybe they could have realized before their 18 months of work. That they should have spend their effort</w:t>
+      </w:r>
+    </w:p>
+    <w:p>
+      <w:pPr>
+        <w:pStyle w:val="ListBullet"/>
+      </w:pPr>
+      <w:r>
+        <w:t>focusing on some different component then literally spending 18 months</w:t>
+      </w:r>
+    </w:p>
+    <w:p>
+      <w:pPr>
+        <w:pStyle w:val="ListBullet"/>
+      </w:pPr>
+      <w:r>
+        <w:t>working on background removal. So to summarize, pipelines are pretty pervasive in</w:t>
+      </w:r>
+    </w:p>
+    <w:p>
+      <w:pPr>
+        <w:pStyle w:val="ListBullet"/>
+      </w:pPr>
+      <w:r>
+        <w:t xml:space="preserve">complex </w:t>
+      </w:r>
+      <w:r>
+        <w:t>ML</w:t>
+      </w:r>
+      <w:r>
+        <w:t xml:space="preserve"> applications. </w:t>
+      </w:r>
+      <w:r>
+        <w:t>+</w:t>
+      </w:r>
+      <w:r>
+        <w:t xml:space="preserve"> when you're working on a big</w:t>
+      </w:r>
+    </w:p>
+    <w:p>
+      <w:pPr>
+        <w:pStyle w:val="ListBullet"/>
+      </w:pPr>
+      <w:r>
+        <w:t>ML</w:t>
+      </w:r>
+      <w:r>
+        <w:t xml:space="preserve"> application, your time as developer is so</w:t>
+      </w:r>
+    </w:p>
+    <w:p>
+      <w:pPr>
+        <w:pStyle w:val="ListBullet"/>
+      </w:pPr>
+      <w:r>
+        <w:t>valuable, so just don't waste your time working on something that</w:t>
+      </w:r>
+    </w:p>
+    <w:p>
+      <w:pPr>
+        <w:pStyle w:val="ListBullet"/>
+      </w:pPr>
+      <w:r>
+        <w:t xml:space="preserve">ultimately isn't going to matter. </w:t>
+      </w:r>
+      <w:r>
+        <w:t>+</w:t>
+      </w:r>
+      <w:r>
+        <w:t xml:space="preserve"> in this video we'll talk about</w:t>
+      </w:r>
+    </w:p>
+    <w:p>
+      <w:pPr>
+        <w:pStyle w:val="ListBullet"/>
+      </w:pPr>
+      <w:r>
+        <w:t>this idea of ceiling analysis, which I've often found to be a very good</w:t>
+      </w:r>
+    </w:p>
+    <w:p>
+      <w:pPr>
+        <w:pStyle w:val="ListBullet"/>
+      </w:pPr>
+      <w:r>
+        <w:t>tool for identifying the component of a video as you put focus on that</w:t>
+      </w:r>
+    </w:p>
+    <w:p>
+      <w:pPr>
+        <w:pStyle w:val="ListBullet"/>
+      </w:pPr>
+      <w:r>
+        <w:t xml:space="preserve">component </w:t>
+      </w:r>
+      <w:r>
+        <w:t>+</w:t>
+      </w:r>
+      <w:r>
+        <w:t xml:space="preserve"> make a big difference. Will actually have a huge effect on the</w:t>
+      </w:r>
+    </w:p>
+    <w:p>
+      <w:pPr>
+        <w:pStyle w:val="ListBullet"/>
+      </w:pPr>
+      <w:r>
+        <w:t>overall performance of your final system. So over the years working machine</w:t>
+      </w:r>
+    </w:p>
+    <w:p>
+      <w:pPr>
+        <w:pStyle w:val="ListBullet"/>
+      </w:pPr>
+      <w:r>
+        <w:t>learning, I've actually learned to not trust my own gut feeling</w:t>
+      </w:r>
+    </w:p>
+    <w:p>
+      <w:pPr>
+        <w:pStyle w:val="ListBullet"/>
+      </w:pPr>
+      <w:r>
+        <w:t>about what components to work on. So very often, I've work on machine</w:t>
+      </w:r>
+    </w:p>
+    <w:p>
+      <w:pPr>
+        <w:pStyle w:val="ListBullet"/>
+      </w:pPr>
+      <w:r>
+        <w:t xml:space="preserve">learning for a long time, but often I look at a </w:t>
+      </w:r>
+      <w:r>
+        <w:t>ML</w:t>
+      </w:r>
+      <w:r>
+        <w:t xml:space="preserve"> problem, </w:t>
+      </w:r>
+      <w:r>
+        <w:t>+</w:t>
+      </w:r>
+    </w:p>
+    <w:p>
+      <w:pPr>
+        <w:pStyle w:val="ListBullet"/>
+      </w:pPr>
+      <w:r>
+        <w:t xml:space="preserve">I may have some gut feeling about oh, let's jump on that component </w:t>
+      </w:r>
+      <w:r>
+        <w:t>+</w:t>
+      </w:r>
+    </w:p>
+    <w:p>
+      <w:pPr>
+        <w:pStyle w:val="ListBullet"/>
+      </w:pPr>
+      <w:r>
+        <w:t>just spend all the time on that. But over the years, I've come to</w:t>
+      </w:r>
+    </w:p>
+    <w:p>
+      <w:pPr>
+        <w:pStyle w:val="ListBullet"/>
+      </w:pPr>
+      <w:r>
+        <w:lastRenderedPageBreak/>
+        <w:t xml:space="preserve">even trust my own gut feelings </w:t>
+      </w:r>
+      <w:r>
+        <w:t>+</w:t>
+      </w:r>
+      <w:r>
+        <w:t xml:space="preserve"> learn not to trust gut feelings that much. </w:t>
+      </w:r>
+      <w:r>
+        <w:t>+</w:t>
+      </w:r>
+      <w:r>
+        <w:t xml:space="preserve"> instead, if you have a sort of machine</w:t>
+      </w:r>
+    </w:p>
+    <w:p>
+      <w:pPr>
+        <w:pStyle w:val="ListBullet"/>
+      </w:pPr>
+      <w:r>
+        <w:t xml:space="preserve">learning problem where it's possible to structure things </w:t>
+      </w:r>
+      <w:r>
+        <w:t>+</w:t>
+      </w:r>
+      <w:r>
+        <w:t xml:space="preserve"> do a ceiling</w:t>
+      </w:r>
+    </w:p>
+    <w:p>
+      <w:pPr>
+        <w:pStyle w:val="ListBullet"/>
+      </w:pPr>
+      <w:r>
+        <w:t xml:space="preserve">analysis, often there's a much better </w:t>
+      </w:r>
+      <w:r>
+        <w:t>+</w:t>
+      </w:r>
+      <w:r>
+        <w:t xml:space="preserve"> much more reliable way for</w:t>
+      </w:r>
+    </w:p>
+    <w:p>
+      <w:pPr>
+        <w:pStyle w:val="ListBullet"/>
+      </w:pPr>
+      <w:r>
+        <w:t>deciding where to put a focused effort, to really improve the performance</w:t>
+      </w:r>
+    </w:p>
+    <w:p>
+      <w:pPr>
+        <w:pStyle w:val="ListBullet"/>
+      </w:pPr>
+      <w:r>
+        <w:t xml:space="preserve">of some component. </w:t>
+      </w:r>
+      <w:r>
+        <w:t>+</w:t>
+      </w:r>
+      <w:r>
+        <w:t xml:space="preserve"> be kind of reassured that,</w:t>
+      </w:r>
+    </w:p>
+    <w:p>
+      <w:pPr>
+        <w:pStyle w:val="ListBullet"/>
+      </w:pPr>
+      <w:r>
+        <w:t>when you do that, it won't actually have a huge effect on the final</w:t>
+      </w:r>
+    </w:p>
+    <w:p>
+      <w:pPr>
+        <w:pStyle w:val="ListBullet"/>
+        <w:numPr>
+          <w:ilvl w:val="0"/>
+          <w:numId w:val="0"/>
+        </w:numPr>
+      </w:pPr>
+      <w:r>
+        <w:t>performance of the overall system.</w:t>
       </w:r>
     </w:p>
     <w:sectPr>
@@ -3394,6 +6914,12 @@
     <w:abstractNumId w:val="0"/>
   </w:num>
   <w:num w:numId="6">
+    <w:abstractNumId w:val="0"/>
+  </w:num>
+  <w:num w:numId="7">
+    <w:abstractNumId w:val="0"/>
+  </w:num>
+  <w:num w:numId="8">
     <w:abstractNumId w:val="0"/>
   </w:num>
 </w:numbering>
@@ -4168,7 +7694,7 @@
 </file>
 
 <file path=customXml/itemProps1.xml><?xml version="1.0" encoding="utf-8"?>
-<ds:datastoreItem xmlns:ds="http://schemas.openxmlformats.org/officeDocument/2006/customXml" ds:itemID="{7DC87BA6-229A-4C17-85C1-FC7F90229C98}">
+<ds:datastoreItem xmlns:ds="http://schemas.openxmlformats.org/officeDocument/2006/customXml" ds:itemID="{3FD2AD64-7FB1-41D4-B65F-D02D1E5E9C56}">
   <ds:schemaRefs>
     <ds:schemaRef ds:uri="http://schemas.openxmlformats.org/officeDocument/2006/bibliography"/>
   </ds:schemaRefs>

</xml_diff>

<commit_message>
Finish Wk 11 in Coursera Stanford ML
</commit_message>
<xml_diff>
--- a/MachineLearning/Coursera/StanfordMachineLearning/Week11_ApplicationExample_PhotoOCR/Week_11_PhotoOCR.docx
+++ b/MachineLearning/Coursera/StanfordMachineLearning/Week11_ApplicationExample_PhotoOCR/Week_11_PhotoOCR.docx
@@ -4811,275 +4811,593 @@
         <w:pStyle w:val="ListBullet"/>
       </w:pPr>
       <w:r>
-        <w:t>In earlier videos,</w:t>
-      </w:r>
-    </w:p>
-    <w:p>
-      <w:pPr>
-        <w:pStyle w:val="ListBullet"/>
-      </w:pPr>
-      <w:r>
-        <w:t xml:space="preserve">I've said over </w:t>
-      </w:r>
-      <w:r>
-        <w:t>+</w:t>
-      </w:r>
-      <w:r>
-        <w:t xml:space="preserve"> over that, when you're developing a </w:t>
-      </w:r>
-      <w:r>
-        <w:t>ML</w:t>
-      </w:r>
-    </w:p>
-    <w:p>
-      <w:pPr>
-        <w:pStyle w:val="ListBullet"/>
-      </w:pPr>
-      <w:r>
-        <w:t>system, one of the most valuable resources is your time as the developer,</w:t>
-      </w:r>
-    </w:p>
-    <w:p>
-      <w:pPr>
-        <w:pStyle w:val="ListBullet"/>
-      </w:pPr>
-      <w:r>
-        <w:t>in terms of picking what to work on next. Or, if you have a team of developers or a team of engineers working together</w:t>
-      </w:r>
-    </w:p>
-    <w:p>
-      <w:pPr>
-        <w:pStyle w:val="ListBullet"/>
-      </w:pPr>
-      <w:r>
-        <w:t xml:space="preserve">on a </w:t>
-      </w:r>
-      <w:r>
-        <w:t>ML</w:t>
-      </w:r>
-      <w:r>
-        <w:t xml:space="preserve"> system. Again, one of the most valuable resources</w:t>
-      </w:r>
-    </w:p>
-    <w:p>
-      <w:pPr>
-        <w:pStyle w:val="ListBullet"/>
-      </w:pPr>
-      <w:r>
-        <w:t xml:space="preserve">is the time of the engineers or the developers working on the system. </w:t>
-      </w:r>
-      <w:r>
-        <w:t>+</w:t>
-      </w:r>
-      <w:r>
-        <w:t xml:space="preserve"> what you really want</w:t>
-      </w:r>
-    </w:p>
-    <w:p>
-      <w:pPr>
-        <w:pStyle w:val="ListBullet"/>
-      </w:pPr>
-      <w:r>
-        <w:t xml:space="preserve">to avoid is </w:t>
-      </w:r>
-      <w:bookmarkStart w:id="0" w:name="_GoBack"/>
-      <w:bookmarkEnd w:id="0"/>
-      <w:r>
-        <w:t>that you or your colleagues your friends spend a lot</w:t>
-      </w:r>
-    </w:p>
-    <w:p>
-      <w:pPr>
-        <w:pStyle w:val="ListBullet"/>
-      </w:pPr>
-      <w:r>
-        <w:t>of time working on some component. Only to realize after weeks or</w:t>
-      </w:r>
-    </w:p>
-    <w:p>
-      <w:pPr>
-        <w:pStyle w:val="ListBullet"/>
-      </w:pPr>
-      <w:r>
-        <w:t>months of time spent, that all that worked just doesn't make a huge difference on</w:t>
-      </w:r>
-    </w:p>
-    <w:p>
-      <w:pPr>
-        <w:pStyle w:val="ListBullet"/>
-      </w:pPr>
-      <w:r>
-        <w:t>the performance of the final system. In this video what I'd like to do is</w:t>
-      </w:r>
-    </w:p>
-    <w:p>
-      <w:pPr>
-        <w:pStyle w:val="ListBullet"/>
-      </w:pPr>
-      <w:r>
-        <w:t>something called ceiling analysis. When you're the team working on</w:t>
-      </w:r>
-    </w:p>
-    <w:p>
-      <w:pPr>
-        <w:pStyle w:val="ListBullet"/>
-      </w:pPr>
-      <w:r>
-        <w:t>the pipeline machine on your system, this can sometimes give you a very</w:t>
-      </w:r>
-    </w:p>
-    <w:p>
-      <w:pPr>
-        <w:pStyle w:val="ListBullet"/>
-      </w:pPr>
-      <w:r>
-        <w:t>strong signal, a very strong guidance on what parts of the pipeline might be</w:t>
-      </w:r>
-    </w:p>
-    <w:p>
-      <w:pPr>
-        <w:pStyle w:val="ListBullet"/>
-      </w:pPr>
-      <w:r>
-        <w:t>the best use of your time to work on. To talk about ceiling analysis I'm</w:t>
-      </w:r>
-    </w:p>
-    <w:p>
-      <w:pPr>
-        <w:pStyle w:val="ListBullet"/>
-      </w:pPr>
-      <w:r>
-        <w:t xml:space="preserve">going to keep on using the example of the photo OCR pipeline. </w:t>
-      </w:r>
-      <w:r>
-        <w:t>+</w:t>
-      </w:r>
-      <w:r>
-        <w:t xml:space="preserve"> see right here each of these boxes,</w:t>
-      </w:r>
-    </w:p>
-    <w:p>
-      <w:pPr>
-        <w:pStyle w:val="ListBullet"/>
-      </w:pPr>
-      <w:r>
-        <w:t>text detection, character segmentation, character recognition, each of these boxes can have even</w:t>
-      </w:r>
-    </w:p>
-    <w:p>
-      <w:pPr>
-        <w:pStyle w:val="ListBullet"/>
-      </w:pPr>
-      <w:r>
-        <w:t>a small engineering team working on it. Or maybe the entire system is</w:t>
-      </w:r>
-    </w:p>
-    <w:p>
-      <w:pPr>
-        <w:pStyle w:val="ListBullet"/>
-      </w:pPr>
-      <w:r>
-        <w:t>just built by you, either way. But the question is where</w:t>
-      </w:r>
-    </w:p>
-    <w:p>
-      <w:pPr>
-        <w:pStyle w:val="ListBullet"/>
-      </w:pPr>
-      <w:r>
-        <w:t>should you allocate resources? Which of these boxes is most worth</w:t>
-      </w:r>
-    </w:p>
-    <w:p>
-      <w:pPr>
-        <w:pStyle w:val="ListBullet"/>
-      </w:pPr>
-      <w:r>
-        <w:t>your effort of trying to improve the performance of. In order to explain the idea</w:t>
-      </w:r>
-    </w:p>
-    <w:p>
-      <w:pPr>
-        <w:pStyle w:val="ListBullet"/>
-      </w:pPr>
-      <w:r>
-        <w:t>of ceiling analysis, I'm going to keep using the example</w:t>
-      </w:r>
-    </w:p>
-    <w:p>
-      <w:pPr>
-        <w:pStyle w:val="ListBullet"/>
-      </w:pPr>
-      <w:r>
-        <w:t>of our photo OCR pipeline. As I mentioned earlier, each of these</w:t>
-      </w:r>
-    </w:p>
-    <w:p>
-      <w:pPr>
-        <w:pStyle w:val="ListBullet"/>
-      </w:pPr>
-      <w:r>
-        <w:t xml:space="preserve">boxes here, each of these machines </w:t>
-      </w:r>
-      <w:r>
-        <w:t>+</w:t>
-      </w:r>
-      <w:r>
-        <w:t xml:space="preserve"> components could be the work of</w:t>
-      </w:r>
-    </w:p>
-    <w:p>
-      <w:pPr>
-        <w:pStyle w:val="ListBullet"/>
-      </w:pPr>
-      <w:r>
-        <w:t>a small team of engineers, or the whole system could be</w:t>
-      </w:r>
-    </w:p>
-    <w:p>
-      <w:pPr>
-        <w:pStyle w:val="ListBullet"/>
-      </w:pPr>
-      <w:r>
-        <w:t>built by just one person. But the question is, where should</w:t>
-      </w:r>
-    </w:p>
-    <w:p>
-      <w:pPr>
-        <w:pStyle w:val="ListBullet"/>
-      </w:pPr>
-      <w:r>
-        <w:t>you allocate scarce resources? That is, which of these components, which</w:t>
-      </w:r>
-    </w:p>
-    <w:p>
-      <w:pPr>
-        <w:pStyle w:val="ListBullet"/>
-      </w:pPr>
-      <w:r>
-        <w:t>one or two or maybe all three of these components is most worth your time,</w:t>
-      </w:r>
-    </w:p>
-    <w:p>
-      <w:pPr>
-        <w:pStyle w:val="ListBullet"/>
-      </w:pPr>
-      <w:r>
-        <w:t>to try to improve the performance of. So here's the idea of ceiling analysis. As in the development process for</w:t>
-      </w:r>
-    </w:p>
-    <w:p>
-      <w:pPr>
-        <w:pStyle w:val="ListBullet"/>
-      </w:pPr>
-      <w:r>
-        <w:t xml:space="preserve">other </w:t>
-      </w:r>
-      <w:r>
-        <w:t>ML</w:t>
-      </w:r>
-      <w:r>
-        <w:t xml:space="preserve"> systems as well, in order to make decisions on what</w:t>
+        <w:t xml:space="preserve">When </w:t>
+      </w:r>
+      <w:r>
+        <w:t>developing a ML</w:t>
+      </w:r>
+      <w:r>
+        <w:t xml:space="preserve"> </w:t>
+      </w:r>
+      <w:r>
+        <w:t xml:space="preserve">system, </w:t>
+      </w:r>
+      <w:r>
+        <w:t>1</w:t>
+      </w:r>
+      <w:r>
+        <w:t xml:space="preserve"> of the most valuable resource</w:t>
+      </w:r>
+      <w:r>
+        <w:t xml:space="preserve">s = time as the developer </w:t>
+      </w:r>
+      <w:r>
+        <w:t>in terms o</w:t>
+      </w:r>
+      <w:r>
+        <w:t xml:space="preserve">f picking what to work on next </w:t>
+      </w:r>
+    </w:p>
+    <w:p>
+      <w:pPr>
+        <w:pStyle w:val="ListBullet"/>
+        <w:tabs>
+          <w:tab w:val="clear" w:pos="360"/>
+          <w:tab w:val="num" w:pos="720"/>
+        </w:tabs>
+        <w:ind w:left="720"/>
+      </w:pPr>
+      <w:r>
+        <w:t>Or w/ a team of developers/</w:t>
+      </w:r>
+      <w:r>
+        <w:t>engineers working together</w:t>
+      </w:r>
+      <w:r>
+        <w:t xml:space="preserve"> </w:t>
+      </w:r>
+      <w:r>
+        <w:t>o</w:t>
+      </w:r>
+      <w:r>
+        <w:t>n a ML system = the time of the engineers/</w:t>
+      </w:r>
+      <w:r>
+        <w:t>developers working on the system</w:t>
+      </w:r>
+    </w:p>
+    <w:p>
+      <w:pPr>
+        <w:pStyle w:val="ListBullet"/>
+      </w:pPr>
+      <w:r>
+        <w:t xml:space="preserve">Want </w:t>
+      </w:r>
+      <w:r>
+        <w:t xml:space="preserve">to avoid </w:t>
+      </w:r>
+      <w:r>
+        <w:t xml:space="preserve">spending </w:t>
+      </w:r>
+      <w:r>
+        <w:t>a lot</w:t>
+      </w:r>
+      <w:r>
+        <w:t xml:space="preserve"> </w:t>
+      </w:r>
+      <w:r>
+        <w:t>of t</w:t>
+      </w:r>
+      <w:r>
+        <w:t>ime working on some component o</w:t>
+      </w:r>
+      <w:r>
+        <w:t>nly t</w:t>
+      </w:r>
+      <w:r>
+        <w:t>o realize weeks/</w:t>
+      </w:r>
+      <w:r>
+        <w:t xml:space="preserve">months </w:t>
+      </w:r>
+      <w:r>
+        <w:t xml:space="preserve">later that all that work </w:t>
+      </w:r>
+      <w:r>
+        <w:t>just doesn't make a huge difference on</w:t>
+      </w:r>
+      <w:r>
+        <w:t xml:space="preserve"> </w:t>
+      </w:r>
+      <w:r>
+        <w:t xml:space="preserve">performance of the final system. </w:t>
+      </w:r>
+    </w:p>
+    <w:p>
+      <w:pPr>
+        <w:pStyle w:val="ListBullet"/>
+      </w:pPr>
+      <w:r>
+        <w:rPr>
+          <w:b/>
+        </w:rPr>
+        <w:t>Ceiling Analysis</w:t>
+      </w:r>
+      <w:r>
+        <w:t xml:space="preserve"> can </w:t>
+      </w:r>
+      <w:r>
+        <w:t>sometimes give you a very</w:t>
+      </w:r>
+      <w:r>
+        <w:t xml:space="preserve"> </w:t>
+      </w:r>
+      <w:r>
+        <w:t>strong signal</w:t>
+      </w:r>
+      <w:r>
+        <w:t>/</w:t>
+      </w:r>
+      <w:r>
+        <w:t>guidance on what parts of the pipeline might be</w:t>
+      </w:r>
+      <w:r>
+        <w:t xml:space="preserve"> </w:t>
+      </w:r>
+      <w:r>
+        <w:t xml:space="preserve">the best use of your time to work on. </w:t>
+      </w:r>
+    </w:p>
+    <w:p>
+      <w:pPr>
+        <w:pStyle w:val="ListBullet"/>
+      </w:pPr>
+      <w:r>
+        <w:t>Ex:</w:t>
+      </w:r>
+      <w:r>
+        <w:t xml:space="preserve"> photo OCR pipeline</w:t>
+      </w:r>
+    </w:p>
+    <w:p>
+      <w:pPr>
+        <w:pStyle w:val="ListBullet"/>
+      </w:pPr>
+      <w:r>
+        <w:rPr>
+          <w:noProof/>
+        </w:rPr>
+        <w:drawing>
+          <wp:inline distT="0" distB="0" distL="0" distR="0" wp14:anchorId="1D271716" wp14:editId="45FC3672">
+            <wp:extent cx="5943600" cy="636905"/>
+            <wp:effectExtent l="0" t="0" r="0" b="0"/>
+            <wp:docPr id="2" name="Picture 2"/>
+            <wp:cNvGraphicFramePr>
+              <a:graphicFrameLocks xmlns:a="http://schemas.openxmlformats.org/drawingml/2006/main" noChangeAspect="1"/>
+            </wp:cNvGraphicFramePr>
+            <a:graphic xmlns:a="http://schemas.openxmlformats.org/drawingml/2006/main">
+              <a:graphicData uri="http://schemas.openxmlformats.org/drawingml/2006/picture">
+                <pic:pic xmlns:pic="http://schemas.openxmlformats.org/drawingml/2006/picture">
+                  <pic:nvPicPr>
+                    <pic:cNvPr id="1" name=""/>
+                    <pic:cNvPicPr/>
+                  </pic:nvPicPr>
+                  <pic:blipFill>
+                    <a:blip r:embed="rId26"/>
+                    <a:stretch>
+                      <a:fillRect/>
+                    </a:stretch>
+                  </pic:blipFill>
+                  <pic:spPr>
+                    <a:xfrm>
+                      <a:off x="0" y="0"/>
+                      <a:ext cx="5943600" cy="636905"/>
+                    </a:xfrm>
+                    <a:prstGeom prst="rect">
+                      <a:avLst/>
+                    </a:prstGeom>
+                  </pic:spPr>
+                </pic:pic>
+              </a:graphicData>
+            </a:graphic>
+          </wp:inline>
+        </w:drawing>
+      </w:r>
+    </w:p>
+    <w:p>
+      <w:pPr>
+        <w:pStyle w:val="ListBullet"/>
+      </w:pPr>
+      <w:r>
+        <w:t xml:space="preserve">The </w:t>
+      </w:r>
+      <w:r>
+        <w:t xml:space="preserve">question is </w:t>
+      </w:r>
+      <w:r>
+        <w:rPr>
+          <w:i/>
+        </w:rPr>
+        <w:t>where</w:t>
+      </w:r>
+      <w:r>
+        <w:rPr>
+          <w:i/>
+        </w:rPr>
+        <w:t xml:space="preserve"> </w:t>
+      </w:r>
+      <w:r>
+        <w:rPr>
+          <w:i/>
+        </w:rPr>
+        <w:t xml:space="preserve">should you allocate </w:t>
+      </w:r>
+      <w:r>
+        <w:rPr>
+          <w:i/>
+        </w:rPr>
+        <w:t xml:space="preserve">scarce </w:t>
+      </w:r>
+      <w:r>
+        <w:rPr>
+          <w:i/>
+        </w:rPr>
+        <w:t>resources</w:t>
+      </w:r>
+      <w:r>
+        <w:t>? Which of these boxes</w:t>
+      </w:r>
+      <w:r>
+        <w:t>/</w:t>
+      </w:r>
+      <w:r>
+        <w:t>com</w:t>
+      </w:r>
+      <w:r>
+        <w:t xml:space="preserve">ponents is most worth the time </w:t>
+      </w:r>
+      <w:r>
+        <w:t>to try</w:t>
+      </w:r>
+      <w:r>
+        <w:t xml:space="preserve"> to improve the performance of?</w:t>
+      </w:r>
+    </w:p>
+    <w:p>
+      <w:pPr>
+        <w:pStyle w:val="ListBullet"/>
+      </w:pPr>
+      <w:r>
+        <w:t>As in the development process for</w:t>
+      </w:r>
+      <w:r>
+        <w:t xml:space="preserve"> </w:t>
+      </w:r>
+      <w:r>
+        <w:t>other ML systems, in order to make decisions on what</w:t>
+      </w:r>
+      <w:r>
+        <w:t xml:space="preserve"> </w:t>
+      </w:r>
+      <w:r>
+        <w:t>to do</w:t>
+      </w:r>
+      <w:r>
+        <w:t xml:space="preserve"> next </w:t>
+      </w:r>
+      <w:r>
+        <w:t xml:space="preserve">for developing </w:t>
+      </w:r>
+      <w:r>
+        <w:t>a</w:t>
+      </w:r>
+      <w:r>
+        <w:t xml:space="preserve"> system</w:t>
+      </w:r>
+      <w:r>
+        <w:t>,</w:t>
+      </w:r>
+      <w:r>
+        <w:t xml:space="preserve"> </w:t>
+      </w:r>
+      <w:r>
+        <w:t>it’s</w:t>
+      </w:r>
+      <w:r>
+        <w:t xml:space="preserve"> helpful to have a </w:t>
+      </w:r>
+      <w:r>
+        <w:rPr>
+          <w:b/>
+        </w:rPr>
+        <w:t>single</w:t>
+      </w:r>
+      <w:r>
+        <w:rPr>
+          <w:b/>
+        </w:rPr>
+        <w:t xml:space="preserve">-row </w:t>
+      </w:r>
+      <w:r>
+        <w:rPr>
+          <w:b/>
+        </w:rPr>
+        <w:t>number evaluation metric</w:t>
+      </w:r>
+      <w:r>
+        <w:t xml:space="preserve"> for</w:t>
+      </w:r>
+      <w:r>
+        <w:t xml:space="preserve"> a</w:t>
+      </w:r>
+      <w:r>
+        <w:t xml:space="preserve"> learning system. </w:t>
+      </w:r>
+    </w:p>
+    <w:p>
+      <w:pPr>
+        <w:pStyle w:val="ListBullet"/>
+      </w:pPr>
+      <w:r>
+        <w:t xml:space="preserve">Say </w:t>
+      </w:r>
+      <w:r>
+        <w:t>we pick</w:t>
+      </w:r>
+      <w:r>
+        <w:t xml:space="preserve"> character-level accuracy </w:t>
+      </w:r>
+      <w:r>
+        <w:sym w:font="Wingdings" w:char="F0E0"/>
+      </w:r>
+      <w:r>
+        <w:t xml:space="preserve"> if given a test set image,</w:t>
+      </w:r>
+      <w:r>
+        <w:t xml:space="preserve"> </w:t>
+      </w:r>
+      <w:r>
+        <w:t>what is the fraction of characters in a test image</w:t>
+      </w:r>
+      <w:r>
+        <w:t xml:space="preserve"> </w:t>
+      </w:r>
+      <w:r>
+        <w:t xml:space="preserve">we recognize correctly? </w:t>
+      </w:r>
+    </w:p>
+    <w:p>
+      <w:pPr>
+        <w:pStyle w:val="ListBullet"/>
+        <w:tabs>
+          <w:tab w:val="clear" w:pos="360"/>
+          <w:tab w:val="num" w:pos="720"/>
+        </w:tabs>
+        <w:ind w:left="720"/>
+      </w:pPr>
+      <w:r>
+        <w:t xml:space="preserve">Can </w:t>
+      </w:r>
+      <w:r>
+        <w:t xml:space="preserve">pick some other </w:t>
+      </w:r>
+      <w:r>
+        <w:t xml:space="preserve">metric </w:t>
+      </w:r>
+    </w:p>
+    <w:p>
+      <w:pPr>
+        <w:pStyle w:val="ListBullet"/>
+      </w:pPr>
+      <w:r>
+        <w:t xml:space="preserve">Say </w:t>
+      </w:r>
+      <w:r>
+        <w:t>we find that the overall system</w:t>
+      </w:r>
+      <w:r>
+        <w:t xml:space="preserve"> </w:t>
+      </w:r>
+      <w:r>
+        <w:t xml:space="preserve">currently has 72% accuracy on our test set </w:t>
+      </w:r>
+    </w:p>
+    <w:p>
+      <w:pPr>
+        <w:pStyle w:val="ListBullet"/>
+      </w:pPr>
+      <w:r>
+        <w:t xml:space="preserve">Now go to </w:t>
+      </w:r>
+      <w:r>
+        <w:t xml:space="preserve">the </w:t>
+      </w:r>
+      <w:r>
+        <w:t>1</w:t>
+      </w:r>
+      <w:r>
+        <w:rPr>
+          <w:vertAlign w:val="superscript"/>
+        </w:rPr>
+        <w:t>st</w:t>
+      </w:r>
+      <w:r>
+        <w:t xml:space="preserve"> module of our</w:t>
+      </w:r>
+      <w:r>
+        <w:t xml:space="preserve"> </w:t>
+      </w:r>
+      <w:r>
+        <w:t>pipeline</w:t>
+      </w:r>
+      <w:r>
+        <w:t xml:space="preserve"> (</w:t>
+      </w:r>
+      <w:r>
+        <w:t>text detection</w:t>
+      </w:r>
+      <w:r>
+        <w:t xml:space="preserve">) + </w:t>
+      </w:r>
+      <w:r>
+        <w:t>monkey around w/ the test set</w:t>
+      </w:r>
+    </w:p>
+    <w:p>
+      <w:pPr>
+        <w:pStyle w:val="ListBullet"/>
+        <w:tabs>
+          <w:tab w:val="clear" w:pos="360"/>
+          <w:tab w:val="num" w:pos="720"/>
+        </w:tabs>
+        <w:ind w:left="720"/>
+      </w:pPr>
+      <w:r>
+        <w:t xml:space="preserve">For every test example, </w:t>
+      </w:r>
+      <w:r>
+        <w:t xml:space="preserve">provide the algorithm </w:t>
+      </w:r>
+      <w:r>
+        <w:t xml:space="preserve">w/ </w:t>
+      </w:r>
+      <w:r>
+        <w:t xml:space="preserve">the </w:t>
+      </w:r>
+      <w:r>
+        <w:t>correct text detection outputs</w:t>
+      </w:r>
+    </w:p>
+    <w:p>
+      <w:pPr>
+        <w:pStyle w:val="ListBullet"/>
+        <w:tabs>
+          <w:tab w:val="clear" w:pos="360"/>
+          <w:tab w:val="num" w:pos="720"/>
+        </w:tabs>
+        <w:ind w:left="720"/>
+      </w:pPr>
+      <w:r>
+        <w:t xml:space="preserve">In </w:t>
+      </w:r>
+      <w:r>
+        <w:t xml:space="preserve">other words, </w:t>
+      </w:r>
+      <w:r>
+        <w:t>use</w:t>
+      </w:r>
+      <w:r>
+        <w:t xml:space="preserve"> the test set + just manually tell the algorithm where text is</w:t>
+      </w:r>
+      <w:r>
+        <w:t xml:space="preserve"> </w:t>
+      </w:r>
+      <w:r>
+        <w:t xml:space="preserve">in each </w:t>
+      </w:r>
+      <w:r>
+        <w:t>test examples</w:t>
+      </w:r>
+    </w:p>
+    <w:p>
+      <w:pPr>
+        <w:pStyle w:val="ListBullet"/>
+        <w:tabs>
+          <w:tab w:val="clear" w:pos="360"/>
+          <w:tab w:val="num" w:pos="720"/>
+        </w:tabs>
+        <w:ind w:left="720"/>
+      </w:pPr>
+      <w:r>
+        <w:t>This</w:t>
+      </w:r>
+      <w:r>
+        <w:t xml:space="preserve"> simulate</w:t>
+      </w:r>
+      <w:r>
+        <w:t xml:space="preserve">s </w:t>
+      </w:r>
+      <w:r>
+        <w:t xml:space="preserve">what happens </w:t>
+      </w:r>
+      <w:r>
+        <w:t xml:space="preserve">w/ </w:t>
+      </w:r>
+      <w:r>
+        <w:t>a text detection system w/</w:t>
+      </w:r>
+      <w:r>
+        <w:t xml:space="preserve"> 100% accuracy </w:t>
+      </w:r>
+      <w:r>
+        <w:t>of detecting text in an image</w:t>
+      </w:r>
+      <w:r>
+        <w:t xml:space="preserve"> </w:t>
+      </w:r>
+    </w:p>
+    <w:p>
+      <w:pPr>
+        <w:pStyle w:val="ListBullet"/>
+        <w:tabs>
+          <w:tab w:val="clear" w:pos="360"/>
+          <w:tab w:val="num" w:pos="720"/>
+        </w:tabs>
+        <w:ind w:left="720"/>
+      </w:pPr>
+      <w:r>
+        <w:t xml:space="preserve">Instead </w:t>
+      </w:r>
+      <w:r>
+        <w:t xml:space="preserve">of letting </w:t>
+      </w:r>
+      <w:r>
+        <w:t>a</w:t>
+      </w:r>
+      <w:r>
+        <w:t xml:space="preserve"> learning</w:t>
+      </w:r>
+      <w:r>
+        <w:t xml:space="preserve"> </w:t>
+      </w:r>
+      <w:r>
+        <w:t xml:space="preserve">algorithm detect text in the test images, you </w:t>
+      </w:r>
+      <w:r>
+        <w:t xml:space="preserve">go to the </w:t>
+      </w:r>
+      <w:r>
+        <w:t xml:space="preserve">test </w:t>
+      </w:r>
+      <w:r>
+        <w:t>images +  manually label the location</w:t>
+      </w:r>
+      <w:r>
+        <w:t xml:space="preserve"> </w:t>
+      </w:r>
+      <w:r>
+        <w:t xml:space="preserve">of text in </w:t>
+      </w:r>
+      <w:r>
+        <w:t>them</w:t>
+      </w:r>
+      <w:r>
+        <w:t xml:space="preserve"> + </w:t>
+      </w:r>
+      <w:r>
+        <w:t>feed these ground-</w:t>
+      </w:r>
+      <w:r>
+        <w:t xml:space="preserve">truth labels </w:t>
+      </w:r>
+      <w:r>
+        <w:t>in</w:t>
+      </w:r>
+      <w:r>
+        <w:t>to the next stage of the pipeline</w:t>
+      </w:r>
+      <w:r>
+        <w:t xml:space="preserve"> (character segmentation)</w:t>
       </w:r>
     </w:p>
     <w:p>
@@ -5088,1719 +5406,159 @@
       </w:pPr>
       <w:r>
         <w:lastRenderedPageBreak/>
-        <w:t>to do for developing the system is going to be very helpful to have a single</w:t>
-      </w:r>
-    </w:p>
-    <w:p>
-      <w:pPr>
-        <w:pStyle w:val="ListBullet"/>
-      </w:pPr>
-      <w:r>
-        <w:t>rolled number evaluation metric for this learning system. So let's say we pick</w:t>
-      </w:r>
-    </w:p>
-    <w:p>
-      <w:pPr>
-        <w:pStyle w:val="ListBullet"/>
-      </w:pPr>
-      <w:r>
-        <w:t>character level accuracy. So if you're given a test set image,</w:t>
-      </w:r>
-    </w:p>
-    <w:p>
-      <w:pPr>
-        <w:pStyle w:val="ListBullet"/>
-      </w:pPr>
-      <w:r>
-        <w:t>what is the fraction of alphabets or characters in a test image</w:t>
-      </w:r>
-    </w:p>
-    <w:p>
-      <w:pPr>
-        <w:pStyle w:val="ListBullet"/>
-      </w:pPr>
-      <w:r>
-        <w:t>that we recognize correctly? Or you can pick some other single road</w:t>
-      </w:r>
-    </w:p>
-    <w:p>
-      <w:pPr>
-        <w:pStyle w:val="ListBullet"/>
-      </w:pPr>
-      <w:r>
-        <w:t>number evaluation that you could, if you want. But let's say for</w:t>
-      </w:r>
-    </w:p>
-    <w:p>
-      <w:pPr>
-        <w:pStyle w:val="ListBullet"/>
-      </w:pPr>
-      <w:r>
-        <w:t>whatever evaluation measure we pick, we find that the overall system</w:t>
-      </w:r>
-    </w:p>
-    <w:p>
-      <w:pPr>
-        <w:pStyle w:val="ListBullet"/>
-      </w:pPr>
-      <w:r>
-        <w:t>currently has 72% accuracy. So in other words,</w:t>
-      </w:r>
-    </w:p>
-    <w:p>
-      <w:pPr>
-        <w:pStyle w:val="ListBullet"/>
-      </w:pPr>
-      <w:r>
-        <w:t xml:space="preserve">we have some set of test set images. </w:t>
-      </w:r>
-      <w:r>
-        <w:t>+</w:t>
-      </w:r>
-      <w:r>
-        <w:t xml:space="preserve"> from each test set images,</w:t>
-      </w:r>
-    </w:p>
-    <w:p>
-      <w:pPr>
-        <w:pStyle w:val="ListBullet"/>
-      </w:pPr>
-      <w:r>
-        <w:t>we run it through text detection, then character segmentation,</w:t>
-      </w:r>
-    </w:p>
-    <w:p>
-      <w:pPr>
-        <w:pStyle w:val="ListBullet"/>
-      </w:pPr>
-      <w:r>
-        <w:t xml:space="preserve">then character recognition. </w:t>
-      </w:r>
-      <w:r>
-        <w:t>+</w:t>
-      </w:r>
-      <w:r>
-        <w:t xml:space="preserve"> we find that on our test set the</w:t>
-      </w:r>
-    </w:p>
-    <w:p>
-      <w:pPr>
-        <w:pStyle w:val="ListBullet"/>
-      </w:pPr>
-      <w:r>
-        <w:t>overall accuracy of the entire system was 72% on whatever metric you chose. Now here's the idea behind ceiling</w:t>
-      </w:r>
-    </w:p>
-    <w:p>
-      <w:pPr>
-        <w:pStyle w:val="ListBullet"/>
-      </w:pPr>
-      <w:r>
-        <w:t>analysis, which is that we're going to go through, let's say the first module of our</w:t>
-      </w:r>
-    </w:p>
-    <w:p>
-      <w:pPr>
-        <w:pStyle w:val="ListBullet"/>
-      </w:pPr>
-      <w:r>
-        <w:t xml:space="preserve">machinery pipeline, say text detection. </w:t>
-      </w:r>
-      <w:r>
-        <w:t>+</w:t>
-      </w:r>
-      <w:r>
-        <w:t xml:space="preserve"> what we're going to do, is we're</w:t>
-      </w:r>
-    </w:p>
-    <w:p>
-      <w:pPr>
-        <w:pStyle w:val="ListBullet"/>
-      </w:pPr>
-      <w:r>
-        <w:t xml:space="preserve">going to monkey around </w:t>
-      </w:r>
-      <w:r>
-        <w:t>w/</w:t>
-      </w:r>
-      <w:r>
-        <w:t xml:space="preserve"> the test set. We're gonna go to the test set. For every test example, which is going</w:t>
-      </w:r>
-    </w:p>
-    <w:p>
-      <w:pPr>
-        <w:pStyle w:val="ListBullet"/>
-      </w:pPr>
-      <w:r>
-        <w:t>to provide it the correct text detection outputs, so in other words, we're going to</w:t>
-      </w:r>
-    </w:p>
-    <w:p>
-      <w:pPr>
-        <w:pStyle w:val="ListBullet"/>
-      </w:pPr>
-      <w:r>
-        <w:t xml:space="preserve">go to the test set </w:t>
-      </w:r>
-      <w:r>
-        <w:t>+</w:t>
-      </w:r>
-      <w:r>
-        <w:t xml:space="preserve"> just manually tell the algorithm where the text is</w:t>
-      </w:r>
-    </w:p>
-    <w:p>
-      <w:pPr>
-        <w:pStyle w:val="ListBullet"/>
-      </w:pPr>
-      <w:r>
-        <w:t>in each of the test examples. So in other words gonna simulate</w:t>
-      </w:r>
-    </w:p>
-    <w:p>
-      <w:pPr>
-        <w:pStyle w:val="ListBullet"/>
-      </w:pPr>
-      <w:r>
-        <w:t xml:space="preserve">what happens if you have a text detection system </w:t>
-      </w:r>
-      <w:r>
-        <w:t>w/</w:t>
-      </w:r>
-    </w:p>
-    <w:p>
-      <w:pPr>
-        <w:pStyle w:val="ListBullet"/>
-      </w:pPr>
-      <w:r>
-        <w:t xml:space="preserve">a hundred percent accuracy, for the purpose of detecting text in an image. </w:t>
-      </w:r>
-      <w:r>
-        <w:t>+</w:t>
-      </w:r>
-      <w:r>
-        <w:t xml:space="preserve"> really the way you do</w:t>
-      </w:r>
-    </w:p>
-    <w:p>
-      <w:pPr>
-        <w:pStyle w:val="ListBullet"/>
-      </w:pPr>
-      <w:r>
-        <w:t>that's pretty simple, right? Instead of letting your learning</w:t>
-      </w:r>
-    </w:p>
-    <w:p>
-      <w:pPr>
-        <w:pStyle w:val="ListBullet"/>
-      </w:pPr>
-      <w:r>
-        <w:t xml:space="preserve">algorhtim detect the text in the images. You wouldn't say go to the images </w:t>
-      </w:r>
-      <w:r>
-        <w:t>+</w:t>
-      </w:r>
-      <w:r>
-        <w:t xml:space="preserve"> just manually label what is the location</w:t>
-      </w:r>
-    </w:p>
-    <w:p>
-      <w:pPr>
-        <w:pStyle w:val="ListBullet"/>
-      </w:pPr>
-      <w:r>
-        <w:t xml:space="preserve">of the text in my test set image. </w:t>
-      </w:r>
-      <w:r>
-        <w:t>+</w:t>
-      </w:r>
-      <w:r>
-        <w:t xml:space="preserve"> you would then let these correct or let these ground truth labels of where</w:t>
-      </w:r>
-    </w:p>
-    <w:p>
-      <w:pPr>
-        <w:pStyle w:val="ListBullet"/>
-      </w:pPr>
-      <w:r>
-        <w:t xml:space="preserve">is the text be part of your test set. </w:t>
-      </w:r>
-      <w:r>
-        <w:t>+</w:t>
-      </w:r>
-      <w:r>
-        <w:t xml:space="preserve"> just use these ground truth</w:t>
-      </w:r>
-    </w:p>
-    <w:p>
-      <w:pPr>
-        <w:pStyle w:val="ListBullet"/>
-      </w:pPr>
-      <w:r>
-        <w:t>labels as what you feed in to the next stage of the pipeline, so</w:t>
-      </w:r>
-    </w:p>
-    <w:p>
-      <w:pPr>
-        <w:pStyle w:val="ListBullet"/>
-      </w:pPr>
-      <w:r>
-        <w:t>the character segmentation pipeline. Okay?</w:t>
-      </w:r>
-    </w:p>
-    <w:p>
-      <w:pPr>
-        <w:pStyle w:val="ListBullet"/>
-      </w:pPr>
-      <w:r>
-        <w:t>So just to say that again. By putting a checkmark over here, what I mean is I'm going to go to my test</w:t>
-      </w:r>
-    </w:p>
-    <w:p>
-      <w:pPr>
-        <w:pStyle w:val="ListBullet"/>
-      </w:pPr>
-      <w:r>
-        <w:t xml:space="preserve">set </w:t>
-      </w:r>
-      <w:r>
-        <w:t>+</w:t>
-      </w:r>
-      <w:r>
-        <w:t xml:space="preserve"> just give it the correct answers. Give it the correct labels for</w:t>
-      </w:r>
-    </w:p>
-    <w:p>
-      <w:pPr>
-        <w:pStyle w:val="ListBullet"/>
-      </w:pPr>
-      <w:r>
-        <w:t>the text detection part of the pipeline. So that as if I have a perfect test</w:t>
-      </w:r>
-    </w:p>
-    <w:p>
-      <w:pPr>
-        <w:pStyle w:val="ListBullet"/>
-      </w:pPr>
-      <w:r>
-        <w:t>detection system on my test set. What we need to do then is run this</w:t>
-      </w:r>
-    </w:p>
-    <w:p>
-      <w:pPr>
-        <w:pStyle w:val="ListBullet"/>
-      </w:pPr>
-      <w:r>
-        <w:t xml:space="preserve">data through the rest of the pipeline. Through character segmentation </w:t>
-      </w:r>
-      <w:r>
-        <w:t>+</w:t>
-      </w:r>
-    </w:p>
-    <w:p>
-      <w:pPr>
-        <w:pStyle w:val="ListBullet"/>
-      </w:pPr>
-      <w:r>
-        <w:t xml:space="preserve">character recognition. </w:t>
-      </w:r>
-      <w:r>
-        <w:t>+</w:t>
-      </w:r>
-      <w:r>
-        <w:t xml:space="preserve"> then use the same</w:t>
-      </w:r>
-    </w:p>
-    <w:p>
-      <w:pPr>
-        <w:pStyle w:val="ListBullet"/>
-      </w:pPr>
-      <w:r>
-        <w:t>evaluation metric as before, to measure what was the overall</w:t>
-      </w:r>
-    </w:p>
-    <w:p>
-      <w:pPr>
-        <w:pStyle w:val="ListBullet"/>
-      </w:pPr>
-      <w:r>
-        <w:t xml:space="preserve">accuracy of the entire system. </w:t>
-      </w:r>
-      <w:r>
-        <w:t>+</w:t>
-      </w:r>
-      <w:r>
-        <w:t xml:space="preserve"> </w:t>
-      </w:r>
-      <w:r>
-        <w:t>w/</w:t>
-      </w:r>
-      <w:r>
-        <w:t xml:space="preserve"> perfect text detection,</w:t>
-      </w:r>
-    </w:p>
-    <w:p>
-      <w:pPr>
-        <w:pStyle w:val="ListBullet"/>
-      </w:pPr>
-      <w:r>
-        <w:t xml:space="preserve">hopefully the performance will go up. </w:t>
-      </w:r>
-      <w:r>
-        <w:t>+</w:t>
-      </w:r>
-      <w:r>
-        <w:t xml:space="preserve"> in this example, it goes up by by 89%. </w:t>
-      </w:r>
-      <w:r>
-        <w:t>+</w:t>
-      </w:r>
-      <w:r>
-        <w:t xml:space="preserve"> then we're gonna keep going, let's</w:t>
-      </w:r>
-    </w:p>
-    <w:p>
-      <w:pPr>
-        <w:pStyle w:val="ListBullet"/>
-      </w:pPr>
-      <w:r>
-        <w:t>got o the next stage of the pipeline, so character segmentation. So again, I'm gonna go to my test set,</w:t>
-      </w:r>
-    </w:p>
-    <w:p>
-      <w:pPr>
-        <w:pStyle w:val="ListBullet"/>
-      </w:pPr>
-      <w:r>
-        <w:t>+</w:t>
-      </w:r>
-      <w:r>
-        <w:t xml:space="preserve"> now I'm going to give it the correct text detection output </w:t>
-      </w:r>
-      <w:r>
-        <w:t>+</w:t>
-      </w:r>
-      <w:r>
-        <w:t xml:space="preserve"> give it</w:t>
-      </w:r>
-    </w:p>
-    <w:p>
-      <w:pPr>
-        <w:pStyle w:val="ListBullet"/>
-      </w:pPr>
-      <w:r>
-        <w:lastRenderedPageBreak/>
-        <w:t xml:space="preserve">the correct character segmentation output. So go to the test set </w:t>
-      </w:r>
-      <w:r>
-        <w:t>+</w:t>
-      </w:r>
-      <w:r>
-        <w:t xml:space="preserve"> manually label</w:t>
-      </w:r>
-    </w:p>
-    <w:p>
-      <w:pPr>
-        <w:pStyle w:val="ListBullet"/>
-      </w:pPr>
-      <w:r>
-        <w:t>the correct segmentations of the text into individual characters,</w:t>
-      </w:r>
-    </w:p>
-    <w:p>
-      <w:pPr>
-        <w:pStyle w:val="ListBullet"/>
-      </w:pPr>
-      <w:r>
-        <w:t>+</w:t>
-      </w:r>
-      <w:r>
-        <w:t xml:space="preserve"> see how much that helps. </w:t>
-      </w:r>
-      <w:r>
-        <w:t>+</w:t>
-      </w:r>
-      <w:r>
-        <w:t xml:space="preserve"> let's say it goes up to 90%</w:t>
-      </w:r>
-    </w:p>
-    <w:p>
-      <w:pPr>
-        <w:pStyle w:val="ListBullet"/>
-      </w:pPr>
-      <w:r>
-        <w:t>accuracy for the overall system. Right? So as always the accuracy</w:t>
-      </w:r>
-    </w:p>
-    <w:p>
-      <w:pPr>
-        <w:pStyle w:val="ListBullet"/>
-      </w:pPr>
-      <w:r>
-        <w:t>of the overall system. So is whatever the final output of</w:t>
-      </w:r>
-    </w:p>
-    <w:p>
-      <w:pPr>
-        <w:pStyle w:val="ListBullet"/>
-      </w:pPr>
-      <w:r>
-        <w:t>the character recognition system is. Whatever the final output</w:t>
-      </w:r>
-    </w:p>
-    <w:p>
-      <w:pPr>
-        <w:pStyle w:val="ListBullet"/>
-      </w:pPr>
-      <w:r>
-        <w:t xml:space="preserve">of the overall pipeline, is going to measure the accuracy of that. </w:t>
-      </w:r>
-      <w:r>
-        <w:t>+</w:t>
-      </w:r>
-      <w:r>
-        <w:t xml:space="preserve"> finally I'm going to build a character</w:t>
-      </w:r>
-    </w:p>
-    <w:p>
-      <w:pPr>
-        <w:pStyle w:val="ListBullet"/>
-      </w:pPr>
+        <w:t xml:space="preserve">Then </w:t>
+      </w:r>
+      <w:r>
+        <w:t>is run this</w:t>
+      </w:r>
+      <w:r>
+        <w:t xml:space="preserve"> </w:t>
+      </w:r>
+      <w:r>
+        <w:t>data through the rest of the pipeline</w:t>
+      </w:r>
+      <w:r>
+        <w:t xml:space="preserve"> + </w:t>
+      </w:r>
+      <w:r>
+        <w:t>use the same</w:t>
+      </w:r>
+      <w:r>
+        <w:t xml:space="preserve"> </w:t>
+      </w:r>
+      <w:r>
+        <w:t>e</w:t>
+      </w:r>
+      <w:r>
+        <w:t>valuation metric as before</w:t>
+      </w:r>
+      <w:r>
+        <w:t xml:space="preserve"> to measure the overall</w:t>
+      </w:r>
+      <w:r>
+        <w:t xml:space="preserve"> </w:t>
+      </w:r>
+      <w:r>
+        <w:t>accuracy of the entire system</w:t>
+      </w:r>
+    </w:p>
+    <w:p>
+      <w:pPr>
+        <w:pStyle w:val="ListBullet"/>
+      </w:pPr>
+      <w:r>
+        <w:t>W</w:t>
+      </w:r>
+      <w:r>
+        <w:t>/ perfect text detection,</w:t>
+      </w:r>
+      <w:r>
+        <w:t xml:space="preserve"> </w:t>
+      </w:r>
+      <w:r>
+        <w:t>hopefully performance will go up</w:t>
+      </w:r>
+      <w:r>
+        <w:t xml:space="preserve"> to say 89%</w:t>
+      </w:r>
+    </w:p>
+    <w:p>
+      <w:pPr>
+        <w:pStyle w:val="ListBullet"/>
+      </w:pPr>
+      <w:r>
+        <w:t xml:space="preserve">Then </w:t>
+      </w:r>
+      <w:r>
+        <w:t>keep going</w:t>
+      </w:r>
+      <w:r>
+        <w:t xml:space="preserve"> t</w:t>
+      </w:r>
+      <w:r>
+        <w:t xml:space="preserve">o the next stage of the pipeline, character segmentation. </w:t>
+      </w:r>
+    </w:p>
+    <w:p>
+      <w:pPr>
+        <w:pStyle w:val="ListBullet"/>
+        <w:tabs>
+          <w:tab w:val="clear" w:pos="360"/>
+          <w:tab w:val="num" w:pos="720"/>
+        </w:tabs>
+        <w:ind w:left="720"/>
+      </w:pPr>
+      <w:r>
+        <w:t>G</w:t>
+      </w:r>
+      <w:r>
+        <w:t xml:space="preserve">o to </w:t>
+      </w:r>
+      <w:r>
+        <w:t>test set</w:t>
+      </w:r>
+      <w:r>
+        <w:t>,</w:t>
+      </w:r>
+      <w:r>
+        <w:t xml:space="preserve"> </w:t>
+      </w:r>
+      <w:r>
+        <w:t>manually label correct segmentations of text into individual characters,</w:t>
+      </w:r>
+      <w:r>
+        <w:t xml:space="preserve"> </w:t>
+      </w:r>
+      <w:r>
+        <w:t xml:space="preserve">+ give the </w:t>
+      </w:r>
+      <w:r>
+        <w:t xml:space="preserve">algorithm the </w:t>
+      </w:r>
+      <w:r>
+        <w:t>correct</w:t>
+      </w:r>
+      <w:r>
+        <w:t xml:space="preserve"> character segmentation output </w:t>
+      </w:r>
+      <w:r>
+        <w:t>+ see how much that helps</w:t>
+      </w:r>
+    </w:p>
+    <w:p>
+      <w:pPr>
+        <w:pStyle w:val="ListBullet"/>
+      </w:pPr>
+      <w:r>
+        <w:t xml:space="preserve">Finally go to the </w:t>
+      </w:r>
+      <w:r>
+        <w:t>character</w:t>
+      </w:r>
+      <w:r>
+        <w:t xml:space="preserve"> </w:t>
+      </w:r>
       <w:r>
         <w:t xml:space="preserve">recognition system </w:t>
       </w:r>
-      <w:r>
-        <w:t>+</w:t>
-      </w:r>
-      <w:r>
-        <w:t xml:space="preserve"> give that correct labels as well, </w:t>
-      </w:r>
-      <w:r>
-        <w:t>+</w:t>
-      </w:r>
-      <w:r>
-        <w:t xml:space="preserve"> if I do that too then</w:t>
-      </w:r>
-    </w:p>
-    <w:p>
-      <w:pPr>
-        <w:pStyle w:val="ListBullet"/>
-      </w:pPr>
-      <w:r>
-        <w:t>no surprise I should get 100% accuracy. Now the nice thing about having done this</w:t>
-      </w:r>
-    </w:p>
-    <w:p>
-      <w:pPr>
-        <w:pStyle w:val="ListBullet"/>
-      </w:pPr>
-      <w:r>
-        <w:t>analysis is, we can now understand what is the upside potential of improving</w:t>
-      </w:r>
-    </w:p>
-    <w:p>
-      <w:pPr>
-        <w:pStyle w:val="ListBullet"/>
-      </w:pPr>
-      <w:r>
-        <w:t>each of these components? So we see that if we get</w:t>
-      </w:r>
-    </w:p>
-    <w:p>
-      <w:pPr>
-        <w:pStyle w:val="ListBullet"/>
-      </w:pPr>
-      <w:r>
-        <w:t>perfect text detection, our performance went up from 72 to 89%. So that's a 17% performance gain. So this means that if we take our current</w:t>
-      </w:r>
-    </w:p>
-    <w:p>
-      <w:pPr>
-        <w:pStyle w:val="ListBullet"/>
-      </w:pPr>
-      <w:r>
-        <w:t>system we spend a lot of time improving text detection, that means that we could potentially</w:t>
-      </w:r>
-    </w:p>
-    <w:p>
-      <w:pPr>
-        <w:pStyle w:val="ListBullet"/>
-      </w:pPr>
-      <w:r>
-        <w:t>improve our system's performance by 17%. It seems like it's well worth our while. Whereas in contrast, when going from text detection when we</w:t>
-      </w:r>
-    </w:p>
-    <w:p>
-      <w:pPr>
-        <w:pStyle w:val="ListBullet"/>
-      </w:pPr>
-      <w:r>
-        <w:t>gave it perfect character segmentation, performance went up only by 1%, so</w:t>
-      </w:r>
-    </w:p>
-    <w:p>
-      <w:pPr>
-        <w:pStyle w:val="ListBullet"/>
-      </w:pPr>
-      <w:r>
-        <w:t>that's a more sobering message. It means that no matter how much time</w:t>
-      </w:r>
-    </w:p>
-    <w:p>
-      <w:pPr>
-        <w:pStyle w:val="ListBullet"/>
-      </w:pPr>
-      <w:r>
-        <w:t>you spend on character segmentation. Maybe the upside potential is going to be</w:t>
-      </w:r>
-    </w:p>
-    <w:p>
-      <w:pPr>
-        <w:pStyle w:val="ListBullet"/>
-      </w:pPr>
-      <w:r>
-        <w:t xml:space="preserve">pretty small, </w:t>
-      </w:r>
-      <w:r>
-        <w:t>+</w:t>
-      </w:r>
-      <w:r>
-        <w:t xml:space="preserve"> maybe you do not want to have a large team of engineers</w:t>
-      </w:r>
-    </w:p>
-    <w:p>
-      <w:pPr>
-        <w:pStyle w:val="ListBullet"/>
-      </w:pPr>
-      <w:r>
-        <w:t>working on character segmentation. This sort of analysis shows that even</w:t>
-      </w:r>
-    </w:p>
-    <w:p>
-      <w:pPr>
-        <w:pStyle w:val="ListBullet"/>
-      </w:pPr>
-      <w:r>
-        <w:t>when you give it the perfect character segmentation, you performance</w:t>
-      </w:r>
-    </w:p>
-    <w:p>
-      <w:pPr>
-        <w:pStyle w:val="ListBullet"/>
-      </w:pPr>
-      <w:r>
-        <w:t>goes up by only one percent. That really estimates what is the ceiling,</w:t>
-      </w:r>
-    </w:p>
-    <w:p>
-      <w:pPr>
-        <w:pStyle w:val="ListBullet"/>
-      </w:pPr>
-      <w:r>
-        <w:t>or what is an upper bound on how much you can improve the performance of your system</w:t>
-      </w:r>
-    </w:p>
-    <w:p>
-      <w:pPr>
-        <w:pStyle w:val="ListBullet"/>
-      </w:pPr>
-      <w:r>
-        <w:t>+</w:t>
-      </w:r>
-      <w:r>
-        <w:t xml:space="preserve"> working on one of these components. </w:t>
-      </w:r>
-      <w:r>
-        <w:t>+</w:t>
-      </w:r>
-      <w:r>
-        <w:t xml:space="preserve"> finally, going from character, when we get better character recognition</w:t>
-      </w:r>
-    </w:p>
-    <w:p>
-      <w:pPr>
-        <w:pStyle w:val="ListBullet"/>
-      </w:pPr>
-      <w:r>
-        <w:t>w/</w:t>
-      </w:r>
-      <w:r>
-        <w:t xml:space="preserve"> the forms went up by ten percent. So again you can decide is ten percent</w:t>
-      </w:r>
-    </w:p>
-    <w:p>
-      <w:pPr>
-        <w:pStyle w:val="ListBullet"/>
-      </w:pPr>
-      <w:r>
-        <w:t xml:space="preserve">improvement, how much is worth your while? This tells you that maybe </w:t>
-      </w:r>
-      <w:r>
-        <w:t>w/</w:t>
-      </w:r>
-      <w:r>
-        <w:t xml:space="preserve"> more effort</w:t>
-      </w:r>
-    </w:p>
-    <w:p>
-      <w:pPr>
-        <w:pStyle w:val="ListBullet"/>
-      </w:pPr>
-      <w:r>
-        <w:t>spent on the last stage of the pipeline, you can improve the performance</w:t>
-      </w:r>
-    </w:p>
-    <w:p>
-      <w:pPr>
-        <w:pStyle w:val="ListBullet"/>
-      </w:pPr>
-      <w:r>
-        <w:t>of the systems as well. Another way of thinking about this, is that by going through these sort</w:t>
-      </w:r>
-    </w:p>
-    <w:p>
-      <w:pPr>
-        <w:pStyle w:val="ListBullet"/>
-      </w:pPr>
-      <w:r>
-        <w:t>of analysis you're trying to think about what is the upside potential of</w:t>
-      </w:r>
-    </w:p>
-    <w:p>
-      <w:pPr>
-        <w:pStyle w:val="ListBullet"/>
-      </w:pPr>
-      <w:r>
-        <w:t>improving each of these components. Or how much could you</w:t>
-      </w:r>
-    </w:p>
-    <w:p>
-      <w:pPr>
-        <w:pStyle w:val="ListBullet"/>
-      </w:pPr>
-      <w:r>
-        <w:t>possibly gain if one of these components became</w:t>
-      </w:r>
-    </w:p>
-    <w:p>
-      <w:pPr>
-        <w:pStyle w:val="ListBullet"/>
-      </w:pPr>
-      <w:r>
-        <w:t xml:space="preserve">absolutely perfect? </w:t>
-      </w:r>
-      <w:r>
-        <w:t>+</w:t>
-      </w:r>
-      <w:r>
-        <w:t xml:space="preserve"> this really places an upper bound</w:t>
-      </w:r>
-    </w:p>
-    <w:p>
-      <w:pPr>
-        <w:pStyle w:val="ListBullet"/>
-      </w:pPr>
-      <w:r>
-        <w:t>on the performance of that system. So the idea of ceiling analysis is pretty</w:t>
-      </w:r>
-    </w:p>
-    <w:p>
-      <w:pPr>
-        <w:pStyle w:val="ListBullet"/>
-      </w:pPr>
-      <w:r>
-        <w:t xml:space="preserve">important, let me just answer this idea again but </w:t>
-      </w:r>
-      <w:r>
-        <w:t>w/</w:t>
-      </w:r>
-      <w:r>
-        <w:t xml:space="preserve"> a different example but</w:t>
-      </w:r>
-    </w:p>
-    <w:p>
-      <w:pPr>
-        <w:pStyle w:val="ListBullet"/>
-      </w:pPr>
-      <w:r>
-        <w:t>more complex one. Let's say that you want to do</w:t>
-      </w:r>
-    </w:p>
-    <w:p>
-      <w:pPr>
-        <w:pStyle w:val="ListBullet"/>
-      </w:pPr>
-      <w:r>
-        <w:t xml:space="preserve">face recognition from images. You want to look at the picture </w:t>
-      </w:r>
-      <w:r>
-        <w:t>+</w:t>
-      </w:r>
-    </w:p>
-    <w:p>
-      <w:pPr>
-        <w:pStyle w:val="ListBullet"/>
-      </w:pPr>
-      <w:r>
-        <w:t>recognize whether or not the person in this picture is</w:t>
-      </w:r>
-    </w:p>
-    <w:p>
-      <w:pPr>
-        <w:pStyle w:val="ListBullet"/>
-      </w:pPr>
-      <w:r>
-        <w:t xml:space="preserve">a particular friend of yours, </w:t>
-      </w:r>
-      <w:r>
-        <w:t>+</w:t>
-      </w:r>
-      <w:r>
-        <w:t xml:space="preserve"> try to recognize the person</w:t>
-      </w:r>
-    </w:p>
-    <w:p>
-      <w:pPr>
-        <w:pStyle w:val="ListBullet"/>
-      </w:pPr>
-      <w:r>
-        <w:t>Shown in this image. This is a slightly artificial example, this isn't actually how face</w:t>
-      </w:r>
-    </w:p>
-    <w:p>
-      <w:pPr>
-        <w:pStyle w:val="ListBullet"/>
-      </w:pPr>
-      <w:r>
-        <w:t>recognition is done in practice. But we're going to set for an example,</w:t>
-      </w:r>
-    </w:p>
-    <w:p>
-      <w:pPr>
-        <w:pStyle w:val="ListBullet"/>
-      </w:pPr>
-      <w:r>
-        <w:lastRenderedPageBreak/>
-        <w:t>what a pipeline might look like to give you another example of how</w:t>
-      </w:r>
-    </w:p>
-    <w:p>
-      <w:pPr>
-        <w:pStyle w:val="ListBullet"/>
-      </w:pPr>
-      <w:r>
-        <w:t xml:space="preserve">a ceiling analysis process might look. So we have a camera image, </w:t>
-      </w:r>
-      <w:r>
-        <w:t>+</w:t>
-      </w:r>
-      <w:r>
-        <w:t xml:space="preserve"> let's say</w:t>
-      </w:r>
-    </w:p>
-    <w:p>
-      <w:pPr>
-        <w:pStyle w:val="ListBullet"/>
-      </w:pPr>
-      <w:r>
-        <w:t>that we design a pipeline as follows, the first thing you wanna do is</w:t>
-      </w:r>
-    </w:p>
-    <w:p>
-      <w:pPr>
-        <w:pStyle w:val="ListBullet"/>
-      </w:pPr>
-      <w:r>
-        <w:t>pre-processing of the image. So let's take this image like we</w:t>
-      </w:r>
-    </w:p>
-    <w:p>
-      <w:pPr>
-        <w:pStyle w:val="ListBullet"/>
-      </w:pPr>
-      <w:r>
-        <w:t xml:space="preserve">have shown on the upper right, </w:t>
-      </w:r>
-      <w:r>
-        <w:t>+</w:t>
-      </w:r>
-      <w:r>
-        <w:t xml:space="preserve"> let's say we want to</w:t>
-      </w:r>
-    </w:p>
-    <w:p>
-      <w:pPr>
-        <w:pStyle w:val="ListBullet"/>
-      </w:pPr>
-      <w:r>
-        <w:t xml:space="preserve">remove the background. So do pre-processing </w:t>
-      </w:r>
-      <w:r>
-        <w:t>+</w:t>
-      </w:r>
-    </w:p>
-    <w:p>
-      <w:pPr>
-        <w:pStyle w:val="ListBullet"/>
-      </w:pPr>
-      <w:r>
-        <w:t>the background disappears. Next we want to say detect</w:t>
-      </w:r>
-    </w:p>
-    <w:p>
-      <w:pPr>
-        <w:pStyle w:val="ListBullet"/>
-      </w:pPr>
-      <w:r>
-        <w:t>the face of the person, that's usually done on the learning So we'll run a sliding Windows crossfire</w:t>
-      </w:r>
-    </w:p>
-    <w:p>
-      <w:pPr>
-        <w:pStyle w:val="ListBullet"/>
-      </w:pPr>
-      <w:r>
-        <w:t>to draw a box around a person's face. Having detected the face, it turns out</w:t>
-      </w:r>
-    </w:p>
-    <w:p>
-      <w:pPr>
-        <w:pStyle w:val="ListBullet"/>
-      </w:pPr>
-      <w:r>
-        <w:t>that if you want to recognize people, it turns out that the eyes</w:t>
-      </w:r>
-    </w:p>
-    <w:p>
-      <w:pPr>
-        <w:pStyle w:val="ListBullet"/>
-      </w:pPr>
-      <w:r>
-        <w:t>is a highly useful cue. We actually are, in terms of recognizing</w:t>
-      </w:r>
-    </w:p>
-    <w:p>
-      <w:pPr>
-        <w:pStyle w:val="ListBullet"/>
-      </w:pPr>
-      <w:r>
-        <w:t>your friends the appearance of their eyes is actually one of the most</w:t>
-      </w:r>
-    </w:p>
-    <w:p>
-      <w:pPr>
-        <w:pStyle w:val="ListBullet"/>
-      </w:pPr>
-      <w:r>
-        <w:t>important cues that you use. So lets run another crossfire to</w:t>
-      </w:r>
-    </w:p>
-    <w:p>
-      <w:pPr>
-        <w:pStyle w:val="ListBullet"/>
-      </w:pPr>
-      <w:r>
-        <w:t xml:space="preserve">detect the eyes of the person. So the segment of the eyes </w:t>
-      </w:r>
-      <w:r>
-        <w:t>+</w:t>
-      </w:r>
-      <w:r>
-        <w:t xml:space="preserve"> then since this will give us useful</w:t>
-      </w:r>
-    </w:p>
-    <w:p>
-      <w:pPr>
-        <w:pStyle w:val="ListBullet"/>
-      </w:pPr>
-      <w:r>
-        <w:t xml:space="preserve">features to recognize the person. </w:t>
-      </w:r>
-      <w:r>
-        <w:t>+</w:t>
-      </w:r>
-      <w:r>
-        <w:t xml:space="preserve"> then other parts of</w:t>
-      </w:r>
-    </w:p>
-    <w:p>
-      <w:pPr>
-        <w:pStyle w:val="ListBullet"/>
-      </w:pPr>
-      <w:r>
-        <w:t>the face of physical interest. Maybe segment of the nose,</w:t>
-      </w:r>
-    </w:p>
-    <w:p>
-      <w:pPr>
-        <w:pStyle w:val="ListBullet"/>
-      </w:pPr>
-      <w:r>
-        <w:t xml:space="preserve">segment of the mouth. </w:t>
-      </w:r>
-      <w:r>
-        <w:t>+</w:t>
-      </w:r>
-      <w:r>
-        <w:t xml:space="preserve"> then having found the eyes, the nose,</w:t>
-      </w:r>
-    </w:p>
-    <w:p>
-      <w:pPr>
-        <w:pStyle w:val="ListBullet"/>
-      </w:pPr>
-      <w:r>
-        <w:t>+</w:t>
-      </w:r>
-      <w:r>
-        <w:t xml:space="preserve"> the mouth, all of these give us useful features to maybe feed into</w:t>
-      </w:r>
-    </w:p>
-    <w:p>
-      <w:pPr>
-        <w:pStyle w:val="ListBullet"/>
-      </w:pPr>
-      <w:r>
-        <w:t xml:space="preserve">a logistic regression classifier. </w:t>
-      </w:r>
-      <w:r>
-        <w:t>+</w:t>
-      </w:r>
-      <w:r>
-        <w:t xml:space="preserve"> there's a job </w:t>
-      </w:r>
-      <w:r>
-        <w:t>w/</w:t>
-      </w:r>
-      <w:r>
-        <w:t xml:space="preserve"> a cost priority,</w:t>
-      </w:r>
-    </w:p>
-    <w:p>
-      <w:pPr>
-        <w:pStyle w:val="ListBullet"/>
-      </w:pPr>
-      <w:r>
-        <w:t>they'd give us the overall label, to find the label for who we think</w:t>
-      </w:r>
-    </w:p>
-    <w:p>
-      <w:pPr>
-        <w:pStyle w:val="ListBullet"/>
-      </w:pPr>
-      <w:r>
-        <w:t>is the identity of this person. So this is a kind of complicated pipeline,</w:t>
-      </w:r>
-    </w:p>
-    <w:p>
-      <w:pPr>
-        <w:pStyle w:val="ListBullet"/>
-      </w:pPr>
-      <w:r>
-        <w:t>it's actually probably more complicated than you should be using if you actually</w:t>
-      </w:r>
-    </w:p>
-    <w:p>
-      <w:pPr>
-        <w:pStyle w:val="ListBullet"/>
-      </w:pPr>
-      <w:r>
-        <w:t>want to recognize people, but there's an illustrative example that's useful</w:t>
-      </w:r>
-    </w:p>
-    <w:p>
-      <w:pPr>
-        <w:pStyle w:val="ListBullet"/>
-      </w:pPr>
-      <w:r>
-        <w:t>to think about for ceiling analysis. So how do you go through ceiling</w:t>
-      </w:r>
-    </w:p>
-    <w:p>
-      <w:pPr>
-        <w:pStyle w:val="ListBullet"/>
-      </w:pPr>
-      <w:r>
-        <w:t>analysis for this pipeline. Well se step through these</w:t>
-      </w:r>
-    </w:p>
-    <w:p>
-      <w:pPr>
-        <w:pStyle w:val="ListBullet"/>
-      </w:pPr>
-      <w:r>
-        <w:t>pieces one at a time. Let's say your overall</w:t>
-      </w:r>
-    </w:p>
-    <w:p>
-      <w:pPr>
-        <w:pStyle w:val="ListBullet"/>
-      </w:pPr>
-      <w:r>
-        <w:t>system has 85% accuracy. The first thing I do is</w:t>
-      </w:r>
-    </w:p>
-    <w:p>
-      <w:pPr>
-        <w:pStyle w:val="ListBullet"/>
-      </w:pPr>
-      <w:r>
-        <w:t xml:space="preserve">go to my test set </w:t>
-      </w:r>
-      <w:r>
-        <w:t>+</w:t>
-      </w:r>
-      <w:r>
-        <w:t xml:space="preserve"> manually give it the full</w:t>
-      </w:r>
-    </w:p>
-    <w:p>
-      <w:pPr>
-        <w:pStyle w:val="ListBullet"/>
-      </w:pPr>
-      <w:r>
-        <w:t xml:space="preserve">background segmentation. So manually go to the test set. </w:t>
-      </w:r>
-      <w:r>
-        <w:t>+</w:t>
-      </w:r>
-      <w:r>
-        <w:t xml:space="preserve"> use Photoshop or something to just</w:t>
-      </w:r>
-    </w:p>
-    <w:p>
-      <w:pPr>
-        <w:pStyle w:val="ListBullet"/>
-      </w:pPr>
-      <w:r>
-        <w:t xml:space="preserve">tell it where's the background </w:t>
-      </w:r>
-      <w:r>
-        <w:t>+</w:t>
-      </w:r>
-      <w:r>
-        <w:t xml:space="preserve"> just manually remove the graph background,</w:t>
-      </w:r>
-    </w:p>
-    <w:p>
-      <w:pPr>
-        <w:pStyle w:val="ListBullet"/>
-      </w:pPr>
-      <w:r>
-        <w:t xml:space="preserve">so this is a ground true background, </w:t>
-      </w:r>
-      <w:r>
-        <w:t>+</w:t>
-      </w:r>
-      <w:r>
-        <w:t xml:space="preserve"> see how much the accuracy changes. In this example the accuracy</w:t>
-      </w:r>
-    </w:p>
-    <w:p>
-      <w:pPr>
-        <w:pStyle w:val="ListBullet"/>
-      </w:pPr>
-      <w:r>
-        <w:t>goes up by 0.1%. So this is a strong sign that even if you</w:t>
-      </w:r>
-    </w:p>
-    <w:p>
-      <w:pPr>
-        <w:pStyle w:val="ListBullet"/>
-      </w:pPr>
-      <w:r>
-        <w:t xml:space="preserve">have perfect background segmentation, the form is, even </w:t>
-      </w:r>
-      <w:r>
-        <w:t>w/</w:t>
-      </w:r>
-      <w:r>
-        <w:t xml:space="preserve"> perfect</w:t>
-      </w:r>
-    </w:p>
-    <w:p>
-      <w:pPr>
-        <w:pStyle w:val="ListBullet"/>
-      </w:pPr>
-      <w:r>
-        <w:t>background removal the performance or your system isn't going</w:t>
-      </w:r>
-    </w:p>
-    <w:p>
-      <w:pPr>
-        <w:pStyle w:val="ListBullet"/>
-      </w:pPr>
-      <w:r>
-        <w:t>to go up that much. So it's maybe not worth a huge</w:t>
-      </w:r>
-    </w:p>
-    <w:p>
-      <w:pPr>
-        <w:pStyle w:val="ListBullet"/>
-      </w:pPr>
-      <w:r>
-        <w:t>effort to work on pre-processing on background removal. Then quickly goes to test set give</w:t>
-      </w:r>
-    </w:p>
-    <w:p>
-      <w:pPr>
-        <w:pStyle w:val="ListBullet"/>
-      </w:pPr>
-      <w:r>
-        <w:t xml:space="preserve">it the correct face detection images then again step though the eyes nose </w:t>
-      </w:r>
-      <w:r>
-        <w:t>+</w:t>
-      </w:r>
-      <w:r>
-        <w:t xml:space="preserve"> mouth segmentation in some</w:t>
-      </w:r>
-    </w:p>
-    <w:p>
-      <w:pPr>
-        <w:pStyle w:val="ListBullet"/>
-      </w:pPr>
-      <w:r>
-        <w:t>order just pick one order. Just give the correct</w:t>
-      </w:r>
-    </w:p>
-    <w:p>
-      <w:pPr>
-        <w:pStyle w:val="ListBullet"/>
-      </w:pPr>
-      <w:r>
-        <w:t>location of the eyes. Correct location in noses,</w:t>
-      </w:r>
-    </w:p>
-    <w:p>
-      <w:pPr>
-        <w:pStyle w:val="ListBullet"/>
-      </w:pPr>
-      <w:r>
-        <w:t xml:space="preserve">correct location in mouth, </w:t>
-      </w:r>
-      <w:r>
-        <w:t>+</w:t>
-      </w:r>
-      <w:r>
-        <w:t xml:space="preserve"> then finally if I just give it the correct</w:t>
-      </w:r>
-    </w:p>
-    <w:p>
-      <w:pPr>
-        <w:pStyle w:val="ListBullet"/>
-      </w:pPr>
-      <w:r>
-        <w:t xml:space="preserve">overall label I can get 100% accuracy. </w:t>
-      </w:r>
-      <w:r>
-        <w:t>+</w:t>
-      </w:r>
-      <w:r>
-        <w:t xml:space="preserve"> so as I go through the system </w:t>
-      </w:r>
-      <w:r>
-        <w:t>+</w:t>
-      </w:r>
-    </w:p>
-    <w:p>
-      <w:pPr>
-        <w:pStyle w:val="ListBullet"/>
-      </w:pPr>
-      <w:r>
-        <w:lastRenderedPageBreak/>
-        <w:t xml:space="preserve">just give more </w:t>
-      </w:r>
-      <w:r>
-        <w:t>+</w:t>
-      </w:r>
-      <w:r>
-        <w:t xml:space="preserve"> more components, the correct labels in the test set, the</w:t>
-      </w:r>
-    </w:p>
-    <w:p>
-      <w:pPr>
-        <w:pStyle w:val="ListBullet"/>
-      </w:pPr>
-      <w:r>
-        <w:t xml:space="preserve">performance of the overall system goes up </w:t>
-      </w:r>
-      <w:r>
-        <w:t>+</w:t>
-      </w:r>
-      <w:r>
-        <w:t xml:space="preserve"> you can look at how much the</w:t>
-      </w:r>
-    </w:p>
-    <w:p>
-      <w:pPr>
-        <w:pStyle w:val="ListBullet"/>
-      </w:pPr>
-      <w:r>
-        <w:t>performance went up on different steps. So from giving it</w:t>
-      </w:r>
-    </w:p>
-    <w:p>
-      <w:pPr>
-        <w:pStyle w:val="ListBullet"/>
-      </w:pPr>
-      <w:r>
-        <w:t>the perfect face detection, it looks like the overall performance</w:t>
-      </w:r>
-    </w:p>
-    <w:p>
-      <w:pPr>
-        <w:pStyle w:val="ListBullet"/>
-      </w:pPr>
-      <w:r>
-        <w:t>of the system went up by 5.9%. So that's a pretty big jump. It means that maybe it's worth quite</w:t>
-      </w:r>
-    </w:p>
-    <w:p>
-      <w:pPr>
-        <w:pStyle w:val="ListBullet"/>
-      </w:pPr>
-      <w:r>
-        <w:t xml:space="preserve">a bit effort on better face detection. Went up 4% there, it went up 1% there. 1% there, </w:t>
-      </w:r>
-      <w:r>
-        <w:t>+</w:t>
-      </w:r>
-      <w:r>
-        <w:t xml:space="preserve"> 3% there. So it looks like the components</w:t>
-      </w:r>
-    </w:p>
-    <w:p>
-      <w:pPr>
-        <w:pStyle w:val="ListBullet"/>
-      </w:pPr>
-      <w:r>
-        <w:t>that most work are while are, when I gave it perfect face</w:t>
-      </w:r>
-    </w:p>
-    <w:p>
-      <w:pPr>
-        <w:pStyle w:val="ListBullet"/>
-      </w:pPr>
-      <w:r>
-        <w:t>detection system went up by 5.9 performance when given perfect eyes</w:t>
-      </w:r>
-    </w:p>
-    <w:p>
-      <w:pPr>
-        <w:pStyle w:val="ListBullet"/>
-      </w:pPr>
-      <w:r>
-        <w:t xml:space="preserve">segmentation went to four percent. </w:t>
-      </w:r>
-      <w:r>
-        <w:t>+</w:t>
-      </w:r>
-      <w:r>
-        <w:t xml:space="preserve"> then my final which is cost for</w:t>
-      </w:r>
-    </w:p>
-    <w:p>
-      <w:pPr>
-        <w:pStyle w:val="ListBullet"/>
-      </w:pPr>
-      <w:r>
-        <w:t xml:space="preserve">well there's another three percent, gap there maybe. </w:t>
-      </w:r>
-      <w:r>
-        <w:t>+</w:t>
-      </w:r>
-      <w:r>
-        <w:t xml:space="preserve"> so this tells maybe whether the</w:t>
-      </w:r>
-    </w:p>
-    <w:p>
-      <w:pPr>
-        <w:pStyle w:val="ListBullet"/>
-      </w:pPr>
-      <w:r>
-        <w:t xml:space="preserve">components are most worthwhile working on. </w:t>
-      </w:r>
-      <w:r>
-        <w:t>+</w:t>
-      </w:r>
-      <w:r>
-        <w:t xml:space="preserve"> by the way I want to tell</w:t>
-      </w:r>
-    </w:p>
-    <w:p>
-      <w:pPr>
-        <w:pStyle w:val="ListBullet"/>
-      </w:pPr>
-      <w:r>
-        <w:t>you a true cautionary story. The reason I put this is</w:t>
-      </w:r>
-    </w:p>
-    <w:p>
-      <w:pPr>
-        <w:pStyle w:val="ListBullet"/>
-      </w:pPr>
-      <w:r>
-        <w:t xml:space="preserve">in this in preprocessing background removal is </w:t>
-      </w:r>
-      <w:r>
-        <w:t>b/c</w:t>
-      </w:r>
-      <w:r>
-        <w:t xml:space="preserve"> I actually</w:t>
-      </w:r>
-    </w:p>
-    <w:p>
-      <w:pPr>
-        <w:pStyle w:val="ListBullet"/>
-      </w:pPr>
-      <w:r>
-        <w:t>know of a true story where there was a research team that actually literally</w:t>
-      </w:r>
-    </w:p>
-    <w:p>
-      <w:pPr>
-        <w:pStyle w:val="ListBullet"/>
-      </w:pPr>
-      <w:r>
-        <w:t xml:space="preserve">had to people spend about a year </w:t>
-      </w:r>
-      <w:r>
-        <w:t>+</w:t>
-      </w:r>
-      <w:r>
-        <w:t xml:space="preserve"> a half, spend 18 months working</w:t>
-      </w:r>
-    </w:p>
-    <w:p>
-      <w:pPr>
-        <w:pStyle w:val="ListBullet"/>
-      </w:pPr>
-      <w:r>
-        <w:t>on better background removal. But actually I'm obscuring the details for</w:t>
-      </w:r>
-    </w:p>
-    <w:p>
-      <w:pPr>
-        <w:pStyle w:val="ListBullet"/>
-      </w:pPr>
-      <w:r>
-        <w:t>obvious reasons, but there was a computer vision application where there's a team of</w:t>
-      </w:r>
-    </w:p>
-    <w:p>
-      <w:pPr>
-        <w:pStyle w:val="ListBullet"/>
-      </w:pPr>
-      <w:r>
-        <w:t xml:space="preserve">two engineers that literally spent about a year </w:t>
-      </w:r>
-      <w:r>
-        <w:t>+</w:t>
-      </w:r>
-      <w:r>
-        <w:t xml:space="preserve"> a half working on better</w:t>
-      </w:r>
-    </w:p>
-    <w:p>
-      <w:pPr>
-        <w:pStyle w:val="ListBullet"/>
-      </w:pPr>
-      <w:r>
-        <w:t xml:space="preserve">background removal, actually worked out really complicated algorithms </w:t>
-      </w:r>
-      <w:r>
-        <w:t>+</w:t>
-      </w:r>
-    </w:p>
-    <w:p>
-      <w:pPr>
-        <w:pStyle w:val="ListBullet"/>
-      </w:pPr>
-      <w:r>
-        <w:t>ended up publishing one research paper. But after all that work they found that</w:t>
-      </w:r>
-    </w:p>
-    <w:p>
-      <w:pPr>
-        <w:pStyle w:val="ListBullet"/>
-      </w:pPr>
-      <w:r>
-        <w:t>it just did not make huge difference to the overall performance of the actual</w:t>
-      </w:r>
-    </w:p>
-    <w:p>
-      <w:pPr>
-        <w:pStyle w:val="ListBullet"/>
-      </w:pPr>
-      <w:r>
-        <w:t xml:space="preserve">application they were working on </w:t>
-      </w:r>
-      <w:r>
-        <w:t>+</w:t>
-      </w:r>
-      <w:r>
-        <w:t xml:space="preserve"> if only someone were to do</w:t>
-      </w:r>
-    </w:p>
-    <w:p>
-      <w:pPr>
-        <w:pStyle w:val="ListBullet"/>
-      </w:pPr>
-      <w:r>
-        <w:t xml:space="preserve">ceiling analysis before hand maybe they could have realized. </w:t>
-      </w:r>
-      <w:r>
-        <w:t>+</w:t>
-      </w:r>
-      <w:r>
-        <w:t xml:space="preserve"> one of them said to me afterward. If only you've did this sort of analysis</w:t>
-      </w:r>
-    </w:p>
-    <w:p>
-      <w:pPr>
-        <w:pStyle w:val="ListBullet"/>
-      </w:pPr>
-      <w:r>
-        <w:t>like this maybe they could have realized before their 18 months of work. That they should have spend their effort</w:t>
-      </w:r>
-    </w:p>
-    <w:p>
-      <w:pPr>
-        <w:pStyle w:val="ListBullet"/>
-      </w:pPr>
-      <w:r>
-        <w:t>focusing on some different component then literally spending 18 months</w:t>
-      </w:r>
-    </w:p>
-    <w:p>
-      <w:pPr>
-        <w:pStyle w:val="ListBullet"/>
-      </w:pPr>
-      <w:r>
-        <w:t>working on background removal. So to summarize, pipelines are pretty pervasive in</w:t>
-      </w:r>
-    </w:p>
-    <w:p>
-      <w:pPr>
-        <w:pStyle w:val="ListBullet"/>
-      </w:pPr>
-      <w:r>
-        <w:t xml:space="preserve">complex </w:t>
-      </w:r>
-      <w:r>
-        <w:t>ML</w:t>
-      </w:r>
-      <w:r>
-        <w:t xml:space="preserve"> applications. </w:t>
-      </w:r>
-      <w:r>
-        <w:t>+</w:t>
-      </w:r>
-      <w:r>
-        <w:t xml:space="preserve"> when you're working on a big</w:t>
-      </w:r>
-    </w:p>
-    <w:p>
-      <w:pPr>
-        <w:pStyle w:val="ListBullet"/>
-      </w:pPr>
-      <w:r>
-        <w:t>ML</w:t>
-      </w:r>
-      <w:r>
-        <w:t xml:space="preserve"> application, your time as developer is so</w:t>
-      </w:r>
-    </w:p>
-    <w:p>
-      <w:pPr>
-        <w:pStyle w:val="ListBullet"/>
-      </w:pPr>
-      <w:r>
-        <w:t>valuable, so just don't waste your time working on something that</w:t>
-      </w:r>
-    </w:p>
-    <w:p>
-      <w:pPr>
-        <w:pStyle w:val="ListBullet"/>
-      </w:pPr>
-      <w:r>
-        <w:t xml:space="preserve">ultimately isn't going to matter. </w:t>
-      </w:r>
-      <w:r>
-        <w:t>+</w:t>
-      </w:r>
-      <w:r>
-        <w:t xml:space="preserve"> in this video we'll talk about</w:t>
-      </w:r>
-    </w:p>
-    <w:p>
-      <w:pPr>
-        <w:pStyle w:val="ListBullet"/>
-      </w:pPr>
-      <w:r>
-        <w:t>this idea of ceiling analysis, which I've often found to be a very good</w:t>
-      </w:r>
-    </w:p>
-    <w:p>
-      <w:pPr>
-        <w:pStyle w:val="ListBullet"/>
-      </w:pPr>
-      <w:r>
-        <w:t>tool for identifying the component of a video as you put focus on that</w:t>
-      </w:r>
-    </w:p>
-    <w:p>
-      <w:pPr>
-        <w:pStyle w:val="ListBullet"/>
-      </w:pPr>
-      <w:r>
-        <w:t xml:space="preserve">component </w:t>
-      </w:r>
-      <w:r>
-        <w:t>+</w:t>
-      </w:r>
-      <w:r>
-        <w:t xml:space="preserve"> make a big difference. Will actually have a huge effect on the</w:t>
-      </w:r>
-    </w:p>
-    <w:p>
-      <w:pPr>
-        <w:pStyle w:val="ListBullet"/>
-      </w:pPr>
-      <w:r>
-        <w:t>overall performance of your final system. So over the years working machine</w:t>
-      </w:r>
-    </w:p>
-    <w:p>
-      <w:pPr>
-        <w:pStyle w:val="ListBullet"/>
-      </w:pPr>
-      <w:r>
-        <w:t>learning, I've actually learned to not trust my own gut feeling</w:t>
-      </w:r>
-    </w:p>
-    <w:p>
-      <w:pPr>
-        <w:pStyle w:val="ListBullet"/>
-      </w:pPr>
-      <w:r>
-        <w:t>about what components to work on. So very often, I've work on machine</w:t>
-      </w:r>
-    </w:p>
-    <w:p>
-      <w:pPr>
-        <w:pStyle w:val="ListBullet"/>
-      </w:pPr>
-      <w:r>
-        <w:t xml:space="preserve">learning for a long time, but often I look at a </w:t>
-      </w:r>
-      <w:r>
-        <w:t>ML</w:t>
-      </w:r>
-      <w:r>
-        <w:t xml:space="preserve"> problem, </w:t>
-      </w:r>
-      <w:r>
-        <w:t>+</w:t>
-      </w:r>
-    </w:p>
-    <w:p>
-      <w:pPr>
-        <w:pStyle w:val="ListBullet"/>
-      </w:pPr>
-      <w:r>
-        <w:t xml:space="preserve">I may have some gut feeling about oh, let's jump on that component </w:t>
-      </w:r>
-      <w:r>
-        <w:t>+</w:t>
-      </w:r>
-    </w:p>
-    <w:p>
-      <w:pPr>
-        <w:pStyle w:val="ListBullet"/>
-      </w:pPr>
-      <w:r>
-        <w:t>just spend all the time on that. But over the years, I've come to</w:t>
-      </w:r>
-    </w:p>
-    <w:p>
-      <w:pPr>
-        <w:pStyle w:val="ListBullet"/>
-      </w:pPr>
-      <w:r>
-        <w:lastRenderedPageBreak/>
-        <w:t xml:space="preserve">even trust my own gut feelings </w:t>
-      </w:r>
-      <w:r>
-        <w:t>+</w:t>
-      </w:r>
-      <w:r>
-        <w:t xml:space="preserve"> learn not to trust gut feelings that much. </w:t>
-      </w:r>
-      <w:r>
-        <w:t>+</w:t>
-      </w:r>
-      <w:r>
-        <w:t xml:space="preserve"> instead, if you have a sort of machine</w:t>
-      </w:r>
-    </w:p>
-    <w:p>
-      <w:pPr>
-        <w:pStyle w:val="ListBullet"/>
-      </w:pPr>
-      <w:r>
-        <w:t xml:space="preserve">learning problem where it's possible to structure things </w:t>
-      </w:r>
-      <w:r>
-        <w:t>+</w:t>
-      </w:r>
-      <w:r>
-        <w:t xml:space="preserve"> do a ceiling</w:t>
-      </w:r>
-    </w:p>
-    <w:p>
-      <w:pPr>
-        <w:pStyle w:val="ListBullet"/>
-      </w:pPr>
-      <w:r>
-        <w:t xml:space="preserve">analysis, often there's a much better </w:t>
-      </w:r>
-      <w:r>
-        <w:t>+</w:t>
-      </w:r>
-      <w:r>
-        <w:t xml:space="preserve"> much more reliable way for</w:t>
-      </w:r>
-    </w:p>
-    <w:p>
-      <w:pPr>
-        <w:pStyle w:val="ListBullet"/>
-      </w:pPr>
-      <w:r>
-        <w:t>deciding where to put a focused effort, to really improve the performance</w:t>
-      </w:r>
-    </w:p>
-    <w:p>
-      <w:pPr>
-        <w:pStyle w:val="ListBullet"/>
-      </w:pPr>
-      <w:r>
-        <w:t xml:space="preserve">of some component. </w:t>
-      </w:r>
-      <w:r>
-        <w:t>+</w:t>
-      </w:r>
-      <w:r>
-        <w:t xml:space="preserve"> be kind of reassured that,</w:t>
-      </w:r>
-    </w:p>
-    <w:p>
-      <w:pPr>
-        <w:pStyle w:val="ListBullet"/>
-      </w:pPr>
-      <w:r>
-        <w:t>when you do that, it won't actually have a huge effect on the final</w:t>
+    </w:p>
+    <w:p>
+      <w:pPr>
+        <w:pStyle w:val="ListBullet"/>
+        <w:tabs>
+          <w:tab w:val="clear" w:pos="360"/>
+          <w:tab w:val="num" w:pos="720"/>
+        </w:tabs>
+        <w:ind w:left="720"/>
+      </w:pPr>
+      <w:r>
+        <w:t xml:space="preserve">Give </w:t>
+      </w:r>
+      <w:r>
+        <w:t>that correct labels as well</w:t>
+      </w:r>
+      <w:r>
+        <w:t xml:space="preserve"> +, no surprise, get 100% accuracy for that component</w:t>
       </w:r>
     </w:p>
     <w:p>
@@ -6810,7 +5568,1762 @@
           <w:ilvl w:val="0"/>
           <w:numId w:val="0"/>
         </w:numPr>
-      </w:pPr>
+        <w:ind w:left="720" w:firstLine="720"/>
+      </w:pPr>
+      <w:r>
+        <w:rPr>
+          <w:noProof/>
+        </w:rPr>
+        <w:drawing>
+          <wp:inline distT="0" distB="0" distL="0" distR="0" wp14:anchorId="251BB431" wp14:editId="2BFA3105">
+            <wp:extent cx="3847933" cy="1871345"/>
+            <wp:effectExtent l="0" t="0" r="635" b="0"/>
+            <wp:docPr id="10" name="Picture 10"/>
+            <wp:cNvGraphicFramePr>
+              <a:graphicFrameLocks xmlns:a="http://schemas.openxmlformats.org/drawingml/2006/main" noChangeAspect="1"/>
+            </wp:cNvGraphicFramePr>
+            <a:graphic xmlns:a="http://schemas.openxmlformats.org/drawingml/2006/main">
+              <a:graphicData uri="http://schemas.openxmlformats.org/drawingml/2006/picture">
+                <pic:pic xmlns:pic="http://schemas.openxmlformats.org/drawingml/2006/picture">
+                  <pic:nvPicPr>
+                    <pic:cNvPr id="1" name=""/>
+                    <pic:cNvPicPr/>
+                  </pic:nvPicPr>
+                  <pic:blipFill>
+                    <a:blip r:embed="rId27"/>
+                    <a:stretch>
+                      <a:fillRect/>
+                    </a:stretch>
+                  </pic:blipFill>
+                  <pic:spPr>
+                    <a:xfrm>
+                      <a:off x="0" y="0"/>
+                      <a:ext cx="3851968" cy="1873308"/>
+                    </a:xfrm>
+                    <a:prstGeom prst="rect">
+                      <a:avLst/>
+                    </a:prstGeom>
+                  </pic:spPr>
+                </pic:pic>
+              </a:graphicData>
+            </a:graphic>
+          </wp:inline>
+        </w:drawing>
+      </w:r>
+    </w:p>
+    <w:p>
+      <w:pPr>
+        <w:pStyle w:val="ListBullet"/>
+      </w:pPr>
+      <w:r>
+        <w:t>T</w:t>
+      </w:r>
+      <w:r>
+        <w:t>he nice thing about having done this</w:t>
+      </w:r>
+      <w:r>
+        <w:t xml:space="preserve"> </w:t>
+      </w:r>
+      <w:r>
+        <w:t>analysis is we can now understand the upside potential of improving</w:t>
+      </w:r>
+      <w:r>
+        <w:t xml:space="preserve"> </w:t>
+      </w:r>
+      <w:r>
+        <w:t>each of thes</w:t>
+      </w:r>
+      <w:r>
+        <w:t>e components</w:t>
+      </w:r>
+    </w:p>
+    <w:p>
+      <w:pPr>
+        <w:pStyle w:val="ListBullet"/>
+      </w:pPr>
+      <w:r>
+        <w:t>I</w:t>
+      </w:r>
+      <w:r>
+        <w:t>f we get</w:t>
+      </w:r>
+      <w:r>
+        <w:t xml:space="preserve"> </w:t>
+      </w:r>
+      <w:r>
+        <w:t>perfect text detection, our performance went up from 72 to 89</w:t>
+      </w:r>
+      <w:r>
+        <w:t xml:space="preserve">%, </w:t>
+      </w:r>
+      <w:r>
+        <w:t xml:space="preserve">a 17% performance gain. </w:t>
+      </w:r>
+    </w:p>
+    <w:p>
+      <w:pPr>
+        <w:pStyle w:val="ListBullet"/>
+      </w:pPr>
+      <w:r>
+        <w:t>So if we take our current</w:t>
+      </w:r>
+      <w:r>
+        <w:t xml:space="preserve"> </w:t>
+      </w:r>
+      <w:r>
+        <w:t xml:space="preserve">system </w:t>
+      </w:r>
+      <w:r>
+        <w:t xml:space="preserve">+ </w:t>
+      </w:r>
+      <w:r>
+        <w:t>spend a lot of time improving text detection, we could potentially</w:t>
+      </w:r>
+      <w:r>
+        <w:t xml:space="preserve"> </w:t>
+      </w:r>
+      <w:r>
+        <w:t>improve our system's performance by 17</w:t>
+      </w:r>
+      <w:r>
+        <w:t xml:space="preserve">% </w:t>
+      </w:r>
+      <w:r>
+        <w:sym w:font="Wingdings" w:char="F0E0"/>
+      </w:r>
+      <w:r>
+        <w:t xml:space="preserve"> </w:t>
+      </w:r>
+      <w:r>
+        <w:t xml:space="preserve">seems </w:t>
+      </w:r>
+      <w:r>
+        <w:t>well-</w:t>
+      </w:r>
+      <w:r>
+        <w:t xml:space="preserve">worth our while. </w:t>
+      </w:r>
+    </w:p>
+    <w:p>
+      <w:pPr>
+        <w:pStyle w:val="ListBullet"/>
+      </w:pPr>
+      <w:r>
+        <w:t xml:space="preserve">Whereas in contrast, </w:t>
+      </w:r>
+      <w:r>
+        <w:t xml:space="preserve">in giving the algorithm </w:t>
+      </w:r>
+      <w:r>
+        <w:t xml:space="preserve">perfect character segmentation, </w:t>
+      </w:r>
+      <w:r>
+        <w:t xml:space="preserve">performance went up only by 1%, </w:t>
+      </w:r>
+      <w:r>
+        <w:t xml:space="preserve">a more sobering message. </w:t>
+      </w:r>
+    </w:p>
+    <w:p>
+      <w:pPr>
+        <w:pStyle w:val="ListBullet"/>
+      </w:pPr>
+      <w:r>
+        <w:t>It means no matter how much time</w:t>
+      </w:r>
+      <w:r>
+        <w:t xml:space="preserve"> spent on character segmentation, </w:t>
+      </w:r>
+      <w:r>
+        <w:t>upside potential is going to be</w:t>
+      </w:r>
+      <w:r>
+        <w:t xml:space="preserve"> </w:t>
+      </w:r>
+      <w:r>
+        <w:t>pretty small</w:t>
+      </w:r>
+      <w:r>
+        <w:t xml:space="preserve"> </w:t>
+      </w:r>
+      <w:r>
+        <w:sym w:font="Wingdings" w:char="F0E0"/>
+      </w:r>
+      <w:r>
+        <w:t xml:space="preserve"> maybe </w:t>
+      </w:r>
+      <w:r>
+        <w:t xml:space="preserve">don’t </w:t>
+      </w:r>
+      <w:r>
+        <w:t>want a large team of engineers</w:t>
+      </w:r>
+      <w:r>
+        <w:t xml:space="preserve"> </w:t>
+      </w:r>
+      <w:r>
+        <w:t xml:space="preserve">working on character </w:t>
+      </w:r>
+      <w:r>
+        <w:t>segmentation</w:t>
+      </w:r>
+    </w:p>
+    <w:p>
+      <w:pPr>
+        <w:pStyle w:val="ListBullet"/>
+      </w:pPr>
+      <w:r>
+        <w:t>This sort of analysis shows that even</w:t>
+      </w:r>
+      <w:r>
+        <w:t xml:space="preserve"> w/ </w:t>
+      </w:r>
+      <w:r>
+        <w:t>perfect character segmentation, performance</w:t>
+      </w:r>
+      <w:r>
+        <w:t xml:space="preserve"> </w:t>
+      </w:r>
+      <w:r>
+        <w:t xml:space="preserve">goes up by only </w:t>
+      </w:r>
+      <w:r>
+        <w:t>1%</w:t>
+      </w:r>
+      <w:r>
+        <w:t xml:space="preserve">. </w:t>
+      </w:r>
+    </w:p>
+    <w:p>
+      <w:pPr>
+        <w:pStyle w:val="ListBullet"/>
+      </w:pPr>
+      <w:r>
+        <w:t>Finally</w:t>
+      </w:r>
+      <w:r>
+        <w:t>, when we get better character recognition</w:t>
+      </w:r>
+      <w:r>
+        <w:t xml:space="preserve"> performance </w:t>
+      </w:r>
+      <w:r>
+        <w:t xml:space="preserve">went up by </w:t>
+      </w:r>
+      <w:r>
+        <w:t>10%</w:t>
+      </w:r>
+      <w:r>
+        <w:t xml:space="preserve">. </w:t>
+      </w:r>
+    </w:p>
+    <w:p>
+      <w:pPr>
+        <w:pStyle w:val="ListBullet"/>
+      </w:pPr>
+      <w:r>
+        <w:t xml:space="preserve">You </w:t>
+      </w:r>
+      <w:r>
+        <w:t xml:space="preserve">can decide </w:t>
+      </w:r>
+      <w:r>
+        <w:t xml:space="preserve">if 10% </w:t>
+      </w:r>
+      <w:r>
+        <w:t>improvement</w:t>
+      </w:r>
+      <w:r>
+        <w:t xml:space="preserve"> </w:t>
+      </w:r>
+      <w:r>
+        <w:t xml:space="preserve">is worth your while? </w:t>
+      </w:r>
+    </w:p>
+    <w:p>
+      <w:pPr>
+        <w:pStyle w:val="ListBullet"/>
+      </w:pPr>
+      <w:r>
+        <w:t xml:space="preserve">This </w:t>
+      </w:r>
+      <w:r>
+        <w:t xml:space="preserve">says </w:t>
+      </w:r>
+      <w:r>
+        <w:t>that maybe w/ more effort</w:t>
+      </w:r>
+      <w:r>
+        <w:t xml:space="preserve"> </w:t>
+      </w:r>
+      <w:r>
+        <w:t>spent on the last stage of the pipeline, you can improve performance</w:t>
+      </w:r>
+      <w:r>
+        <w:t xml:space="preserve"> </w:t>
+      </w:r>
+      <w:r>
+        <w:t xml:space="preserve">of the system </w:t>
+      </w:r>
+      <w:r>
+        <w:t xml:space="preserve">as well. </w:t>
+      </w:r>
+    </w:p>
+    <w:p>
+      <w:pPr>
+        <w:pStyle w:val="ListBullet"/>
+        <w:numPr>
+          <w:ilvl w:val="0"/>
+          <w:numId w:val="0"/>
+        </w:numPr>
+        <w:ind w:left="360"/>
+      </w:pPr>
+    </w:p>
+    <w:p>
+      <w:pPr>
+        <w:pStyle w:val="ListBullet"/>
+      </w:pPr>
+      <w:r>
+        <w:t xml:space="preserve">This analysis estimates the </w:t>
+      </w:r>
+      <w:r>
+        <w:rPr>
+          <w:b/>
+        </w:rPr>
+        <w:t>ceiling</w:t>
+      </w:r>
+      <w:r>
+        <w:t>/upper bound on how much you can improve performance of a system + working on one of these components</w:t>
+      </w:r>
+    </w:p>
+    <w:p>
+      <w:pPr>
+        <w:pStyle w:val="ListBullet"/>
+      </w:pPr>
+      <w:r>
+        <w:t xml:space="preserve">Another way of thinking </w:t>
+      </w:r>
+      <w:r>
+        <w:sym w:font="Wingdings" w:char="F0E0"/>
+      </w:r>
+      <w:r>
+        <w:t xml:space="preserve"> </w:t>
+      </w:r>
+      <w:r>
+        <w:t>by going through these sort</w:t>
+      </w:r>
+      <w:r>
+        <w:t xml:space="preserve"> of analysis, </w:t>
+      </w:r>
+      <w:r>
+        <w:t>you're trying to think about the upside potential of</w:t>
+      </w:r>
+      <w:r>
+        <w:t xml:space="preserve"> </w:t>
+      </w:r>
+      <w:r>
+        <w:t xml:space="preserve">improving each of these components. </w:t>
+      </w:r>
+    </w:p>
+    <w:p>
+      <w:pPr>
+        <w:pStyle w:val="ListBullet"/>
+      </w:pPr>
+      <w:r>
+        <w:t xml:space="preserve">How </w:t>
+      </w:r>
+      <w:r>
+        <w:t>much could you</w:t>
+      </w:r>
+      <w:r>
+        <w:t xml:space="preserve"> </w:t>
+      </w:r>
+      <w:r>
+        <w:t xml:space="preserve">possibly gain if </w:t>
+      </w:r>
+      <w:r>
+        <w:t>1</w:t>
+      </w:r>
+      <w:r>
+        <w:t xml:space="preserve"> of these components became</w:t>
+      </w:r>
+      <w:r>
+        <w:t xml:space="preserve"> </w:t>
+      </w:r>
+      <w:r>
+        <w:t xml:space="preserve">absolutely perfect? </w:t>
+      </w:r>
+    </w:p>
+    <w:p>
+      <w:pPr>
+        <w:pStyle w:val="ListBullet"/>
+      </w:pPr>
+      <w:r>
+        <w:t xml:space="preserve">This </w:t>
+      </w:r>
+      <w:r>
+        <w:t>really places an upper bound</w:t>
+      </w:r>
+      <w:r>
+        <w:t xml:space="preserve"> </w:t>
+      </w:r>
+      <w:r>
+        <w:t>on the performance of that system</w:t>
+      </w:r>
+    </w:p>
+    <w:p>
+      <w:pPr>
+        <w:pStyle w:val="ListBullet"/>
+      </w:pPr>
+      <w:r>
+        <w:t xml:space="preserve">The </w:t>
+      </w:r>
+      <w:r>
+        <w:t xml:space="preserve">idea of </w:t>
+      </w:r>
+      <w:r>
+        <w:rPr>
+          <w:b/>
+        </w:rPr>
+        <w:t>ceiling analysis</w:t>
+      </w:r>
+      <w:r>
+        <w:t xml:space="preserve"> is pretty</w:t>
+      </w:r>
+      <w:r>
+        <w:t xml:space="preserve"> </w:t>
+      </w:r>
+      <w:r>
+        <w:t>important</w:t>
+      </w:r>
+    </w:p>
+    <w:p>
+      <w:pPr>
+        <w:pStyle w:val="ListBullet"/>
+        <w:numPr>
+          <w:ilvl w:val="0"/>
+          <w:numId w:val="0"/>
+        </w:numPr>
+        <w:ind w:left="360"/>
+      </w:pPr>
+    </w:p>
+    <w:p>
+      <w:pPr>
+        <w:pStyle w:val="ListBullet"/>
+        <w:numPr>
+          <w:ilvl w:val="0"/>
+          <w:numId w:val="0"/>
+        </w:numPr>
+        <w:ind w:left="360"/>
+      </w:pPr>
+    </w:p>
+    <w:p>
+      <w:pPr>
+        <w:pStyle w:val="ListBullet"/>
+      </w:pPr>
+      <w:r>
+        <w:lastRenderedPageBreak/>
+        <w:t xml:space="preserve">Say </w:t>
+      </w:r>
+      <w:r>
+        <w:t>that you want to do</w:t>
+      </w:r>
+      <w:r>
+        <w:t xml:space="preserve"> </w:t>
+      </w:r>
+      <w:r>
+        <w:t>face recognition from images</w:t>
+      </w:r>
+    </w:p>
+    <w:p>
+      <w:pPr>
+        <w:pStyle w:val="ListBullet"/>
+      </w:pPr>
+      <w:r>
+        <w:t>We have a camera image + design a pipeline as follows:</w:t>
+      </w:r>
+    </w:p>
+    <w:p>
+      <w:pPr>
+        <w:pStyle w:val="ListBullet"/>
+        <w:tabs>
+          <w:tab w:val="clear" w:pos="360"/>
+          <w:tab w:val="num" w:pos="720"/>
+        </w:tabs>
+        <w:ind w:left="720"/>
+      </w:pPr>
+      <w:r>
+        <w:t>1) Pre</w:t>
+      </w:r>
+      <w:r>
+        <w:t>-processing of the image</w:t>
+      </w:r>
+      <w:r>
+        <w:t xml:space="preserve"> </w:t>
+      </w:r>
+      <w:r>
+        <w:sym w:font="Wingdings" w:char="F0E0"/>
+      </w:r>
+      <w:r>
+        <w:t xml:space="preserve"> </w:t>
+      </w:r>
+      <w:r>
+        <w:t>remove the background</w:t>
+      </w:r>
+    </w:p>
+    <w:p>
+      <w:pPr>
+        <w:pStyle w:val="ListBullet"/>
+        <w:tabs>
+          <w:tab w:val="clear" w:pos="360"/>
+          <w:tab w:val="num" w:pos="720"/>
+        </w:tabs>
+        <w:ind w:left="720"/>
+      </w:pPr>
+      <w:r>
+        <w:t xml:space="preserve">2) Detect </w:t>
+      </w:r>
+      <w:r>
+        <w:t>face of the person</w:t>
+      </w:r>
+      <w:r>
+        <w:t xml:space="preserve"> </w:t>
+      </w:r>
+      <w:r>
+        <w:sym w:font="Wingdings" w:char="F0E0"/>
+      </w:r>
+      <w:r>
+        <w:t xml:space="preserve"> run a sliding w</w:t>
+      </w:r>
+      <w:r>
+        <w:t xml:space="preserve">indows </w:t>
+      </w:r>
+      <w:r>
+        <w:t>classifier</w:t>
+      </w:r>
+    </w:p>
+    <w:p>
+      <w:pPr>
+        <w:pStyle w:val="ListBullet"/>
+        <w:tabs>
+          <w:tab w:val="clear" w:pos="360"/>
+          <w:tab w:val="num" w:pos="1080"/>
+        </w:tabs>
+        <w:ind w:left="1080"/>
+      </w:pPr>
+      <w:r>
+        <w:t>turns out that eyes</w:t>
+      </w:r>
+      <w:r>
+        <w:t xml:space="preserve"> </w:t>
+      </w:r>
+      <w:r>
+        <w:t>is a highly useful cue</w:t>
+      </w:r>
+      <w:r>
+        <w:t xml:space="preserve"> </w:t>
+      </w:r>
+      <w:r>
+        <w:t>in terms of recognizing</w:t>
+      </w:r>
+      <w:r>
+        <w:t xml:space="preserve"> faces</w:t>
+      </w:r>
+    </w:p>
+    <w:p>
+      <w:pPr>
+        <w:pStyle w:val="ListBullet"/>
+        <w:tabs>
+          <w:tab w:val="clear" w:pos="360"/>
+          <w:tab w:val="num" w:pos="720"/>
+        </w:tabs>
+        <w:ind w:left="720"/>
+      </w:pPr>
+      <w:r>
+        <w:t xml:space="preserve">3) Run </w:t>
+      </w:r>
+      <w:r>
+        <w:t xml:space="preserve">another </w:t>
+      </w:r>
+      <w:r>
+        <w:t>classifier</w:t>
+      </w:r>
+      <w:r>
+        <w:t xml:space="preserve"> to</w:t>
+      </w:r>
+      <w:r>
+        <w:t xml:space="preserve"> detect the eyes of the person (eyes segmentation)</w:t>
+      </w:r>
+    </w:p>
+    <w:p>
+      <w:pPr>
+        <w:pStyle w:val="ListBullet"/>
+        <w:tabs>
+          <w:tab w:val="clear" w:pos="360"/>
+          <w:tab w:val="num" w:pos="1080"/>
+        </w:tabs>
+        <w:ind w:left="1080"/>
+      </w:pPr>
+      <w:r>
+        <w:t>this will give us useful</w:t>
+      </w:r>
+      <w:r>
+        <w:t xml:space="preserve"> features to recognize the perso</w:t>
+      </w:r>
+      <w:r>
+        <w:t>n</w:t>
+      </w:r>
+    </w:p>
+    <w:p>
+      <w:pPr>
+        <w:pStyle w:val="ListBullet"/>
+        <w:tabs>
+          <w:tab w:val="clear" w:pos="360"/>
+          <w:tab w:val="num" w:pos="720"/>
+        </w:tabs>
+        <w:ind w:left="720"/>
+      </w:pPr>
+      <w:r>
+        <w:t xml:space="preserve">4) Segment out </w:t>
+      </w:r>
+      <w:r>
+        <w:t>other parts of</w:t>
+      </w:r>
+      <w:r>
+        <w:t xml:space="preserve"> </w:t>
+      </w:r>
+      <w:r>
+        <w:t xml:space="preserve">the face </w:t>
+      </w:r>
+      <w:r>
+        <w:t xml:space="preserve">that may be of </w:t>
+      </w:r>
+      <w:r>
+        <w:t xml:space="preserve">physical interest. </w:t>
+      </w:r>
+    </w:p>
+    <w:p>
+      <w:pPr>
+        <w:pStyle w:val="ListBullet"/>
+        <w:tabs>
+          <w:tab w:val="clear" w:pos="360"/>
+          <w:tab w:val="num" w:pos="1080"/>
+        </w:tabs>
+        <w:ind w:left="1080"/>
+      </w:pPr>
+      <w:r>
+        <w:t xml:space="preserve">Maybe segment </w:t>
+      </w:r>
+      <w:r>
+        <w:t xml:space="preserve">out the </w:t>
+      </w:r>
+      <w:r>
+        <w:t>nose</w:t>
+      </w:r>
+      <w:r>
+        <w:t xml:space="preserve"> + </w:t>
+      </w:r>
+      <w:r>
+        <w:t>the mouth</w:t>
+      </w:r>
+    </w:p>
+    <w:p>
+      <w:pPr>
+        <w:pStyle w:val="ListBullet"/>
+        <w:tabs>
+          <w:tab w:val="clear" w:pos="360"/>
+          <w:tab w:val="num" w:pos="1080"/>
+        </w:tabs>
+        <w:ind w:left="1080"/>
+      </w:pPr>
+      <w:r>
+        <w:t xml:space="preserve">Having </w:t>
+      </w:r>
+      <w:r>
+        <w:t>found the eyes, nose,</w:t>
+      </w:r>
+      <w:r>
+        <w:t xml:space="preserve"> </w:t>
+      </w:r>
+      <w:r>
+        <w:t xml:space="preserve">+ mouth, </w:t>
+      </w:r>
+      <w:r>
+        <w:t xml:space="preserve">we get </w:t>
+      </w:r>
+      <w:r>
+        <w:t>useful features to feed into</w:t>
+      </w:r>
+      <w:r>
+        <w:t xml:space="preserve"> </w:t>
+      </w:r>
+      <w:r>
+        <w:t>a lo</w:t>
+      </w:r>
+      <w:r>
+        <w:t>gistic regression classifier</w:t>
+      </w:r>
+    </w:p>
+    <w:p>
+      <w:pPr>
+        <w:pStyle w:val="ListBullet"/>
+        <w:tabs>
+          <w:tab w:val="clear" w:pos="360"/>
+          <w:tab w:val="num" w:pos="720"/>
+        </w:tabs>
+        <w:ind w:left="720"/>
+      </w:pPr>
+      <w:r>
+        <w:t>5) Logistic regression</w:t>
+      </w:r>
+    </w:p>
+    <w:p>
+      <w:pPr>
+        <w:pStyle w:val="ListBullet"/>
+        <w:tabs>
+          <w:tab w:val="clear" w:pos="360"/>
+          <w:tab w:val="num" w:pos="1080"/>
+        </w:tabs>
+        <w:ind w:left="1080"/>
+      </w:pPr>
+      <w:r>
+        <w:t xml:space="preserve">Job of the classifier = </w:t>
+      </w:r>
+      <w:r>
+        <w:t xml:space="preserve">give us overall </w:t>
+      </w:r>
+      <w:r>
+        <w:t>final</w:t>
+      </w:r>
+      <w:r>
+        <w:t xml:space="preserve"> label for </w:t>
+      </w:r>
+      <w:r>
+        <w:t xml:space="preserve">what </w:t>
+      </w:r>
+      <w:r>
+        <w:t>we think</w:t>
+      </w:r>
+      <w:r>
+        <w:t xml:space="preserve"> </w:t>
+      </w:r>
+      <w:r>
+        <w:t xml:space="preserve">who </w:t>
+      </w:r>
+      <w:r>
+        <w:t>this person</w:t>
+      </w:r>
+      <w:r>
+        <w:t xml:space="preserve"> is</w:t>
+      </w:r>
+      <w:r>
+        <w:t>.</w:t>
+      </w:r>
+    </w:p>
+    <w:p>
+      <w:pPr>
+        <w:pStyle w:val="ListBullet"/>
+        <w:tabs>
+          <w:tab w:val="clear" w:pos="360"/>
+          <w:tab w:val="num" w:pos="1080"/>
+        </w:tabs>
+        <w:ind w:left="1080"/>
+      </w:pPr>
+      <w:r>
+        <w:rPr>
+          <w:noProof/>
+        </w:rPr>
+        <w:drawing>
+          <wp:inline distT="0" distB="0" distL="0" distR="0" wp14:anchorId="3628AC3B" wp14:editId="4EF6E910">
+            <wp:extent cx="3800475" cy="1151105"/>
+            <wp:effectExtent l="0" t="0" r="0" b="0"/>
+            <wp:docPr id="11" name="Picture 11"/>
+            <wp:cNvGraphicFramePr>
+              <a:graphicFrameLocks xmlns:a="http://schemas.openxmlformats.org/drawingml/2006/main" noChangeAspect="1"/>
+            </wp:cNvGraphicFramePr>
+            <a:graphic xmlns:a="http://schemas.openxmlformats.org/drawingml/2006/main">
+              <a:graphicData uri="http://schemas.openxmlformats.org/drawingml/2006/picture">
+                <pic:pic xmlns:pic="http://schemas.openxmlformats.org/drawingml/2006/picture">
+                  <pic:nvPicPr>
+                    <pic:cNvPr id="1" name=""/>
+                    <pic:cNvPicPr/>
+                  </pic:nvPicPr>
+                  <pic:blipFill>
+                    <a:blip r:embed="rId28"/>
+                    <a:stretch>
+                      <a:fillRect/>
+                    </a:stretch>
+                  </pic:blipFill>
+                  <pic:spPr>
+                    <a:xfrm>
+                      <a:off x="0" y="0"/>
+                      <a:ext cx="3814721" cy="1155420"/>
+                    </a:xfrm>
+                    <a:prstGeom prst="rect">
+                      <a:avLst/>
+                    </a:prstGeom>
+                  </pic:spPr>
+                </pic:pic>
+              </a:graphicData>
+            </a:graphic>
+          </wp:inline>
+        </w:drawing>
+      </w:r>
+      <w:r>
+        <w:t xml:space="preserve"> </w:t>
+      </w:r>
+    </w:p>
+    <w:p>
+      <w:pPr>
+        <w:pStyle w:val="ListBullet"/>
+      </w:pPr>
+      <w:r>
+        <w:t>To</w:t>
+      </w:r>
+      <w:r>
+        <w:t xml:space="preserve"> go through ceiling</w:t>
+      </w:r>
+      <w:r>
+        <w:t xml:space="preserve"> </w:t>
+      </w:r>
+      <w:r>
+        <w:t xml:space="preserve">analysis for </w:t>
+      </w:r>
+      <w:r>
+        <w:rPr>
+          <w:i/>
+        </w:rPr>
+        <w:t>this</w:t>
+      </w:r>
+      <w:r>
+        <w:t xml:space="preserve"> pipeline, </w:t>
+      </w:r>
+      <w:r>
+        <w:t>step through these</w:t>
+      </w:r>
+      <w:r>
+        <w:t xml:space="preserve"> </w:t>
+      </w:r>
+      <w:r>
+        <w:t xml:space="preserve">pieces </w:t>
+      </w:r>
+      <w:r>
+        <w:t xml:space="preserve">1 </w:t>
+      </w:r>
+      <w:r>
+        <w:t xml:space="preserve">at a time. </w:t>
+      </w:r>
+    </w:p>
+    <w:p>
+      <w:pPr>
+        <w:pStyle w:val="ListBullet"/>
+      </w:pPr>
+      <w:r>
+        <w:t>Say the</w:t>
+      </w:r>
+      <w:r>
+        <w:t xml:space="preserve"> overall</w:t>
+      </w:r>
+      <w:r>
+        <w:t xml:space="preserve"> </w:t>
+      </w:r>
+      <w:r>
+        <w:t>system has 85% accuracy</w:t>
+      </w:r>
+    </w:p>
+    <w:p>
+      <w:pPr>
+        <w:pStyle w:val="ListBullet"/>
+        <w:tabs>
+          <w:tab w:val="clear" w:pos="360"/>
+          <w:tab w:val="num" w:pos="720"/>
+        </w:tabs>
+        <w:ind w:left="720"/>
+      </w:pPr>
+      <w:r>
+        <w:t xml:space="preserve">1) Go </w:t>
+      </w:r>
+      <w:r>
+        <w:t xml:space="preserve">to </w:t>
+      </w:r>
+      <w:r>
+        <w:t>the</w:t>
+      </w:r>
+      <w:r>
+        <w:t xml:space="preserve"> test set + manually give </w:t>
+      </w:r>
+      <w:r>
+        <w:t xml:space="preserve">the system the ground-truth </w:t>
+      </w:r>
+      <w:r>
+        <w:t xml:space="preserve">background segmentation </w:t>
+      </w:r>
+      <w:r>
+        <w:t xml:space="preserve">(ex: </w:t>
+      </w:r>
+      <w:r>
+        <w:t xml:space="preserve">Photoshop to </w:t>
+      </w:r>
+      <w:r>
+        <w:t>tell it where</w:t>
+      </w:r>
+      <w:r>
+        <w:t xml:space="preserve"> the background </w:t>
+      </w:r>
+      <w:r>
+        <w:t xml:space="preserve">is </w:t>
+      </w:r>
+      <w:r>
+        <w:t xml:space="preserve">+ </w:t>
+      </w:r>
+      <w:r>
+        <w:t xml:space="preserve">to </w:t>
+      </w:r>
+      <w:r>
+        <w:t>manua</w:t>
+      </w:r>
+      <w:r>
+        <w:t>lly remove the background)</w:t>
+      </w:r>
+    </w:p>
+    <w:p>
+      <w:pPr>
+        <w:pStyle w:val="ListBullet"/>
+        <w:tabs>
+          <w:tab w:val="clear" w:pos="360"/>
+          <w:tab w:val="num" w:pos="720"/>
+        </w:tabs>
+        <w:ind w:left="720"/>
+      </w:pPr>
+      <w:r>
+        <w:t xml:space="preserve">2) See </w:t>
+      </w:r>
+      <w:r>
+        <w:t>how much the accuracy changes</w:t>
+      </w:r>
+      <w:r>
+        <w:t>, maybe by only</w:t>
+      </w:r>
+      <w:r>
+        <w:t xml:space="preserve"> 0.1</w:t>
+      </w:r>
+      <w:r>
+        <w:t>% =</w:t>
+      </w:r>
+      <w:r>
+        <w:t xml:space="preserve"> a strong sign that even </w:t>
+      </w:r>
+      <w:r>
+        <w:t xml:space="preserve">w/ </w:t>
+      </w:r>
+      <w:r>
+        <w:t xml:space="preserve">perfect background segmentation, system </w:t>
+      </w:r>
+      <w:r>
+        <w:t xml:space="preserve">performance </w:t>
+      </w:r>
+      <w:r>
+        <w:t>isn't going</w:t>
+      </w:r>
+      <w:r>
+        <w:t xml:space="preserve"> to go up that much </w:t>
+      </w:r>
+    </w:p>
+    <w:p>
+      <w:pPr>
+        <w:pStyle w:val="ListBullet"/>
+        <w:tabs>
+          <w:tab w:val="clear" w:pos="360"/>
+          <w:tab w:val="num" w:pos="1080"/>
+        </w:tabs>
+        <w:ind w:left="1080"/>
+      </w:pPr>
+      <w:r>
+        <w:t>So it's maybe not worth a huge</w:t>
+      </w:r>
+      <w:r>
+        <w:t xml:space="preserve"> </w:t>
+      </w:r>
+      <w:r>
+        <w:t>e</w:t>
+      </w:r>
+      <w:r>
+        <w:t>ffort to work on pre-processing/</w:t>
+      </w:r>
+      <w:r>
+        <w:t xml:space="preserve">background removal. </w:t>
+      </w:r>
+    </w:p>
+    <w:p>
+      <w:pPr>
+        <w:pStyle w:val="ListBullet"/>
+        <w:tabs>
+          <w:tab w:val="clear" w:pos="360"/>
+          <w:tab w:val="num" w:pos="720"/>
+        </w:tabs>
+        <w:ind w:left="720"/>
+      </w:pPr>
+      <w:r>
+        <w:t xml:space="preserve">3) Go to </w:t>
+      </w:r>
+      <w:r>
+        <w:t>test set give</w:t>
+      </w:r>
+      <w:r>
+        <w:t xml:space="preserve"> the system </w:t>
+      </w:r>
+      <w:r>
+        <w:t xml:space="preserve">the correct face detection images </w:t>
+      </w:r>
+      <w:r>
+        <w:t>+ run again</w:t>
+      </w:r>
+    </w:p>
+    <w:p>
+      <w:pPr>
+        <w:pStyle w:val="ListBullet"/>
+        <w:tabs>
+          <w:tab w:val="clear" w:pos="360"/>
+          <w:tab w:val="num" w:pos="720"/>
+        </w:tabs>
+        <w:ind w:left="720"/>
+      </w:pPr>
+      <w:r>
+        <w:t>4) Do the above steps through</w:t>
+      </w:r>
+      <w:r>
+        <w:t xml:space="preserve"> the eyes nose + mouth segmentation in some</w:t>
+      </w:r>
+      <w:r>
+        <w:t xml:space="preserve"> </w:t>
+      </w:r>
+      <w:r>
+        <w:t xml:space="preserve">order </w:t>
+      </w:r>
+      <w:r>
+        <w:t>(</w:t>
+      </w:r>
+      <w:r>
+        <w:t>correct</w:t>
+      </w:r>
+      <w:r>
+        <w:t xml:space="preserve"> </w:t>
+      </w:r>
+      <w:r>
+        <w:t>location of eyes</w:t>
+      </w:r>
+      <w:r>
+        <w:t xml:space="preserve"> + run, then </w:t>
+      </w:r>
+      <w:r>
+        <w:t>noses</w:t>
+      </w:r>
+      <w:r>
+        <w:t xml:space="preserve"> + run</w:t>
+      </w:r>
+      <w:r>
+        <w:t>,</w:t>
+      </w:r>
+      <w:r>
+        <w:t xml:space="preserve"> then mouth + run)</w:t>
+      </w:r>
+    </w:p>
+    <w:p>
+      <w:pPr>
+        <w:pStyle w:val="ListBullet"/>
+        <w:tabs>
+          <w:tab w:val="clear" w:pos="360"/>
+          <w:tab w:val="num" w:pos="720"/>
+        </w:tabs>
+        <w:ind w:left="720"/>
+      </w:pPr>
+      <w:r>
+        <w:t xml:space="preserve">5) Finally </w:t>
+      </w:r>
+      <w:r>
+        <w:t xml:space="preserve">give </w:t>
+      </w:r>
+      <w:r>
+        <w:t>the system</w:t>
+      </w:r>
+      <w:r>
+        <w:t xml:space="preserve"> the correct</w:t>
+      </w:r>
+      <w:r>
+        <w:t xml:space="preserve"> </w:t>
+      </w:r>
+      <w:r>
+        <w:t>overall label</w:t>
+      </w:r>
+      <w:r>
+        <w:t xml:space="preserve"> to</w:t>
+      </w:r>
+      <w:r>
+        <w:t xml:space="preserve"> get 100% accuracy</w:t>
+      </w:r>
+    </w:p>
+    <w:p>
+      <w:pPr>
+        <w:pStyle w:val="ListBullet"/>
+        <w:numPr>
+          <w:ilvl w:val="0"/>
+          <w:numId w:val="0"/>
+        </w:numPr>
+        <w:ind w:left="2160" w:firstLine="720"/>
+      </w:pPr>
+      <w:r>
+        <w:rPr>
+          <w:noProof/>
+        </w:rPr>
+        <w:drawing>
+          <wp:inline distT="0" distB="0" distL="0" distR="0" wp14:anchorId="12754339" wp14:editId="24E36E9A">
+            <wp:extent cx="2447925" cy="1905000"/>
+            <wp:effectExtent l="0" t="0" r="9525" b="0"/>
+            <wp:docPr id="13" name="Picture 13"/>
+            <wp:cNvGraphicFramePr>
+              <a:graphicFrameLocks xmlns:a="http://schemas.openxmlformats.org/drawingml/2006/main" noChangeAspect="1"/>
+            </wp:cNvGraphicFramePr>
+            <a:graphic xmlns:a="http://schemas.openxmlformats.org/drawingml/2006/main">
+              <a:graphicData uri="http://schemas.openxmlformats.org/drawingml/2006/picture">
+                <pic:pic xmlns:pic="http://schemas.openxmlformats.org/drawingml/2006/picture">
+                  <pic:nvPicPr>
+                    <pic:cNvPr id="1" name=""/>
+                    <pic:cNvPicPr/>
+                  </pic:nvPicPr>
+                  <pic:blipFill>
+                    <a:blip r:embed="rId29"/>
+                    <a:stretch>
+                      <a:fillRect/>
+                    </a:stretch>
+                  </pic:blipFill>
+                  <pic:spPr>
+                    <a:xfrm>
+                      <a:off x="0" y="0"/>
+                      <a:ext cx="2447925" cy="1905000"/>
+                    </a:xfrm>
+                    <a:prstGeom prst="rect">
+                      <a:avLst/>
+                    </a:prstGeom>
+                  </pic:spPr>
+                </pic:pic>
+              </a:graphicData>
+            </a:graphic>
+          </wp:inline>
+        </w:drawing>
+      </w:r>
+    </w:p>
+    <w:p>
+      <w:pPr>
+        <w:pStyle w:val="ListBullet"/>
+      </w:pPr>
+      <w:r>
+        <w:t>A</w:t>
+      </w:r>
+      <w:r>
+        <w:t>s I go through the system +</w:t>
+      </w:r>
+      <w:r>
+        <w:t xml:space="preserve"> give more + more components </w:t>
+      </w:r>
+      <w:r>
+        <w:t xml:space="preserve">the correct labels </w:t>
+      </w:r>
+      <w:r>
+        <w:t xml:space="preserve">from </w:t>
+      </w:r>
+      <w:r>
+        <w:t xml:space="preserve">the test set, performance of the overall system goes up </w:t>
+      </w:r>
+    </w:p>
+    <w:p>
+      <w:pPr>
+        <w:pStyle w:val="ListBullet"/>
+      </w:pPr>
+      <w:r>
+        <w:t xml:space="preserve">Can </w:t>
+      </w:r>
+      <w:r>
+        <w:t>look at how much the</w:t>
+      </w:r>
+      <w:r>
+        <w:t xml:space="preserve"> </w:t>
+      </w:r>
+      <w:r>
+        <w:t xml:space="preserve">performance went up on different steps. </w:t>
+      </w:r>
+    </w:p>
+    <w:p>
+      <w:pPr>
+        <w:pStyle w:val="ListBullet"/>
+      </w:pPr>
+      <w:r>
+        <w:lastRenderedPageBreak/>
+        <w:t xml:space="preserve">From </w:t>
+      </w:r>
+      <w:r>
+        <w:t xml:space="preserve">giving perfect face detection, it looks like overall </w:t>
+      </w:r>
+      <w:r>
+        <w:t xml:space="preserve">system </w:t>
+      </w:r>
+      <w:r>
+        <w:t>performance</w:t>
+      </w:r>
+      <w:r>
+        <w:t xml:space="preserve"> went up by 5.9%, </w:t>
+      </w:r>
+      <w:r>
+        <w:t>a pretty b</w:t>
+      </w:r>
+      <w:r>
+        <w:t xml:space="preserve">ig jump = might be </w:t>
+      </w:r>
+      <w:r>
+        <w:t>worth quite</w:t>
+      </w:r>
+      <w:r>
+        <w:t xml:space="preserve"> </w:t>
+      </w:r>
+      <w:r>
+        <w:t xml:space="preserve">a bit effort </w:t>
+      </w:r>
+      <w:r>
+        <w:t xml:space="preserve">to work </w:t>
+      </w:r>
+      <w:r>
+        <w:t xml:space="preserve">on better face detection. </w:t>
+      </w:r>
+    </w:p>
+    <w:p>
+      <w:pPr>
+        <w:pStyle w:val="ListBullet"/>
+      </w:pPr>
+      <w:r>
+        <w:t>L</w:t>
+      </w:r>
+      <w:r>
+        <w:t>ooks like the components</w:t>
+      </w:r>
+      <w:r>
+        <w:t xml:space="preserve"> most worth</w:t>
+      </w:r>
+      <w:r>
+        <w:t xml:space="preserve">while </w:t>
+      </w:r>
+      <w:r>
+        <w:t xml:space="preserve">to work on </w:t>
+      </w:r>
+      <w:r>
+        <w:t>are face</w:t>
+      </w:r>
+      <w:r>
+        <w:t xml:space="preserve"> </w:t>
+      </w:r>
+      <w:r>
+        <w:t xml:space="preserve">detection </w:t>
+      </w:r>
+      <w:r>
+        <w:t xml:space="preserve">+ </w:t>
+      </w:r>
+      <w:r>
+        <w:t>eyes</w:t>
+      </w:r>
+      <w:r>
+        <w:t xml:space="preserve"> </w:t>
+      </w:r>
+      <w:r>
+        <w:t xml:space="preserve">segmentation </w:t>
+      </w:r>
+    </w:p>
+    <w:p>
+      <w:pPr>
+        <w:pStyle w:val="ListBullet"/>
+        <w:numPr>
+          <w:ilvl w:val="0"/>
+          <w:numId w:val="0"/>
+        </w:numPr>
+        <w:ind w:left="360"/>
+      </w:pPr>
+    </w:p>
+    <w:p>
+      <w:pPr>
+        <w:pStyle w:val="ListBullet"/>
+      </w:pPr>
+      <w:r>
+        <w:rPr>
+          <w:u w:val="single"/>
+        </w:rPr>
+        <w:t xml:space="preserve">Cautionary </w:t>
+      </w:r>
+      <w:r>
+        <w:rPr>
+          <w:u w:val="single"/>
+        </w:rPr>
+        <w:t>story</w:t>
+      </w:r>
+      <w:r>
+        <w:t>:</w:t>
+      </w:r>
+      <w:r>
+        <w:t xml:space="preserve"> </w:t>
+      </w:r>
+      <w:r>
+        <w:t xml:space="preserve">A </w:t>
+      </w:r>
+      <w:r>
+        <w:t xml:space="preserve">research team had </w:t>
+      </w:r>
+      <w:r>
+        <w:t xml:space="preserve">2 </w:t>
+      </w:r>
+      <w:r>
+        <w:t>people spend about a year + a half working</w:t>
+      </w:r>
+      <w:r>
+        <w:t xml:space="preserve"> </w:t>
+      </w:r>
+      <w:r>
+        <w:t>on better background removal</w:t>
+      </w:r>
+      <w:r>
+        <w:t xml:space="preserve"> for</w:t>
+      </w:r>
+      <w:r>
+        <w:t xml:space="preserve"> a computer vision application </w:t>
+      </w:r>
+    </w:p>
+    <w:p>
+      <w:pPr>
+        <w:pStyle w:val="ListBullet"/>
+        <w:tabs>
+          <w:tab w:val="clear" w:pos="360"/>
+          <w:tab w:val="num" w:pos="720"/>
+        </w:tabs>
+        <w:ind w:left="720"/>
+      </w:pPr>
+      <w:r>
+        <w:t xml:space="preserve">They </w:t>
+      </w:r>
+      <w:r>
+        <w:t>actually worked out really complicated algorithms +</w:t>
+      </w:r>
+      <w:r>
+        <w:t xml:space="preserve"> </w:t>
+      </w:r>
+      <w:r>
+        <w:t xml:space="preserve">ended up publishing </w:t>
+      </w:r>
+      <w:r>
+        <w:t>a</w:t>
+      </w:r>
+      <w:r>
+        <w:t xml:space="preserve"> research paper. </w:t>
+      </w:r>
+    </w:p>
+    <w:p>
+      <w:pPr>
+        <w:pStyle w:val="ListBullet"/>
+        <w:tabs>
+          <w:tab w:val="clear" w:pos="360"/>
+          <w:tab w:val="num" w:pos="720"/>
+        </w:tabs>
+        <w:ind w:left="720"/>
+      </w:pPr>
+      <w:r>
+        <w:t>But after all that work they found it just did not make huge difference to the overall performance of the actual</w:t>
+      </w:r>
+      <w:r>
+        <w:t xml:space="preserve"> </w:t>
+      </w:r>
+      <w:r>
+        <w:t>application they w</w:t>
+      </w:r>
+      <w:r>
+        <w:t>ere working on</w:t>
+      </w:r>
+    </w:p>
+    <w:p>
+      <w:pPr>
+        <w:pStyle w:val="ListBullet"/>
+        <w:tabs>
+          <w:tab w:val="clear" w:pos="360"/>
+          <w:tab w:val="num" w:pos="720"/>
+        </w:tabs>
+        <w:ind w:left="720"/>
+      </w:pPr>
+      <w:r>
+        <w:t xml:space="preserve">If </w:t>
+      </w:r>
+      <w:r>
+        <w:t xml:space="preserve">only someone </w:t>
+      </w:r>
+      <w:r>
+        <w:t>did</w:t>
+      </w:r>
+      <w:r>
+        <w:t xml:space="preserve"> ceiling analysis beforehand, </w:t>
+      </w:r>
+      <w:r>
+        <w:t>maybe they could have realized</w:t>
+      </w:r>
+      <w:r>
+        <w:t xml:space="preserve"> </w:t>
+      </w:r>
+      <w:r>
+        <w:t>before their 18 months of work</w:t>
+      </w:r>
+      <w:r>
+        <w:t xml:space="preserve"> that they should have spent</w:t>
+      </w:r>
+      <w:r>
+        <w:t xml:space="preserve"> their effort</w:t>
+      </w:r>
+      <w:r>
+        <w:t xml:space="preserve"> </w:t>
+      </w:r>
+      <w:r>
+        <w:t xml:space="preserve">focusing on some different component </w:t>
+      </w:r>
+    </w:p>
+    <w:p>
+      <w:pPr>
+        <w:pStyle w:val="ListBullet"/>
+      </w:pPr>
+      <w:r>
+        <w:t xml:space="preserve">To </w:t>
+      </w:r>
+      <w:r>
+        <w:t>summarize, pipelines are pretty pervasive in</w:t>
+      </w:r>
+      <w:r>
+        <w:t xml:space="preserve"> complex ML applications</w:t>
+      </w:r>
+      <w:r>
+        <w:t xml:space="preserve"> + when working on a big</w:t>
+      </w:r>
+      <w:r>
+        <w:t xml:space="preserve"> </w:t>
+      </w:r>
+      <w:r>
+        <w:t>ML application, time as developer is so</w:t>
+      </w:r>
+      <w:r>
+        <w:t xml:space="preserve"> valuable</w:t>
+      </w:r>
+    </w:p>
+    <w:p>
+      <w:pPr>
+        <w:pStyle w:val="ListBullet"/>
+      </w:pPr>
+      <w:r>
+        <w:t xml:space="preserve">Just </w:t>
+      </w:r>
+      <w:r>
+        <w:t>don't waste your time working on something that</w:t>
+      </w:r>
+      <w:r>
+        <w:t xml:space="preserve"> </w:t>
+      </w:r>
+      <w:r>
+        <w:t>ultimately isn't going to matter</w:t>
+      </w:r>
+    </w:p>
+    <w:p>
+      <w:pPr>
+        <w:pStyle w:val="ListBullet"/>
+      </w:pPr>
+      <w:r>
+        <w:rPr>
+          <w:noProof/>
+        </w:rPr>
+        <w:drawing>
+          <wp:inline distT="0" distB="0" distL="0" distR="0" wp14:anchorId="63542E36" wp14:editId="1EF2F57C">
+            <wp:extent cx="5800725" cy="695325"/>
+            <wp:effectExtent l="0" t="0" r="9525" b="9525"/>
+            <wp:docPr id="14" name="Picture 14"/>
+            <wp:cNvGraphicFramePr>
+              <a:graphicFrameLocks xmlns:a="http://schemas.openxmlformats.org/drawingml/2006/main" noChangeAspect="1"/>
+            </wp:cNvGraphicFramePr>
+            <a:graphic xmlns:a="http://schemas.openxmlformats.org/drawingml/2006/main">
+              <a:graphicData uri="http://schemas.openxmlformats.org/drawingml/2006/picture">
+                <pic:pic xmlns:pic="http://schemas.openxmlformats.org/drawingml/2006/picture">
+                  <pic:nvPicPr>
+                    <pic:cNvPr id="1" name=""/>
+                    <pic:cNvPicPr/>
+                  </pic:nvPicPr>
+                  <pic:blipFill>
+                    <a:blip r:embed="rId30"/>
+                    <a:stretch>
+                      <a:fillRect/>
+                    </a:stretch>
+                  </pic:blipFill>
+                  <pic:spPr>
+                    <a:xfrm>
+                      <a:off x="0" y="0"/>
+                      <a:ext cx="5800725" cy="695325"/>
+                    </a:xfrm>
+                    <a:prstGeom prst="rect">
+                      <a:avLst/>
+                    </a:prstGeom>
+                  </pic:spPr>
+                </pic:pic>
+              </a:graphicData>
+            </a:graphic>
+          </wp:inline>
+        </w:drawing>
+      </w:r>
+    </w:p>
+    <w:p>
+      <w:pPr>
+        <w:pStyle w:val="ListBullet"/>
+        <w:tabs>
+          <w:tab w:val="clear" w:pos="360"/>
+          <w:tab w:val="num" w:pos="720"/>
+        </w:tabs>
+        <w:ind w:left="720"/>
+      </w:pPr>
+      <w:r>
+        <w:rPr>
+          <w:noProof/>
+        </w:rPr>
+        <w:drawing>
+          <wp:inline distT="0" distB="0" distL="0" distR="0" wp14:anchorId="32A9D65A" wp14:editId="2C0312A0">
+            <wp:extent cx="5629275" cy="438150"/>
+            <wp:effectExtent l="0" t="0" r="9525" b="0"/>
+            <wp:docPr id="15" name="Picture 15"/>
+            <wp:cNvGraphicFramePr>
+              <a:graphicFrameLocks xmlns:a="http://schemas.openxmlformats.org/drawingml/2006/main" noChangeAspect="1"/>
+            </wp:cNvGraphicFramePr>
+            <a:graphic xmlns:a="http://schemas.openxmlformats.org/drawingml/2006/main">
+              <a:graphicData uri="http://schemas.openxmlformats.org/drawingml/2006/picture">
+                <pic:pic xmlns:pic="http://schemas.openxmlformats.org/drawingml/2006/picture">
+                  <pic:nvPicPr>
+                    <pic:cNvPr id="1" name=""/>
+                    <pic:cNvPicPr/>
+                  </pic:nvPicPr>
+                  <pic:blipFill>
+                    <a:blip r:embed="rId31"/>
+                    <a:stretch>
+                      <a:fillRect/>
+                    </a:stretch>
+                  </pic:blipFill>
+                  <pic:spPr>
+                    <a:xfrm>
+                      <a:off x="0" y="0"/>
+                      <a:ext cx="5629275" cy="438150"/>
+                    </a:xfrm>
+                    <a:prstGeom prst="rect">
+                      <a:avLst/>
+                    </a:prstGeom>
+                  </pic:spPr>
+                </pic:pic>
+              </a:graphicData>
+            </a:graphic>
+          </wp:inline>
+        </w:drawing>
+      </w:r>
+    </w:p>
+    <w:p>
+      <w:pPr>
+        <w:pStyle w:val="ListBullet"/>
+        <w:tabs>
+          <w:tab w:val="clear" w:pos="360"/>
+          <w:tab w:val="num" w:pos="720"/>
+        </w:tabs>
+        <w:ind w:left="720"/>
+      </w:pPr>
+      <w:r>
+        <w:rPr>
+          <w:noProof/>
+        </w:rPr>
+        <w:drawing>
+          <wp:inline distT="0" distB="0" distL="0" distR="0" wp14:anchorId="070B4CA7" wp14:editId="26C1DF92">
+            <wp:extent cx="5543550" cy="571500"/>
+            <wp:effectExtent l="0" t="0" r="0" b="0"/>
+            <wp:docPr id="16" name="Picture 16"/>
+            <wp:cNvGraphicFramePr>
+              <a:graphicFrameLocks xmlns:a="http://schemas.openxmlformats.org/drawingml/2006/main" noChangeAspect="1"/>
+            </wp:cNvGraphicFramePr>
+            <a:graphic xmlns:a="http://schemas.openxmlformats.org/drawingml/2006/main">
+              <a:graphicData uri="http://schemas.openxmlformats.org/drawingml/2006/picture">
+                <pic:pic xmlns:pic="http://schemas.openxmlformats.org/drawingml/2006/picture">
+                  <pic:nvPicPr>
+                    <pic:cNvPr id="1" name=""/>
+                    <pic:cNvPicPr/>
+                  </pic:nvPicPr>
+                  <pic:blipFill>
+                    <a:blip r:embed="rId32"/>
+                    <a:stretch>
+                      <a:fillRect/>
+                    </a:stretch>
+                  </pic:blipFill>
+                  <pic:spPr>
+                    <a:xfrm>
+                      <a:off x="0" y="0"/>
+                      <a:ext cx="5543550" cy="571500"/>
+                    </a:xfrm>
+                    <a:prstGeom prst="rect">
+                      <a:avLst/>
+                    </a:prstGeom>
+                  </pic:spPr>
+                </pic:pic>
+              </a:graphicData>
+            </a:graphic>
+          </wp:inline>
+        </w:drawing>
+      </w:r>
+    </w:p>
+    <w:p>
+      <w:pPr>
+        <w:pStyle w:val="ListBullet"/>
+      </w:pPr>
+      <w:r>
+        <w:rPr>
+          <w:b/>
+        </w:rPr>
+        <w:t xml:space="preserve">Ceiling </w:t>
+      </w:r>
+      <w:r>
+        <w:rPr>
+          <w:b/>
+        </w:rPr>
+        <w:t>analysis</w:t>
+      </w:r>
+      <w:r>
+        <w:t xml:space="preserve"> can be </w:t>
+      </w:r>
+      <w:r>
+        <w:t>a very good</w:t>
+      </w:r>
+      <w:r>
+        <w:t xml:space="preserve"> </w:t>
+      </w:r>
+      <w:r>
+        <w:t xml:space="preserve">tool for </w:t>
+      </w:r>
+      <w:r>
+        <w:t>IDing</w:t>
+      </w:r>
+      <w:r>
+        <w:t xml:space="preserve"> </w:t>
+      </w:r>
+      <w:bookmarkStart w:id="0" w:name="_GoBack"/>
+      <w:bookmarkEnd w:id="0"/>
+      <w:r>
+        <w:t xml:space="preserve"> </w:t>
+      </w:r>
+      <w:r>
+        <w:t xml:space="preserve">components </w:t>
+      </w:r>
+      <w:r>
+        <w:t>that if you actually</w:t>
+      </w:r>
+      <w:r>
+        <w:t xml:space="preserve"> </w:t>
+      </w:r>
+      <w:r>
+        <w:t xml:space="preserve">focus on, makes </w:t>
+      </w:r>
+      <w:r>
+        <w:t>a big difference</w:t>
+      </w:r>
+      <w:r>
+        <w:t xml:space="preserve">/has a </w:t>
+      </w:r>
+      <w:r>
+        <w:t>huge effect on the</w:t>
+      </w:r>
+      <w:r>
+        <w:t xml:space="preserve"> </w:t>
+      </w:r>
+      <w:r>
+        <w:t>overall performance of your final system</w:t>
+      </w:r>
+    </w:p>
+    <w:p>
+      <w:pPr>
+        <w:pStyle w:val="ListBullet"/>
+      </w:pPr>
+      <w:r>
+        <w:t>Don’t</w:t>
+      </w:r>
+      <w:r>
+        <w:t xml:space="preserve"> trust gut feeling</w:t>
+      </w:r>
+      <w:r>
+        <w:t xml:space="preserve">s </w:t>
+      </w:r>
+      <w:r>
+        <w:t>a</w:t>
+      </w:r>
+      <w:r>
+        <w:t>bout what components to work on</w:t>
+      </w:r>
+    </w:p>
+    <w:p>
+      <w:pPr>
+        <w:pStyle w:val="ListBullet"/>
+      </w:pPr>
+      <w:r>
+        <w:t xml:space="preserve">If </w:t>
+      </w:r>
+      <w:r>
+        <w:t xml:space="preserve">you have </w:t>
+      </w:r>
+      <w:r>
+        <w:t xml:space="preserve">a ML </w:t>
+      </w:r>
+      <w:r>
+        <w:t xml:space="preserve">problem where it's possible to structure things </w:t>
+      </w:r>
+      <w:r>
+        <w:t>to</w:t>
+      </w:r>
+      <w:r>
+        <w:t xml:space="preserve"> do a ceiling</w:t>
+      </w:r>
+      <w:r>
+        <w:t xml:space="preserve"> </w:t>
+      </w:r>
+      <w:r>
+        <w:t xml:space="preserve">analysis, </w:t>
+      </w:r>
+      <w:r>
+        <w:t xml:space="preserve">it’s </w:t>
+      </w:r>
+      <w:r>
+        <w:t>a much better + much more reliable way for</w:t>
+      </w:r>
+      <w:r>
+        <w:t xml:space="preserve"> </w:t>
+      </w:r>
+      <w:r>
+        <w:t>deciding</w:t>
+      </w:r>
+      <w:r>
+        <w:t xml:space="preserve"> where to put a focused effort </w:t>
+      </w:r>
+      <w:r>
+        <w:t>to improve the performance</w:t>
+      </w:r>
+      <w:r>
+        <w:t xml:space="preserve"> </w:t>
+      </w:r>
+      <w:r>
+        <w:t xml:space="preserve">of some component </w:t>
+      </w:r>
+      <w:r>
+        <w:t xml:space="preserve">+ be reassured it </w:t>
+      </w:r>
+      <w:r>
+        <w:t xml:space="preserve">will actually have a significant </w:t>
+      </w:r>
+      <w:r>
+        <w:t>effect on the final</w:t>
+      </w:r>
+      <w:r>
+        <w:t xml:space="preserve"> </w:t>
+      </w:r>
       <w:r>
         <w:t>performance of the overall system.</w:t>
       </w:r>
@@ -6880,7 +7393,7 @@
   <w:abstractNum w:abstractNumId="0" w15:restartNumberingAfterBreak="0">
     <w:nsid w:val="FFFFFF89"/>
     <w:multiLevelType w:val="singleLevel"/>
-    <w:tmpl w:val="55029766"/>
+    <w:tmpl w:val="005E7DAA"/>
     <w:lvl w:ilvl="0">
       <w:start w:val="1"/>
       <w:numFmt w:val="bullet"/>
@@ -6920,6 +7433,12 @@
     <w:abstractNumId w:val="0"/>
   </w:num>
   <w:num w:numId="8">
+    <w:abstractNumId w:val="0"/>
+  </w:num>
+  <w:num w:numId="9">
+    <w:abstractNumId w:val="0"/>
+  </w:num>
+  <w:num w:numId="10">
     <w:abstractNumId w:val="0"/>
   </w:num>
 </w:numbering>
@@ -7323,7 +7842,6 @@
   <w:style w:type="character" w:default="1" w:styleId="DefaultParagraphFont">
     <w:name w:val="Default Paragraph Font"/>
     <w:uiPriority w:val="1"/>
-    <w:semiHidden/>
     <w:unhideWhenUsed/>
   </w:style>
   <w:style w:type="table" w:default="1" w:styleId="TableNormal">
@@ -7694,7 +8212,7 @@
 </file>
 
 <file path=customXml/itemProps1.xml><?xml version="1.0" encoding="utf-8"?>
-<ds:datastoreItem xmlns:ds="http://schemas.openxmlformats.org/officeDocument/2006/customXml" ds:itemID="{3FD2AD64-7FB1-41D4-B65F-D02D1E5E9C56}">
+<ds:datastoreItem xmlns:ds="http://schemas.openxmlformats.org/officeDocument/2006/customXml" ds:itemID="{E4AC0DA5-002C-46E8-94E2-E1AAF921407F}">
   <ds:schemaRefs>
     <ds:schemaRef ds:uri="http://schemas.openxmlformats.org/officeDocument/2006/bibliography"/>
   </ds:schemaRefs>

</xml_diff>